<commit_message>
added other jcbs submission 2 files (figures, highlights, etc)
</commit_message>
<xml_diff>
--- a/communications/JCBS submission 2/manuscript.docx
+++ b/communications/JCBS submission 2/manuscript.docx
@@ -1,7 +1,6 @@
 
 <file path=word/document.xml><?xml version="1.0" encoding="utf-8"?>
-<w:document xmlns:wpc="http://schemas.microsoft.com/office/word/2010/wordprocessingCanvas" xmlns:cx="http://schemas.microsoft.com/office/drawing/2014/chartex" xmlns:cx1="http://schemas.microsoft.com/office/drawing/2015/9/8/chartex" xmlns:cx2="http://schemas.microsoft.com/office/drawing/2015/10/21/chartex" xmlns:cx3="http://schemas.microsoft.com/office/drawing/2016/5/9/chartex" xmlns:cx4="http://schemas.microsoft.com/office/drawing/2016/5/10/chartex" xmlns:cx5="http://schemas.microsoft.com/office/drawing/2016/5/11/chartex" xmlns:mc="http://schemas.openxmlformats.org/markup-compatibility/2006" xmlns:o="urn:schemas-microsoft-com:office:office" xmlns:r="http://schemas.openxmlformats.org/officeDocument/2006/relationships" xmlns:m="http://schemas.openxmlformats.org/officeDocument/2006/math" xmlns:v="urn:schemas-microsoft-com:vml" xmlns:wp14="http://schemas.microsoft.com/office/word/2010/wordprocessingDrawing" xmlns:wp="http://schemas.openxmlformats.org/drawingml/2006/wordprocessingDrawing" xmlns:w10="urn:schemas-microsoft-com:office:word" xmlns:w="http://schemas.openxmlformats.org/wordprocessingml/2006/main" xmlns:w14="http://schemas.microsoft.com/office/word/2010/wordml" xmlns:w15="http://schemas.microsoft.com/office/word/2012/wordml" xmlns:wne="http://schemas.microsoft.com/office/word/2006/wordml" xmlns:w16cid="http://schemas.microsoft.com/office/word/2016/wordml/cid" xmlns:w16se="http://schemas.microsoft.com/office/word/2015/wordml/symex" xmlns:wpg="http://schemas.microsoft.com/office/word/2010/wordprocessingGroup" xmlns:wpi="http://schemas.microsoft.com/office/word/2010/wordprocessingInk" xmlns:wps="http://schemas.microsoft.com/office/word/2010/wordprocessingShape" mc:Ignorable="w14 w15 wp14 w16se w16cid">
-  <!-- Generated by Aspose.Words for Java 22.9.0 -->
+<w:document xmlns:wpc="http://schemas.microsoft.com/office/word/2010/wordprocessingCanvas" xmlns:cx="http://schemas.microsoft.com/office/drawing/2014/chartex" xmlns:cx1="http://schemas.microsoft.com/office/drawing/2015/9/8/chartex" xmlns:cx2="http://schemas.microsoft.com/office/drawing/2015/10/21/chartex" xmlns:cx3="http://schemas.microsoft.com/office/drawing/2016/5/9/chartex" xmlns:cx4="http://schemas.microsoft.com/office/drawing/2016/5/10/chartex" xmlns:cx5="http://schemas.microsoft.com/office/drawing/2016/5/11/chartex" xmlns:cx6="http://schemas.microsoft.com/office/drawing/2016/5/12/chartex" xmlns:cx7="http://schemas.microsoft.com/office/drawing/2016/5/13/chartex" xmlns:cx8="http://schemas.microsoft.com/office/drawing/2016/5/14/chartex" xmlns:mc="http://schemas.openxmlformats.org/markup-compatibility/2006" xmlns:aink="http://schemas.microsoft.com/office/drawing/2016/ink" xmlns:am3d="http://schemas.microsoft.com/office/drawing/2017/model3d" xmlns:o="urn:schemas-microsoft-com:office:office" xmlns:oel="http://schemas.microsoft.com/office/2019/extlst" xmlns:r="http://schemas.openxmlformats.org/officeDocument/2006/relationships" xmlns:m="http://schemas.openxmlformats.org/officeDocument/2006/math" xmlns:v="urn:schemas-microsoft-com:vml" xmlns:wp14="http://schemas.microsoft.com/office/word/2010/wordprocessingDrawing" xmlns:wp="http://schemas.openxmlformats.org/drawingml/2006/wordprocessingDrawing" xmlns:w10="urn:schemas-microsoft-com:office:word" xmlns:w="http://schemas.openxmlformats.org/wordprocessingml/2006/main" xmlns:w14="http://schemas.microsoft.com/office/word/2010/wordml" xmlns:w15="http://schemas.microsoft.com/office/word/2012/wordml" xmlns:w16cex="http://schemas.microsoft.com/office/word/2018/wordml/cex" xmlns:w16cid="http://schemas.microsoft.com/office/word/2016/wordml/cid" xmlns:w16="http://schemas.microsoft.com/office/word/2018/wordml" xmlns:w16sdtdh="http://schemas.microsoft.com/office/word/2020/wordml/sdtdatahash" xmlns:w16se="http://schemas.microsoft.com/office/word/2015/wordml/symex" xmlns:wpg="http://schemas.microsoft.com/office/word/2010/wordprocessingGroup" xmlns:wpi="http://schemas.microsoft.com/office/word/2010/wordprocessingInk" xmlns:wne="http://schemas.microsoft.com/office/word/2006/wordml" xmlns:wps="http://schemas.microsoft.com/office/word/2010/wordprocessingShape" mc:Ignorable="w14 w15 w16se w16cid w16 w16cex w16sdtdh wp14">
   <w:body>
     <w:p>
       <w:pPr>
@@ -184,7 +183,13 @@
         <w:t>N</w:t>
       </w:r>
       <w:r>
-        <w:t xml:space="preserve"> = 64, power = .34)</w:t>
+        <w:t xml:space="preserve"> = 64, power = 34</w:t>
+      </w:r>
+      <w:r>
+        <w:t>%</w:t>
+      </w:r>
+      <w:r>
+        <w:t>)</w:t>
       </w:r>
       <w:r>
         <w:t xml:space="preserve">. </w:t>
@@ -208,10 +213,13 @@
         <w:t xml:space="preserve">power of at least </w:t>
       </w:r>
       <w:r>
-        <w:t>.</w:t>
-      </w:r>
-      <w:r>
-        <w:t>80 by</w:t>
+        <w:t>80</w:t>
+      </w:r>
+      <w:r>
+        <w:t>%</w:t>
+      </w:r>
+      <w:r>
+        <w:t xml:space="preserve"> by</w:t>
       </w:r>
       <w:r>
         <w:t xml:space="preserve"> 20</w:t>
@@ -289,6 +297,7 @@
     </w:p>
     <w:p>
       <w:r>
+        <w:lastRenderedPageBreak/>
         <w:t xml:space="preserve">Two </w:t>
       </w:r>
       <w:r>
@@ -568,19 +577,7 @@
         <w:rPr>
           <w:lang w:val="en-IE"/>
         </w:rPr>
-        <w:t xml:space="preserve"> Perspectives on </w:t>
-      </w:r>
-      <w:r>
-        <w:rPr>
-          <w:lang w:val="en-IE"/>
-        </w:rPr>
-        <w:t>Behavior</w:t>
-      </w:r>
-      <w:r>
-        <w:rPr>
-          <w:lang w:val="en-IE"/>
-        </w:rPr>
-        <w:t xml:space="preserve"> Science</w:t>
+        <w:t xml:space="preserve"> Perspectives on Behavior Science</w:t>
       </w:r>
       <w:r>
         <w:rPr>
@@ -660,54 +657,13 @@
         <w:rPr>
           <w:lang w:val="en-IE"/>
         </w:rPr>
-        <w:t>ehavior</w:t>
+        <w:t xml:space="preserve">ehavior science, behavior analysis, and psychology have much more in common than differences. Hence the ‘replication crisis’ in psychology could well be repeated in behavior science and behavior </w:t>
       </w:r>
       <w:r>
         <w:rPr>
           <w:lang w:val="en-IE"/>
         </w:rPr>
-        <w:t xml:space="preserve"> science, </w:t>
-      </w:r>
-      <w:r>
-        <w:rPr>
-          <w:lang w:val="en-IE"/>
-        </w:rPr>
-        <w:t>behavior</w:t>
-      </w:r>
-      <w:r>
-        <w:rPr>
-          <w:lang w:val="en-IE"/>
-        </w:rPr>
-        <w:t xml:space="preserve"> analysis, and psychology have much more in common than differences. Hence the ‘replication crisis’ in psychology could well be repeated in </w:t>
-      </w:r>
-      <w:r>
-        <w:rPr>
-          <w:lang w:val="en-IE"/>
-        </w:rPr>
-        <w:t>behavior</w:t>
-      </w:r>
-      <w:r>
-        <w:rPr>
-          <w:lang w:val="en-IE"/>
-        </w:rPr>
-        <w:t xml:space="preserve"> science and </w:t>
-      </w:r>
-      <w:r>
-        <w:rPr>
-          <w:lang w:val="en-IE"/>
-        </w:rPr>
-        <w:t>behavior</w:t>
-      </w:r>
-      <w:r>
-        <w:rPr>
-          <w:lang w:val="en-IE"/>
-        </w:rPr>
-        <w:t xml:space="preserve"> </w:t>
-      </w:r>
-      <w:r>
-        <w:rPr>
-          <w:lang w:val="en-IE"/>
-        </w:rPr>
+        <w:lastRenderedPageBreak/>
         <w:t>analysis. Even if it is not, it may hold some important lessons for both scientists and practitioners.”</w:t>
       </w:r>
       <w:r>
@@ -950,38 +906,111 @@
         <w:t>Lastly, despite being written over 60 years ago, f</w:t>
       </w:r>
       <w:r>
-        <w:t xml:space="preserve">ully one-quarter of Murray </w:t>
-      </w:r>
-      <w:r>
-        <w:t>Sidman’s</w:t>
+        <w:t xml:space="preserve">ully one-quarter of Murray Sidman’s </w:t>
+      </w:r>
+      <w:r>
+        <w:t xml:space="preserve">seminal </w:t>
+      </w:r>
+      <w:r>
+        <w:t xml:space="preserve">behavioral </w:t>
+      </w:r>
+      <w:r>
+        <w:t xml:space="preserve">textbook </w:t>
+      </w:r>
+      <w:r>
+        <w:rPr>
+          <w:i/>
+          <w:iCs/>
+        </w:rPr>
+        <w:t>Tactics of Scientific Research</w:t>
       </w:r>
       <w:r>
         <w:t xml:space="preserve"> </w:t>
       </w:r>
       <w:r>
-        <w:t xml:space="preserve">seminal </w:t>
-      </w:r>
-      <w:r>
-        <w:t xml:space="preserve">behavioral </w:t>
-      </w:r>
-      <w:r>
-        <w:t xml:space="preserve">textbook </w:t>
-      </w:r>
-      <w:r>
-        <w:rPr>
-          <w:i/>
-          <w:iCs/>
-        </w:rPr>
-        <w:t>Tactics of Scientific Research</w:t>
+        <w:fldChar w:fldCharType="begin"/>
+      </w:r>
+      <w:r>
+        <w:instrText xml:space="preserve"> ADDIN ZOTERO_ITEM CSL_CITATION {"citationID":"hLT8l7W8","properties":{"formattedCitation":"(1960)","plainCitation":"(1960)","noteIndex":0},"citationItems":[{"id":15339,"uris":["http://zotero.org/users/1687755/items/DA83YCHJ"],"itemData":{"id":15339,"type":"article-journal","note":"publisher: Basic Books, Incorporated, Pub.","title":"Tactics of scientific research","author":[{"family":"Sidman","given":"Murray"}],"issued":{"date-parts":[["1960"]]}},"label":"page","suppress-author":true}],"schema":"https://github.com/citation-style-language/schema/raw/master/csl-citation.json"} </w:instrText>
+      </w:r>
+      <w:r>
+        <w:fldChar w:fldCharType="separate"/>
+      </w:r>
+      <w:r>
+        <w:rPr>
+          <w:noProof/>
+        </w:rPr>
+        <w:t>(1960)</w:t>
+      </w:r>
+      <w:r>
+        <w:fldChar w:fldCharType="end"/>
+      </w:r>
+      <w:r>
+        <w:t xml:space="preserve"> is dedicated to discussion </w:t>
+      </w:r>
+      <w:r>
+        <w:t xml:space="preserve">of the need for </w:t>
+      </w:r>
+      <w:r>
+        <w:t>replication</w:t>
+      </w:r>
+      <w:r>
+        <w:t xml:space="preserve"> studies</w:t>
+      </w:r>
+      <w:r>
+        <w:t>, their taxonomy and function, and links between replication and gener</w:t>
+      </w:r>
+      <w:r>
+        <w:t>al</w:t>
+      </w:r>
+      <w:r>
+        <w:t>ization</w:t>
+      </w:r>
+      <w:r>
+        <w:t>.</w:t>
+      </w:r>
+    </w:p>
+    <w:p>
+      <w:pPr>
+        <w:pStyle w:val="Heading2"/>
+      </w:pPr>
+      <w:r>
+        <w:t>Replicability, sample size</w:t>
+      </w:r>
+      <w:r>
+        <w:t xml:space="preserve">, </w:t>
+      </w:r>
+      <w:r>
+        <w:t>and statistical power</w:t>
       </w:r>
       <w:r>
         <w:t xml:space="preserve"> </w:t>
       </w:r>
+    </w:p>
+    <w:p>
+      <w:r>
+        <w:t>Statistical power</w:t>
+      </w:r>
+      <w:r>
+        <w:t xml:space="preserve"> is</w:t>
+      </w:r>
+      <w:r>
+        <w:t xml:space="preserve"> the probability of detecting a true effect</w:t>
+      </w:r>
+      <w:r>
+        <w:t xml:space="preserve">, and is synonymous with the </w:t>
+      </w:r>
+      <w:r>
+        <w:t>sensitivity</w:t>
+      </w:r>
+      <w:r>
+        <w:t xml:space="preserve"> of a test and its False Negative Rate </w:t>
+      </w:r>
       <w:r>
         <w:fldChar w:fldCharType="begin"/>
       </w:r>
       <w:r>
-        <w:instrText xml:space="preserve"> ADDIN ZOTERO_ITEM CSL_CITATION {"citationID":"hLT8l7W8","properties":{"formattedCitation":"(1960)","plainCitation":"(1960)","noteIndex":0},"citationItems":[{"id":15339,"uris":["http://zotero.org/users/1687755/items/DA83YCHJ"],"itemData":{"id":15339,"type":"article-journal","note":"publisher: Basic Books, Incorporated, Pub.","title":"Tactics of scientific research","author":[{"family":"Sidman","given":"Murray"}],"issued":{"date-parts":[["1960"]]}},"label":"page","suppress-author":true}],"schema":"https://github.com/citation-style-language/schema/raw/master/csl-citation.json"} </w:instrText>
+        <w:instrText xml:space="preserve"> ADDIN ZOTERO_ITEM CSL_CITATION {"citationID":"7cLtET6p","properties":{"formattedCitation":"(Cohen, 1977)","plainCitation":"(Cohen, 1977)","noteIndex":0},"citationItems":[{"id":242,"uris":["http://zotero.org/users/1687755/items/ZQS7NIFP"],"itemData":{"id":242,"type":"book","event-place":"New York","publisher":"Academic Press","publisher-place":"New York","title":"Statistical power analysis for the behavioral sciences","author":[{"family":"Cohen","given":"J"}],"issued":{"date-parts":[["1977"]]}},"label":"page"}],"schema":"https://github.com/citation-style-language/schema/raw/master/csl-citation.json"} </w:instrText>
       </w:r>
       <w:r>
         <w:fldChar w:fldCharType="separate"/>
@@ -990,83 +1019,366 @@
         <w:rPr>
           <w:noProof/>
         </w:rPr>
-        <w:t>(1960)</w:t>
+        <w:t>(Cohen, 1977)</w:t>
       </w:r>
       <w:r>
         <w:fldChar w:fldCharType="end"/>
       </w:r>
       <w:r>
-        <w:t xml:space="preserve"> is dedicated to discussion </w:t>
-      </w:r>
-      <w:r>
-        <w:t xml:space="preserve">of the need for </w:t>
-      </w:r>
-      <w:r>
-        <w:t>replication</w:t>
-      </w:r>
-      <w:r>
-        <w:t xml:space="preserve"> studies</w:t>
-      </w:r>
-      <w:r>
-        <w:t>, their taxonomy and function, and links between replication and gener</w:t>
-      </w:r>
-      <w:r>
-        <w:t>al</w:t>
-      </w:r>
-      <w:r>
-        <w:t>ization</w:t>
+        <w:t xml:space="preserve">. </w:t>
+      </w:r>
+      <w:r>
+        <w:t xml:space="preserve">Low statistical power in original studies is a key contributor to the Replication Crisis in psychology </w:t>
+      </w:r>
+      <w:r>
+        <w:fldChar w:fldCharType="begin"/>
+      </w:r>
+      <w:r>
+        <w:instrText xml:space="preserve"> ADDIN ZOTERO_ITEM CSL_CITATION {"citationID":"OHaMCzto","properties":{"formattedCitation":"(e.g., Asendorpf et al., 2013; Button et al., 2013; Munaf\\uc0\\u242{} et al., 2017)","plainCitation":"(e.g., Asendorpf et al., 2013; Button et al., 2013; Munafò et al., 2017)","noteIndex":0},"citationItems":[{"id":3860,"uris":["http://zotero.org/users/1687755/items/T22JTJD9"],"itemData":{"id":3860,"type":"article-journal","container-title":"European Journal of Personality","DOI":"10.1002/per.1919","ISSN":"08902070","issue":"2","language":"en","page":"108-119","source":"CrossRef","title":"Recommendations for Increasing Replicability in Psychology: Recommendations for increasing replicability","title-short":"Recommendations for Increasing Replicability in Psychology","volume":"27","author":[{"family":"Asendorpf","given":"Jens B."},{"family":"Conner","given":"Mark"},{"family":"De Fruyt","given":"Filip"},{"family":"De Houwer","given":"Jan"},{"family":"Denissen","given":"Jaap J. A."},{"family":"Fiedler","given":"Klaus"},{"family":"Fiedler","given":"Susann"},{"family":"Funder","given":"David C."},{"family":"Kliegl","given":"Reinhold"},{"family":"Nosek","given":"Brian A."},{"family":"Perugini","given":"Marco"},{"family":"Roberts","given":"Brent W."},{"family":"Schmitt","given":"Manfred"},{"family":"Aken","given":"Marcel A. G.","non-dropping-particle":"van"},{"family":"Weber","given":"Hannelore"},{"family":"Wicherts","given":"Jelte M."}],"issued":{"date-parts":[["2013",3]]}},"label":"page","prefix":"e.g., "},{"id":5966,"uris":["http://zotero.org/users/1687755/items/4RMQH4W5"],"itemData":{"id":5966,"type":"article-journal","container-title":"Nature Reviews Neuroscience","DOI":"10.1038/nrn3475","ISSN":"1471-003X, 1471-0048","issue":"5","page":"365-376","source":"CrossRef","title":"Power failure: why small sample size undermines the reliability of neuroscience","title-short":"Power failure","volume":"14","author":[{"family":"Button","given":"Katherine S."},{"family":"Ioannidis","given":"John P. A."},{"family":"Mokrysz","given":"Claire"},{"family":"Nosek","given":"Brian A."},{"family":"Flint","given":"Jonathan"},{"family":"Robinson","given":"Emma S. J."},{"family":"Munafò","given":"Marcus R."}],"issued":{"date-parts":[["2013",4,10]]}}},{"id":5606,"uris":["http://zotero.org/users/1687755/items/66QK7QX8"],"itemData":{"id":5606,"type":"article-journal","container-title":"Nature Human Behaviour","DOI":"10.1038/s41562-016-0021","ISSN":"2397-3374","issue":"1","page":"0021","source":"CrossRef","title":"A manifesto for reproducible science","volume":"1","author":[{"family":"Munafò","given":"Marcus R."},{"family":"Nosek","given":"Brian A."},{"family":"Bishop","given":"Dorothy V. M."},{"family":"Button","given":"Katherine S."},{"family":"Chambers","given":"Christopher D."},{"family":"Percie du Sert","given":"Nathalie"},{"family":"Simonsohn","given":"Uri"},{"family":"Wagenmakers","given":"Eric-Jan"},{"family":"Ware","given":"Jennifer J."},{"family":"Ioannidis","given":"John P. A."}],"issued":{"date-parts":[["2017",1,10]]}}}],"schema":"https://github.com/citation-style-language/schema/raw/master/csl-citation.json"} </w:instrText>
+      </w:r>
+      <w:r>
+        <w:fldChar w:fldCharType="separate"/>
+      </w:r>
+      <w:r>
+        <w:rPr>
+          <w:lang w:val="en-GB"/>
+        </w:rPr>
+        <w:t>(e.g., Asendorpf et al., 2013; Button et al., 2013; Munafò et al., 2017)</w:t>
+      </w:r>
+      <w:r>
+        <w:fldChar w:fldCharType="end"/>
+      </w:r>
+      <w:r>
+        <w:t xml:space="preserve">, with highly powered replications only obtaining the original finding in around one third </w:t>
+      </w:r>
+      <w:r>
+        <w:t xml:space="preserve">to one-half </w:t>
+      </w:r>
+      <w:r>
+        <w:t>of studies depending on the definition of successful replication</w:t>
+      </w:r>
+      <w:r>
+        <w:t xml:space="preserve">, and effect sizes observed in replication studies are typically </w:t>
+      </w:r>
+      <w:r>
+        <w:lastRenderedPageBreak/>
+        <w:t xml:space="preserve">only one-third the size of those in original studies </w:t>
+      </w:r>
+      <w:r>
+        <w:fldChar w:fldCharType="begin"/>
+      </w:r>
+      <w:r>
+        <w:instrText xml:space="preserve"> ADDIN ZOTERO_ITEM CSL_CITATION {"citationID":"5TH65s78","properties":{"formattedCitation":"(e.g., Ebersole et al., 2020; Klein et al., 2018; Open Science Collaboration, 2015)","plainCitation":"(e.g., Ebersole et al., 2020; Klein et al., 2018; Open Science Collaboration, 2015)","noteIndex":0},"citationItems":[{"id":15251,"uris":["http://zotero.org/users/1687755/items/39IWJKJL"],"itemData":{"id":15251,"type":"article-journal","abstract":"Replication studies in psychological science sometimes fail to reproduce prior findings. If these studies use methods that are unfaithful to the original study or ineffective in eliciting the phenomenon of interest, then a failure to replicate may be a failure of the protocol rather than a challenge to the original finding. Formal pre-data-collection peer review by experts may address shortcomings and increase replicability rates. We selected 10 replication studies from the Reproducibility Project: Psychology (RP:P; Open Science Collaboration, 2015) for which the original authors had expressed concerns about the replication designs before data collection; only one of these studies had yielded a statistically significant effect (p &lt; .05). Commenters suggested that lack of adherence to expert review and low-powered tests were the reasons that most of these RP:P studies failed to replicate the original effects. We revised the replication protocols and received formal peer review prior to conducting new replication studies. We administered the RP:P and revised protocols in multiple laboratories (median number of laboratories per original study = 6.5, range = 3?9; median total sample = 1,279.5, range = 276?3,512) for high-powered tests of each original finding with both protocols. Overall, following the preregistered analysis plan, we found that the revised protocols produced effect sizes similar to those of the RP:P protocols (?r = .002 or .014, depending on analytic approach). The median effect size for the revised protocols (r = .05) was similar to that of the RP:P protocols (r = .04) and the original RP:P replications (r = .11), and smaller than that of the original studies (r = .37). Analysis of the cumulative evidence across the original studies and the corresponding three replication attempts provided very precise estimates of the 10 tested effects and indicated that their effect sizes (median r = .07, range = .00?.15) were 78% smaller, on average, than the original effect sizes (median r = .37, range = .19?.50).","container-title":"Advances in Methods and Practices in Psychological Science","DOI":"10.1177/2515245920958687","ISSN":"2515-2459","issue":"3","language":"en","note":"publisher: SAGE Publications Inc","page":"309-331","source":"SAGE Journals","title":"Many Labs 5: Testing Pre-Data-Collection Peer Review as an Intervention to Increase Replicability","title-short":"Many Labs 5","volume":"3","author":[{"family":"Ebersole","given":"Charles R."},{"family":"Mathur","given":"Maya B."},{"family":"Baranski","given":"Erica"},{"family":"Bart-Plange","given":"Diane-Jo"},{"family":"Buttrick","given":"Nicholas R."},{"family":"Chartier","given":"Christopher R."},{"family":"Corker","given":"Katherine S."},{"family":"Corley","given":"Martin"},{"family":"Hartshorne","given":"Joshua K."},{"family":"IJzerman","given":"Hans"},{"family":"Lazarević","given":"Ljiljana B."},{"family":"Rabagliati","given":"Hugh"},{"family":"Ropovik","given":"Ivan"},{"family":"Aczel","given":"Balazs"},{"family":"Aeschbach","given":"Lena F."},{"family":"Andrighetto","given":"Luca"},{"family":"Arnal","given":"Jack D."},{"family":"Arrow","given":"Holly"},{"family":"Babincak","given":"Peter"},{"family":"Bakos","given":"Bence E."},{"family":"Baník","given":"Gabriel"},{"family":"Baskin","given":"Ernest"},{"family":"Belopavlović","given":"Radomir"},{"family":"Bernstein","given":"Michael H."},{"family":"Białek","given":"Michał"},{"family":"Bloxsom","given":"Nicholas G."},{"family":"Bodroža","given":"Bojana"},{"family":"Bonfiglio","given":"Diane B. V."},{"family":"Boucher","given":"Leanne"},{"family":"Brühlmann","given":"Florian"},{"family":"Brumbaugh","given":"Claudia C."},{"family":"Casini","given":"Erica"},{"family":"Chen","given":"Yiling"},{"family":"Chiorri","given":"Carlo"},{"family":"Chopik","given":"William J."},{"family":"Christ","given":"Oliver"},{"family":"Ciunci","given":"Antonia M."},{"family":"Claypool","given":"Heather M."},{"family":"Coary","given":"Sean"},{"family":"Čolić","given":"Marija V."},{"family":"Collins","given":"W. Matthew"},{"family":"Curran","given":"Paul G."},{"family":"Day","given":"Chris R."},{"family":"Dering","given":"Benjamin"},{"family":"Dreber","given":"Anna"},{"family":"Edlund","given":"John E."},{"family":"Falcão","given":"Filipe"},{"family":"Fedor","given":"Anna"},{"family":"Feinberg","given":"Lily"},{"family":"Ferguson","given":"Ian R."},{"family":"Ford","given":"Máire"},{"family":"Frank","given":"Michael C."},{"family":"Fryberger","given":"Emily"},{"family":"Garinther","given":"Alexander"},{"family":"Gawryluk","given":"Katarzyna"},{"family":"Ashbaugh","given":"Kayla"},{"family":"Giacomantonio","given":"Mauro"},{"family":"Giessner","given":"Steffen R."},{"family":"Grahe","given":"Jon E."},{"family":"Guadagno","given":"Rosanna E."},{"family":"Hałasa","given":"Ewa"},{"family":"Hancock","given":"Peter J. B."},{"family":"Hilliard","given":"Rias A."},{"family":"Hüffmeier","given":"Joachim"},{"family":"Hughes","given":"Sean"},{"family":"Idzikowska","given":"Katarzyna"},{"family":"Inzlicht","given":"Michael"},{"family":"Jern","given":"Alan"},{"family":"Jiménez-Leal","given":"William"},{"family":"Johannesson","given":"Magnus"},{"family":"Joy-Gaba","given":"Jennifer A."},{"family":"Kauff","given":"Mathias"},{"family":"Kellier","given":"Danielle J."},{"family":"Kessinger","given":"Grecia"},{"family":"Kidwell","given":"Mallory C."},{"family":"Kimbrough","given":"Amanda M."},{"family":"King","given":"Josiah P. J."},{"family":"Kolb","given":"Vanessa S."},{"family":"Kołodziej","given":"Sabina"},{"family":"Kovacs","given":"Marton"},{"family":"Krasuska","given":"Karolina"},{"family":"Kraus","given":"Sue"},{"family":"Krueger","given":"Lacy E."},{"family":"Kuchno","given":"Katarzyna"},{"family":"Lage","given":"Caio Ambrosio"},{"family":"Langford","given":"Eleanor V."},{"family":"Levitan","given":"Carmel A."},{"family":"Lima","given":"Tiago Jessé Souza","non-dropping-particle":"de"},{"family":"Lin","given":"Hause"},{"family":"Lins","given":"Samuel"},{"family":"Loy","given":"Jia E."},{"family":"Manfredi","given":"Dylan"},{"family":"Markiewicz","given":"Łukasz"},{"family":"Menon","given":"Madhavi"},{"family":"Mercier","given":"Brett"},{"family":"Metzger","given":"Mitchell"},{"family":"Meyet","given":"Venus"},{"family":"Millen","given":"Ailsa E."},{"family":"Miller","given":"Jeremy K."},{"family":"Montealegre","given":"Andres"},{"family":"Moore","given":"Don A."},{"family":"Muda","given":"Rafał"},{"family":"Nave","given":"Gideon"},{"family":"Nichols","given":"Austin Lee"},{"family":"Novak","given":"Sarah A."},{"family":"Nunnally","given":"Christian"},{"family":"Orlić","given":"Ana"},{"family":"Palinkas","given":"Anna"},{"family":"Panno","given":"Angelo"},{"family":"Parks","given":"Kimberly P."},{"family":"Pedović","given":"Ivana"},{"family":"Pękala","given":"Emilian"},{"family":"Penner","given":"Matthew R."},{"family":"Pessers","given":"Sebastiaan"},{"family":"Petrović","given":"Boban"},{"family":"Pfeiffer","given":"Thomas"},{"family":"Pieńkosz","given":"Damian"},{"family":"Preti","given":"Emanuele"},{"family":"Purić","given":"Danka"},{"family":"Ramos","given":"Tiago"},{"family":"Ravid","given":"Jonathan"},{"family":"Razza","given":"Timothy S."},{"family":"Rentzsch","given":"Katrin"},{"family":"Richetin","given":"Juliette"},{"family":"Rife","given":"Sean C."},{"family":"Rosa","given":"Anna Dalla"},{"family":"Rudy","given":"Kaylis Hase"},{"family":"Salamon","given":"Janos"},{"family":"Saunders","given":"Blair"},{"family":"Sawicki","given":"Przemysław"},{"family":"Schmidt","given":"Kathleen"},{"family":"Schuepfer","given":"Kurt"},{"family":"Schultze","given":"Thomas"},{"family":"Schulz-Hardt","given":"Stefan"},{"family":"Schütz","given":"Astrid"},{"family":"Shabazian","given":"Ani N."},{"family":"Shubella","given":"Rachel L."},{"family":"Siegel","given":"Adam"},{"family":"Silva","given":"Rúben"},{"family":"Sioma","given":"Barbara"},{"family":"Skorb","given":"Lauren"},{"family":"Souza","given":"Luana Elayne Cunha","non-dropping-particle":"de"},{"family":"Steegen","given":"Sara"},{"family":"Stein","given":"L. A. R."},{"family":"Sternglanz","given":"R. Weylin"},{"family":"Stojilović","given":"Darko"},{"family":"Storage","given":"Daniel"},{"family":"Sullivan","given":"Gavin Brent"},{"family":"Szaszi","given":"Barnabas"},{"family":"Szecsi","given":"Peter"},{"family":"Szöke","given":"Orsolya"},{"family":"Szuts","given":"Attila"},{"family":"Thomae","given":"Manuela"},{"family":"Tidwell","given":"Natasha D."},{"family":"Tocco","given":"Carly"},{"family":"Torka","given":"Ann-Kathrin"},{"family":"Tuerlinckx","given":"Francis"},{"family":"Vanpaemel","given":"Wolf"},{"family":"Vaughn","given":"Leigh Ann"},{"family":"Vianello","given":"Michelangelo"},{"family":"Viganola","given":"Domenico"},{"family":"Vlachou","given":"Maria"},{"family":"Walker","given":"Ryan J."},{"family":"Weissgerber","given":"Sophia C."},{"family":"Wichman","given":"Aaron L."},{"family":"Wiggins","given":"Bradford J."},{"family":"Wolf","given":"Daniel"},{"family":"Wood","given":"Michael J."},{"family":"Zealley","given":"David"},{"family":"Žeželj","given":"Iris"},{"family":"Zrubka","given":"Mark"},{"family":"Nosek","given":"Brian A."}],"issued":{"date-parts":[["2020",9,1]]}},"label":"page","prefix":"e.g., "},{"id":12110,"uris":["http://zotero.org/users/1687755/items/JEVCANT9"],"itemData":{"id":12110,"type":"article-journal","abstract":"We conducted preregistered replications of 28 classic and contemporary published findings, with protocols that were peer reviewed in advance, to examine variation in effect magnitudes across samples and settings. Each protocol was administered to approximately half of 125 samples that comprised 15,305 participants from 36 countries and territories. Using the conventional criterion of statistical significance (p &lt; .05), we found that 15 (54%) of the replications provided evidence of a statistically significant effect in the same direction as the original finding. With a strict significance criterion (p &lt; .0001), 14 (50%) of the replications still provided such evidence, a reflection of the extremely highpowered design. Seven (25%) of the replications yielded effect sizes larger than the original ones, and 21 (75%) yielded effect sizes smaller than the original ones. The median comparable Cohen’s ds were 0.60 for the original findings and 0.15 for the replications. The effect sizes were small (&lt; 0.20) in 16 of the replications (57%), and 9 effects (32%) were in the direction opposite the direction of the original effect. Across settings, the Q statistic indicated significant heterogeneity in 11 (39%) of the replication effects, and most of those were among the findings with the largest overall effect sizes; only 1 effect that was near zero in the aggregate showed significant heterogeneity according to this measure. Only 1 effect had a tau value greater than .20, an indication of moderate heterogeneity. Eight others had tau values near or slightly above .10, an indication of slight heterogeneity. Moderation tests indicated that very little heterogeneity was attributable to the order in which the tasks were performed or whether the tasks were administered in lab versus online. Exploratory comparisons revealed little heterogeneity between Western, educated, industrialized, rich, and democratic (WEIRD) cultures and less WEIRD cultures (i.e., cultures with relatively high and low WEIRDness scores, respectively). Cumulatively, variability in the observed effect sizes was attributable more to the effect being studied than to the sample or setting in which it was studied.","container-title":"Advances in Methods and Practices in Psychological Science","DOI":"10.1177/2515245918810225","ISSN":"2515-2459, 2515-2467","issue":"4","language":"en","page":"443-490","source":"Crossref","title":"Many Labs 2: Investigating Variation in Replicability Across Samples and Settings","title-short":"Many Labs 2","volume":"1","author":[{"family":"Klein","given":"Richard A."},{"family":"Vianello","given":"Michelangelo"},{"family":"Hasselman","given":"Fred"},{"family":"Adams","given":"Byron G."},{"family":"Adams","given":"Reginald B."},{"family":"Alper","given":"Sinan"},{"family":"Aveyard","given":"Mark"},{"family":"Axt","given":"Jordan R."},{"family":"Babalola","given":"Mayowa T."},{"family":"Bahník","given":"Štěpán"},{"family":"Batra","given":"Rishtee"},{"family":"Berkics","given":"Mihály"},{"family":"Bernstein","given":"Michael J."},{"family":"Berry","given":"Daniel R."},{"family":"Bialobrzeska","given":"Olga"},{"family":"Binan","given":"Evans Dami"},{"family":"Bocian","given":"Konrad"},{"family":"Brandt","given":"Mark J."},{"family":"Busching","given":"Robert"},{"family":"Rédei","given":"Anna Cabak"},{"family":"Cai","given":"Huajian"},{"family":"Cambier","given":"Fanny"},{"family":"Cantarero","given":"Katarzyna"},{"family":"Carmichael","given":"Cheryl L."},{"family":"Ceric","given":"Francisco"},{"family":"Chandler","given":"Jesse"},{"family":"Chang","given":"Jen-Ho"},{"family":"Chatard","given":"Armand"},{"family":"Chen","given":"Eva E."},{"family":"Cheong","given":"Winnee"},{"family":"Cicero","given":"David C."},{"family":"Coen","given":"Sharon"},{"family":"Coleman","given":"Jennifer A."},{"family":"Collisson","given":"Brian"},{"family":"Conway","given":"Morgan A."},{"family":"Corker","given":"Katherine S."},{"family":"Curran","given":"Paul G."},{"family":"Cushman","given":"Fiery"},{"family":"Dagona","given":"Zubairu K."},{"family":"Dalgar","given":"Ilker"},{"family":"Dalla Rosa","given":"Anna"},{"family":"Davis","given":"William E."},{"family":"Bruijn","given":"Maaike","non-dropping-particle":"de"},{"family":"De Schutter","given":"Leander"},{"family":"Devos","given":"Thierry"},{"family":"Vries","given":"Marieke","non-dropping-particle":"de"},{"family":"Doğulu","given":"Canay"},{"family":"Dozo","given":"Nerisa"},{"family":"Dukes","given":"Kristin Nicole"},{"family":"Dunham","given":"Yarrow"},{"family":"Durrheim","given":"Kevin"},{"family":"Ebersole","given":"Charles R."},{"family":"Edlund","given":"John E."},{"family":"Eller","given":"Anja"},{"family":"English","given":"Alexander Scott"},{"family":"Finck","given":"Carolyn"},{"family":"Frankowska","given":"Natalia"},{"family":"Freyre","given":"Miguel-Ángel"},{"family":"Friedman","given":"Mike"},{"family":"Galliani","given":"Elisa Maria"},{"family":"Gandi","given":"Joshua C."},{"family":"Ghoshal","given":"Tanuka"},{"family":"Giessner","given":"Steffen R."},{"family":"Gill","given":"Tripat"},{"family":"Gnambs","given":"Timo"},{"family":"Gómez","given":"Ángel"},{"family":"González","given":"Roberto"},{"family":"Graham","given":"Jesse"},{"family":"Grahe","given":"Jon E."},{"family":"Grahek","given":"Ivan"},{"family":"Green","given":"Eva G. T."},{"family":"Hai","given":"Kakul"},{"family":"Haigh","given":"Matthew"},{"family":"Haines","given":"Elizabeth L."},{"family":"Hall","given":"Michael P."},{"family":"Heffernan","given":"Marie E."},{"family":"Hicks","given":"Joshua A."},{"family":"Houdek","given":"Petr"},{"family":"Huntsinger","given":"Jeffrey R."},{"family":"Huynh","given":"Ho Phi"},{"family":"IJzerman","given":"Hans"},{"family":"Inbar","given":"Yoel"},{"family":"Innes-Ker","given":"Åse H."},{"family":"Jiménez-Leal","given":"William"},{"family":"John","given":"Melissa-Sue"},{"family":"Joy-Gaba","given":"Jennifer A."},{"family":"Kamiloğlu","given":"Roza G."},{"family":"Kappes","given":"Heather Barry"},{"family":"Karabati","given":"Serdar"},{"family":"Karick","given":"Haruna"},{"family":"Keller","given":"Victor N."},{"family":"Kende","given":"Anna"},{"family":"Kervyn","given":"Nicolas"},{"family":"Knežević","given":"Goran"},{"family":"Kovacs","given":"Carrie"},{"family":"Krueger","given":"Lacy E."},{"family":"Kurapov","given":"German"},{"family":"Kurtz","given":"Jamie"},{"family":"Lakens","given":"Daniël"},{"family":"Lazarević","given":"Ljiljana B."},{"family":"Levitan","given":"Carmel A."},{"family":"Lewis","given":"Neil A."},{"family":"Lins","given":"Samuel"},{"family":"Lipsey","given":"Nikolette P."},{"family":"Losee","given":"Joy E."},{"family":"Maassen","given":"Esther"},{"family":"Maitner","given":"Angela T."},{"family":"Malingumu","given":"Winfrida"},{"family":"Mallett","given":"Robyn K."},{"family":"Marotta","given":"Satia A."},{"family":"Međedović","given":"Janko"},{"family":"Mena-Pacheco","given":"Fernando"},{"family":"Milfont","given":"Taciano L."},{"family":"Morris","given":"Wendy L."},{"family":"Murphy","given":"Sean C."},{"family":"Myachykov","given":"Andriy"},{"family":"Neave","given":"Nick"},{"family":"Neijenhuijs","given":"Koen"},{"family":"Nelson","given":"Anthony J."},{"family":"Neto","given":"Félix"},{"family":"Lee Nichols","given":"Austin"},{"family":"Ocampo","given":"Aaron"},{"family":"O’Donnell","given":"Susan L."},{"family":"Oikawa","given":"Haruka"},{"family":"Oikawa","given":"Masanori"},{"family":"Ong","given":"Elsie"},{"family":"Orosz","given":"Gábor"},{"family":"Osowiecka","given":"Malgorzata"},{"family":"Packard","given":"Grant"},{"family":"Pérez-Sánchez","given":"Rolando"},{"family":"Petrović","given":"Boban"},{"family":"Pilati","given":"Ronaldo"},{"family":"Pinter","given":"Brad"},{"family":"Podesta","given":"Lysandra"},{"family":"Pogge","given":"Gabrielle"},{"family":"Pollmann","given":"Monique M. H."},{"family":"Rutchick","given":"Abraham M."},{"family":"Saavedra","given":"Patricio"},{"family":"Saeri","given":"Alexander K."},{"family":"Salomon","given":"Erika"},{"family":"Schmidt","given":"Kathleen"},{"family":"Schönbrodt","given":"Felix D."},{"family":"Sekerdej","given":"Maciej B."},{"family":"Sirlopú","given":"David"},{"family":"Skorinko","given":"Jeanine L. M."},{"family":"Smith","given":"Michael A."},{"family":"Smith-Castro","given":"Vanessa"},{"family":"Smolders","given":"Karin C. H. J."},{"family":"Sobkow","given":"Agata"},{"family":"Sowden","given":"Walter"},{"family":"Spachtholz","given":"Philipp"},{"family":"Srivastava","given":"Manini"},{"family":"Steiner","given":"Troy G."},{"family":"Stouten","given":"Jeroen"},{"family":"Street","given":"Chris N. H."},{"family":"Sundfelt","given":"Oskar K."},{"family":"Szeto","given":"Stephanie"},{"family":"Szumowska","given":"Ewa"},{"family":"Tang","given":"Andrew C. W."},{"family":"Tanzer","given":"Norbert"},{"family":"Tear","given":"Morgan J."},{"family":"Theriault","given":"Jordan"},{"family":"Thomae","given":"Manuela"},{"family":"Torres","given":"David"},{"family":"Traczyk","given":"Jakub"},{"family":"Tybur","given":"Joshua M."},{"family":"Ujhelyi","given":"Adrienn"},{"family":"Aert","given":"Robbie C. M.","non-dropping-particle":"van"},{"family":"Assen","given":"Marcel A. L. M.","non-dropping-particle":"van"},{"family":"Hulst","given":"Marije","non-dropping-particle":"van der"},{"family":"Lange","given":"Paul A. M.","non-dropping-particle":"van"},{"family":"Veer","given":"Anna Elisabeth","non-dropping-particle":"van ’t"},{"family":"Vásquez- Echeverría","given":"Alejandro"},{"family":"Ann Vaughn","given":"Leigh"},{"family":"Vázquez","given":"Alexandra"},{"family":"Vega","given":"Luis Diego"},{"family":"Verniers","given":"Catherine"},{"family":"Verschoor","given":"Mark"},{"family":"Voermans","given":"Ingrid P. J."},{"family":"Vranka","given":"Marek A."},{"family":"Welch","given":"Cheryl"},{"family":"Wichman","given":"Aaron L."},{"family":"Williams","given":"Lisa A."},{"family":"Wood","given":"Michael"},{"family":"Woodzicka","given":"Julie A."},{"family":"Wronska","given":"Marta K."},{"family":"Young","given":"Liane"},{"family":"Zelenski","given":"John M."},{"family":"Zhijia","given":"Zeng"},{"family":"Nosek","given":"Brian A."}],"issued":{"date-parts":[["2018",12]]}}},{"id":6010,"uris":["http://zotero.org/users/1687755/items/4A57CZ5R"],"itemData":{"id":6010,"type":"article-journal","abstract":"Empirically analyzing empirical evidence\nOne of the central goals in any scientific endeavor is to understand causality. Experiments that seek to demonstrate a cause/effect relation most often manipulate the postulated causal factor. Aarts et al. describe the replication of 100 experiments reported in papers published in 2008 in three high-ranking psychology journals. Assessing whether the replication and the original experiment yielded the same result according to several criteria, they find that about one-third to one-half of the original findings were also observed in the replication study.\nScience, this issue 10.1126/science.aac4716\nStructured Abstract\nINTRODUCTIONReproducibility is a defining feature of science, but the extent to which it characterizes current research is unknown. Scientific claims should not gain credence because of the status or authority of their originator but by the replicability of their supporting evidence. Even research of exemplary quality may have irreproducible empirical findings because of random or systematic error.\nRATIONALEThere is concern about the rate and predictors of reproducibility, but limited evidence. Potentially problematic practices include selective reporting, selective analysis, and insufficient specification of the conditions necessary or sufficient to obtain the results. Direct replication is the attempt to recreate the conditions believed sufficient for obtaining a previously observed finding and is the means of establishing reproducibility of a finding with new data. We conducted a large-scale, collaborative effort to obtain an initial estimate of the reproducibility of psychological science.\nRESULTSWe conducted replications of 100 experimental and correlational studies published in three psychology journals using high-powered designs and original materials when available. There is no single standard for evaluating replication success. Here, we evaluated reproducibility using significance and P values, effect sizes, subjective assessments of replication teams, and meta-analysis of effect sizes. The mean effect size (r) of the replication effects (Mr = 0.197, SD = 0.257) was half the magnitude of the mean effect size of the original effects (Mr = 0.403, SD = 0.188), representing a substantial decline. Ninety-seven percent of original studies had significant results (P &lt; .05). Thirty-six percent of replications had significant results; 47% of original effect sizes were in the 95% confidence interval of the replication effect size; 39% of effects were subjectively rated to have replicated the original result; and if no bias in original results is assumed, combining original and replication results left 68% with statistically significant effects. Correlational tests suggest that replication success was better predicted by the strength of original evidence than by characteristics of the original and replication teams.\nCONCLUSIONNo single indicator sufficiently describes replication success, and the five indicators examined here are not the only ways to evaluate reproducibility. Nonetheless, collectively these results offer a clear conclusion: A large portion of replications produced weaker evidence for the original findings despite using materials provided by the original authors, review in advance for methodological fidelity, and high statistical power to detect the original effect sizes. Moreover, correlational evidence is consistent with the conclusion that variation in the strength of initial evidence (such as original P value) was more predictive of replication success than variation in the characteristics of the teams conducting the research (such as experience and expertise). The latter factors certainly can influence replication success, but they did not appear to do so here.Reproducibility is not well understood because the incentives for individual scientists prioritize novelty over replication. Innovation is the engine of discovery and is vital for a productive, effective scientific enterprise. However, innovative ideas become old news fast. Journal reviewers and editors may dismiss a new test of a published idea as unoriginal. The claim that “we already know this” belies the uncertainty of scientific evidence. Innovation points out paths that are possible; replication points out paths that are likely; progress relies on both. Replication can increase certainty when findings are reproduced and promote innovation when they are not. This project provides accumulating evidence for many findings in psychological research and suggests that there is still more work to do to verify whether we know what we think we know. &lt;img class=\"fragment-image\" src=\"https://d2ufo47lrtsv5s.cloudfront.net/content/sci/349/6251/aac4716/F1.medium.gif\"/&gt; Download high-res image Open in new tab Download Powerpoint Original study effect size versus replication effect size (correlation coefficients).Diagonal line represents replication effect size equal to original effect size. Dotted line represents replication effect size of 0. Points below the dotted line were effects in the opposite direction of the original. Density plots are separated by significant (blue) and nonsignificant (red) effects.\nReproducibility is a defining feature of science, but the extent to which it characterizes current research is unknown. We conducted replications of 100 experimental and correlational studies published in three psychology journals using high-powered designs and original materials when available. Replication effects were half the magnitude of original effects, representing a substantial decline. Ninety-seven percent of original studies had statistically significant results. Thirty-six percent of replications had statistically significant results; 47% of original effect sizes were in the 95% confidence interval of the replication effect size; 39% of effects were subjectively rated to have replicated the original result; and if no bias in original results is assumed, combining original and replication results left 68% with statistically significant effects. Correlational tests suggest that replication success was better predicted by the strength of original evidence than by characteristics of the original and replication teams.\nA large-scale assessment suggests that experimental reproducibility in psychology leaves a lot to be desired.\nA large-scale assessment suggests that experimental reproducibility in psychology leaves a lot to be desired.","container-title":"Science","DOI":"10.1126/science.aac4716","ISSN":"0036-8075, 1095-9203","issue":"6251","language":"en","license":"Copyright © 2015, American Association for the Advancement of Science","note":"PMID: 26315443","page":"aac4716","source":"science.sciencemag.org","title":"Estimating the reproducibility of psychological science","volume":"349","author":[{"literal":"Open Science Collaboration"}],"issued":{"date-parts":[["2015",8,28]]}}}],"schema":"https://github.com/citation-style-language/schema/raw/master/csl-citation.json"} </w:instrText>
+      </w:r>
+      <w:r>
+        <w:fldChar w:fldCharType="separate"/>
+      </w:r>
+      <w:r>
+        <w:rPr>
+          <w:noProof/>
+        </w:rPr>
+        <w:t>(e.g., Ebersole et al., 2020; Klein et al., 2018; Open Science Collaboration, 2015)</w:t>
+      </w:r>
+      <w:r>
+        <w:fldChar w:fldCharType="end"/>
       </w:r>
       <w:r>
         <w:t>.</w:t>
       </w:r>
-    </w:p>
-    <w:p>
-      <w:pPr>
-        <w:pStyle w:val="Heading2"/>
-      </w:pPr>
-      <w:r>
-        <w:t>Replicability, s</w:t>
-      </w:r>
-      <w:r>
-        <w:t>ample size</w:t>
+      <w:r>
+        <w:t xml:space="preserve"> </w:t>
+      </w:r>
+      <w:r>
+        <w:t xml:space="preserve">Journals that publish underpowered studies are likely to publish a greater proportion of conclusions that are false positives </w:t>
+      </w:r>
+      <w:r>
+        <w:fldChar w:fldCharType="begin"/>
+      </w:r>
+      <w:r>
+        <w:instrText xml:space="preserve"> ADDIN ZOTERO_ITEM CSL_CITATION {"citationID":"40gqsOwG","properties":{"formattedCitation":"(Bakker et al., 2012; Ioannidis, 2005)","plainCitation":"(Bakker et al., 2012; Ioannidis, 2005)","noteIndex":0},"citationItems":[{"id":3134,"uris":["http://zotero.org/users/1687755/items/NBTMXKH8"],"itemData":{"id":3134,"type":"article-journal","container-title":"Perspectives on Psychological Science","DOI":"10.1177/1745691612459060","ISSN":"1745-6916, 1745-6924","issue":"6","language":"en","page":"543-554","source":"CrossRef","title":"The rules of the game called psychological science","volume":"7","author":[{"family":"Bakker","given":"M."},{"family":"Dijk","given":"A.","non-dropping-particle":"van"},{"family":"Wicherts","given":"J. M."}],"issued":{"date-parts":[["2012",11,1]]}}},{"id":5913,"uris":["http://zotero.org/users/1687755/items/ZKH6D6U3"],"itemData":{"id":5913,"type":"article-journal","abstract":"Published research findings are sometimes refuted by subsequent evidence, says Ioannidis, with ensuing confusion and disappointment.","container-title":"PLOS Medicine","DOI":"10.1371/journal.pmed.0020124","ISSN":"1549-1676","issue":"8","journalAbbreviation":"PLOS Medicine","page":"e124","source":"PLoS Journals","title":"Why Most Published Research Findings Are False","volume":"2","author":[{"family":"Ioannidis","given":"John P. A."}],"issued":{"date-parts":[["2005",8,30]]}}}],"schema":"https://github.com/citation-style-language/schema/raw/master/csl-citation.json"} </w:instrText>
+      </w:r>
+      <w:r>
+        <w:fldChar w:fldCharType="separate"/>
+      </w:r>
+      <w:r>
+        <w:rPr>
+          <w:noProof/>
+        </w:rPr>
+        <w:t>(Bakker et al., 2012; Ioannidis, 2005)</w:t>
+      </w:r>
+      <w:r>
+        <w:fldChar w:fldCharType="end"/>
+      </w:r>
+      <w:r>
+        <w:t>.</w:t>
+      </w:r>
+      <w:r>
+        <w:t xml:space="preserve"> As such, in reaction to the </w:t>
+      </w:r>
+      <w:r>
+        <w:t>R</w:t>
+      </w:r>
+      <w:r>
+        <w:t xml:space="preserve">eplication </w:t>
+      </w:r>
+      <w:r>
+        <w:t>C</w:t>
+      </w:r>
+      <w:r>
+        <w:t xml:space="preserve">risis in psychology, many have called for psychology research to employ more highly-powered tests and therefore larger sample sizes </w:t>
+      </w:r>
+      <w:r>
+        <w:fldChar w:fldCharType="begin"/>
+      </w:r>
+      <w:r>
+        <w:instrText xml:space="preserve"> ADDIN ZOTERO_ITEM CSL_CITATION {"citationID":"19okOkrQ","properties":{"formattedCitation":"(e.g., Asendorpf et al., 2013; Button et al., 2013; Munaf\\uc0\\u242{} et al., 2017; Wagenmakers et al., 2012)","plainCitation":"(e.g., Asendorpf et al., 2013; Button et al., 2013; Munafò et al., 2017; Wagenmakers et al., 2012)","noteIndex":0},"citationItems":[{"id":3860,"uris":["http://zotero.org/users/1687755/items/T22JTJD9"],"itemData":{"id":3860,"type":"article-journal","container-title":"European Journal of Personality","DOI":"10.1002/per.1919","ISSN":"08902070","issue":"2","language":"en","page":"108-119","source":"CrossRef","title":"Recommendations for Increasing Replicability in Psychology: Recommendations for increasing replicability","title-short":"Recommendations for Increasing Replicability in Psychology","volume":"27","author":[{"family":"Asendorpf","given":"Jens B."},{"family":"Conner","given":"Mark"},{"family":"De Fruyt","given":"Filip"},{"family":"De Houwer","given":"Jan"},{"family":"Denissen","given":"Jaap J. A."},{"family":"Fiedler","given":"Klaus"},{"family":"Fiedler","given":"Susann"},{"family":"Funder","given":"David C."},{"family":"Kliegl","given":"Reinhold"},{"family":"Nosek","given":"Brian A."},{"family":"Perugini","given":"Marco"},{"family":"Roberts","given":"Brent W."},{"family":"Schmitt","given":"Manfred"},{"family":"Aken","given":"Marcel A. G.","non-dropping-particle":"van"},{"family":"Weber","given":"Hannelore"},{"family":"Wicherts","given":"Jelte M."}],"issued":{"date-parts":[["2013",3]]}},"label":"page","prefix":"e.g., "},{"id":5966,"uris":["http://zotero.org/users/1687755/items/4RMQH4W5"],"itemData":{"id":5966,"type":"article-journal","container-title":"Nature Reviews Neuroscience","DOI":"10.1038/nrn3475","ISSN":"1471-003X, 1471-0048","issue":"5","page":"365-376","source":"CrossRef","title":"Power failure: why small sample size undermines the reliability of neuroscience","title-short":"Power failure","volume":"14","author":[{"family":"Button","given":"Katherine S."},{"family":"Ioannidis","given":"John P. A."},{"family":"Mokrysz","given":"Claire"},{"family":"Nosek","given":"Brian A."},{"family":"Flint","given":"Jonathan"},{"family":"Robinson","given":"Emma S. J."},{"family":"Munafò","given":"Marcus R."}],"issued":{"date-parts":[["2013",4,10]]}}},{"id":5606,"uris":["http://zotero.org/users/1687755/items/66QK7QX8"],"itemData":{"id":5606,"type":"article-journal","container-title":"Nature Human Behaviour","DOI":"10.1038/s41562-016-0021","ISSN":"2397-3374","issue":"1","page":"0021","source":"CrossRef","title":"A manifesto for reproducible science","volume":"1","author":[{"family":"Munafò","given":"Marcus R."},{"family":"Nosek","given":"Brian A."},{"family":"Bishop","given":"Dorothy V. M."},{"family":"Button","given":"Katherine S."},{"family":"Chambers","given":"Christopher D."},{"family":"Percie du Sert","given":"Nathalie"},{"family":"Simonsohn","given":"Uri"},{"family":"Wagenmakers","given":"Eric-Jan"},{"family":"Ware","given":"Jennifer J."},{"family":"Ioannidis","given":"John P. A."}],"issued":{"date-parts":[["2017",1,10]]}}},{"id":3250,"uris":["http://zotero.org/users/1687755/items/I7M5WU62"],"itemData":{"id":3250,"type":"article-journal","container-title":"Perspectives on Psychological Science","DOI":"10.1177/1745691612463078","ISSN":"1745-6916, 1745-6924","issue":"6","language":"en","page":"632-638","source":"CrossRef","title":"An agenda for purely confirmatory research","volume":"7","author":[{"family":"Wagenmakers","given":"E.-J."},{"family":"Wetzels","given":"R."},{"family":"Borsboom","given":"D."},{"family":"Maas","given":"H. L. J.","non-dropping-particle":"van der"},{"family":"Kievit","given":"R. A."}],"issued":{"date-parts":[["2012",11,1]]}}}],"schema":"https://github.com/citation-style-language/schema/raw/master/csl-citation.json"} </w:instrText>
+      </w:r>
+      <w:r>
+        <w:fldChar w:fldCharType="separate"/>
+      </w:r>
+      <w:r>
+        <w:rPr>
+          <w:lang w:val="en-GB"/>
+        </w:rPr>
+        <w:t>(e.g., Asendorpf et al., 2013; Button et al., 2013; Munafò et al., 2017; Wagenmakers et al., 2012)</w:t>
+      </w:r>
+      <w:r>
+        <w:fldChar w:fldCharType="end"/>
+      </w:r>
+      <w:r>
+        <w:t xml:space="preserve">. </w:t>
+      </w:r>
+    </w:p>
+    <w:p>
+      <w:r>
+        <w:t>Along with the False Positive Rate (i.e., α</w:t>
+      </w:r>
+      <w:r>
+        <w:t>-</w:t>
+      </w:r>
+      <w:r>
+        <w:t>level, typically &lt; .05), statistical power is one of two key properties of inference via NHST that defines the long-run error rates of the inferences we make from data. Power is generally a less familiar concept than α</w:t>
+      </w:r>
+      <w:r>
+        <w:t>-</w:t>
+      </w:r>
+      <w:r>
+        <w:t xml:space="preserve">level for many researchers, but it is so central to our ability to make inferences from data </w:t>
+      </w:r>
+      <w:r>
+        <w:fldChar w:fldCharType="begin"/>
+      </w:r>
+      <w:r>
+        <w:instrText xml:space="preserve"> ADDIN ZOTERO_ITEM CSL_CITATION {"citationID":"p9pJJbaF","properties":{"formattedCitation":"(Cohen, 1992)","plainCitation":"(Cohen, 1992)","noteIndex":0},"citationItems":[{"id":12306,"uris":["http://zotero.org/users/1687755/items/FR8CL88W"],"itemData":{"id":12306,"type":"article-journal","container-title":"Psychological bulletin","DOI":"10.1037/0033-2909.112.1.155","issue":"1","note":"publisher: American Psychological Association","page":"155","title":"A power primer","volume":"112","author":[{"family":"Cohen","given":"Jacob"}],"issued":{"date-parts":[["1992"]]}}}],"schema":"https://github.com/citation-style-language/schema/raw/master/csl-citation.json"} </w:instrText>
+      </w:r>
+      <w:r>
+        <w:fldChar w:fldCharType="separate"/>
+      </w:r>
+      <w:r>
+        <w:rPr>
+          <w:noProof/>
+        </w:rPr>
+        <w:t>(Cohen, 1992)</w:t>
+      </w:r>
+      <w:r>
+        <w:fldChar w:fldCharType="end"/>
+      </w:r>
+      <w:r>
+        <w:t xml:space="preserve">. </w:t>
+      </w:r>
+      <w:r>
+        <w:t xml:space="preserve">Nonetheless, for decades, statistical power remained very low in the behavioral sciences </w:t>
+      </w:r>
+      <w:r>
+        <w:fldChar w:fldCharType="begin"/>
+      </w:r>
+      <w:r>
+        <w:instrText xml:space="preserve"> ADDIN ZOTERO_ITEM CSL_CITATION {"citationID":"1iy97U6Y","properties":{"formattedCitation":"(i.e., around .46: Cohen, 1990)","plainCitation":"(i.e., around .46: Cohen, 1990)","noteIndex":0},"citationItems":[{"id":15294,"uris":["http://zotero.org/users/1687755/items/A8L2Y9FT"],"itemData":{"id":15294,"type":"article-journal","container-title":"American Psychologist","DOI":"10.1037/0003-066X.45.12.1304","issue":"12","title":"Things I have learned (so far)","volume":"45","author":[{"family":"Cohen","given":"Jacob"}],"issued":{"date-parts":[["1990"]]}},"label":"page","prefix":"i.e., around .46: "}],"schema":"https://github.com/citation-style-language/schema/raw/master/csl-citation.json"} </w:instrText>
+      </w:r>
+      <w:r>
+        <w:fldChar w:fldCharType="separate"/>
+      </w:r>
+      <w:r>
+        <w:rPr>
+          <w:noProof/>
+        </w:rPr>
+        <w:t>(i.e., around .46: Cohen, 1990)</w:t>
+      </w:r>
+      <w:r>
+        <w:fldChar w:fldCharType="end"/>
+      </w:r>
+      <w:r>
+        <w:t>. Additionally, r</w:t>
+      </w:r>
+      <w:r>
+        <w:t xml:space="preserve">esearch has shown that researchers’ intuitions about the statistical power implied by rules-of-thumb sample sizes are inaccurate and overestimate power </w:t>
+      </w:r>
+      <w:r>
+        <w:fldChar w:fldCharType="begin"/>
+      </w:r>
+      <w:r>
+        <w:instrText xml:space="preserve"> ADDIN ZOTERO_ITEM CSL_CITATION {"citationID":"pplh8kQw","properties":{"formattedCitation":"(Bakker et al., 2016)","plainCitation":"(Bakker et al., 2016)","noteIndex":0},"citationItems":[{"id":3094,"uris":["http://zotero.org/users/1687755/items/HEWU4BZJ"],"itemData":{"id":3094,"type":"article-journal","abstract":"Many psychology studies are statistically underpowered. In part, this may be because many researchers rely on intuition, rules of thumb, and prior practice (along with practical considerations) to determine the number of subjects to test. In Study 1, we surveyed 291 published research psychologists and found large discrepancies between their reports of their preferred amount of power and the actual power of their studies (calculated from their reported typical cell size, typical effect size, and acceptable alpha). Furthermore, in Study 2, 89% of the 214 respondents overestimated the power of specific research designs with a small expected effect size, and 95% underestimated the sample size needed to obtain .80 power for detecting a small effect. Neither researchers’ experience nor their knowledge predicted the bias in their self-reported power intuitions. Because many respondents reported that they based their sample sizes on rules of thumb or common practice in the field, we recommend that researchers conduct and report formal power analyses for their studies.","container-title":"Psychological Science","DOI":"10.1177/0956797616647519","ISSN":"0956-7976, 1467-9280","journalAbbreviation":"Psychological Science","language":"en","note":"PMID: 27354203","source":"pss.sagepub.com","title":"Researchers’ Intuitions About Power in Psychological Research","URL":"http://pss.sagepub.com/content/early/2016/06/28/0956797616647519","author":[{"family":"Bakker","given":"Marjan"},{"family":"Hartgerink","given":"Chris H. J."},{"family":"Wicherts","given":"Jelte M."},{"family":"Maas","given":"Han L. J.","dropping-particle":"van der"}],"accessed":{"date-parts":[["2016",7,3]]},"issued":{"date-parts":[["2016",6,28]]}}}],"schema":"https://github.com/citation-style-language/schema/raw/master/csl-citation.json"} </w:instrText>
+      </w:r>
+      <w:r>
+        <w:fldChar w:fldCharType="separate"/>
+      </w:r>
+      <w:r>
+        <w:rPr>
+          <w:noProof/>
+        </w:rPr>
+        <w:t>(Bakker et al., 2016)</w:t>
+      </w:r>
+      <w:r>
+        <w:fldChar w:fldCharType="end"/>
+      </w:r>
+      <w:r>
+        <w:t xml:space="preserve">. </w:t>
+      </w:r>
+    </w:p>
+    <w:p>
+      <w:r>
+        <w:t>To assess the efficacy of this</w:t>
+      </w:r>
+      <w:r>
+        <w:t xml:space="preserve"> </w:t>
+      </w:r>
+      <w:r>
+        <w:t xml:space="preserve">more recent </w:t>
+      </w:r>
+      <w:r>
+        <w:t xml:space="preserve">call for </w:t>
+      </w:r>
+      <w:r>
+        <w:t>higher power</w:t>
+      </w:r>
+      <w:r>
+        <w:t xml:space="preserve"> motivated by the </w:t>
+      </w:r>
+      <w:r>
+        <w:t>R</w:t>
+      </w:r>
+      <w:r>
+        <w:t xml:space="preserve">eplication </w:t>
+      </w:r>
+      <w:r>
+        <w:t>C</w:t>
+      </w:r>
+      <w:r>
+        <w:t>risis</w:t>
       </w:r>
       <w:r>
         <w:t xml:space="preserve">, </w:t>
       </w:r>
       <w:r>
-        <w:t xml:space="preserve">and </w:t>
-      </w:r>
-      <w:r>
-        <w:t>statistical power</w:t>
+        <w:t xml:space="preserve">on the sample sizes employed in published research, Fraley and colleagues </w:t>
+      </w:r>
+      <w:r>
+        <w:fldChar w:fldCharType="begin"/>
+      </w:r>
+      <w:r>
+        <w:instrText xml:space="preserve"> ADDIN ZOTERO_ITEM CSL_CITATION {"citationID":"LkXaamNb","properties":{"formattedCitation":"(Fraley et al., 2022; Fraley &amp; Vazire, 2014)","plainCitation":"(Fraley et al., 2022; Fraley &amp; Vazire, 2014)","noteIndex":0},"citationItems":[{"id":14774,"uris":["http://zotero.org/users/1687755/items/SE96XNU8"],"itemData":{"id":14774,"type":"article-journal","abstract":"Scholars and institutions commonly use impact factors to evaluate the quality of empirical research. However, a number of findings published in journals with high impact factors have failed to replicate, suggesting that impact alone may not be an accurate indicator of quality. Fraley and Vazire proposed an alternative index, the N-pact factor, which indexes the median sample size of published studies, providing a narrow but relevant indicator of research quality. In the present research, we expand on the original report by examining the N-pact factor of social/personality-psychology journals between 2011 and 2019, incorporating additional journals and accounting for study design (i.e., between persons, repeated measures, and mixed). There was substantial variation in the sample sizes used in studies published in different journals. Journals that emphasized personality processes and individual differences had larger N-pact factors than journals that emphasized social-psychological processes. Moreover, N-pact factors were largely independent of traditional markers of impact. Although the majority of journals in 2011 published studies that were not well powered to detect an effect of ρ = .20, this situation had improved considerably by 2019. In 2019, eight of the nine journals we sampled published studies that were, on average, powered at 80% or higher to detect such an effect. After decades of unheeded warnings from methodologists about the dangers of small-sample designs, the field of social/personality psychology has begun to use larger samples. We hope the N-pact factor will be supplemented by other indices that can be used as alternatives to improve further the evaluation of research.","container-title":"Advances in Methods and Practices in Psychological Science","DOI":"10.1177/25152459221120217","ISSN":"2515-2459, 2515-2467","issue":"4","journalAbbreviation":"Advances in Methods and Practices in Psychological Science","language":"en","page":"251524592211202","source":"DOI.org (Crossref)","title":"Journal N-Pact Factors From 2011 to 2019: Evaluating the Quality of Social/Personality Journals With Respect to Sample Size and Statistical Power","title-short":"Journal N-Pact Factors From 2011 to 2019","volume":"5","author":[{"family":"Fraley","given":"R. Chris"},{"family":"Chong","given":"Jia Y."},{"family":"Baacke","given":"Kyle A."},{"family":"Greco","given":"Anthony J."},{"family":"Guan","given":"Hanxiong"},{"family":"Vazire","given":"Simine"}],"issued":{"date-parts":[["2022",10]]}}},{"id":3589,"uris":["http://zotero.org/users/1687755/items/WAEH3NB8"],"itemData":{"id":3589,"type":"article-journal","abstract":"The authors evaluate the quality of research reported in major journals in social-personality psychology by ranking those journals with respect to their  N -pact Factors (NF)—the statistical power of the empirical studies they publish to detect typical effect sizes. Power is a particularly important attribute for evaluating research quality because, relative to studies that have low power, studies that have high power are more likely to (a) to provide accurate estimates of effects, (b) to produce literatures with low false positive rates, and (c) to lead to replicable findings. The authors show that the average sample size in social-personality research is 104 and that the power to detect the typical effect size in the field is approximately 50%. Moreover, they show that there is considerable variation among journals in sample sizes and power of the studies they publish, with some journals consistently publishing higher power studies than others. The authors hope that these rankings will be of use to authors who are choosing where to submit their best work, provide hiring and promotion committees with a superior way of quantifying journal quality, and encourage competition among journals to improve their NF rankings.","container-title":"PLOS ONE","DOI":"10.1371/journal.pone.0109019","ISSN":"1932-6203","issue":"10","journalAbbreviation":"PLOS ONE","page":"e109019","source":"PLoS Journals","title":"The N-Pact Factor: Evaluating the Quality of Empirical Journals with Respect to Sample Size and Statistical Power","title-short":"The N-Pact Factor","volume":"9","author":[{"family":"Fraley","given":"R. Chris"},{"family":"Vazire","given":"Simine"}],"issued":{"date-parts":[["2014",10,8]]}}}],"schema":"https://github.com/citation-style-language/schema/raw/master/csl-citation.json"} </w:instrText>
+      </w:r>
+      <w:r>
+        <w:fldChar w:fldCharType="separate"/>
+      </w:r>
+      <w:r>
+        <w:rPr>
+          <w:noProof/>
+        </w:rPr>
+        <w:t>(Fraley et al., 2022; Fraley &amp; Vazire, 2014)</w:t>
+      </w:r>
+      <w:r>
+        <w:fldChar w:fldCharType="end"/>
+      </w:r>
+      <w:r>
+        <w:t xml:space="preserve"> quantified the median sample size employed in articles published in nine personality and social psychology journals between 2011 </w:t>
+      </w:r>
+      <w:r>
+        <w:t xml:space="preserve">(arguably the start of the </w:t>
+      </w:r>
+      <w:r>
+        <w:t>R</w:t>
+      </w:r>
+      <w:r>
+        <w:t xml:space="preserve">eplication </w:t>
+      </w:r>
+      <w:r>
+        <w:t>C</w:t>
+      </w:r>
+      <w:r>
+        <w:t xml:space="preserve">risis) </w:t>
+      </w:r>
+      <w:r>
+        <w:t>and 2019</w:t>
+      </w:r>
+      <w:r>
+        <w:t xml:space="preserve">. Fraley and colleagues (2022) </w:t>
+      </w:r>
+      <w:r>
+        <w:t>observed that median sample sizes</w:t>
+      </w:r>
+      <w:r>
+        <w:t>,</w:t>
+      </w:r>
+      <w:r>
+        <w:t xml:space="preserve"> and therefore implied statistical power</w:t>
+      </w:r>
+      <w:r>
+        <w:t>,</w:t>
+      </w:r>
+      <w:r>
+        <w:t xml:space="preserve"> have indeed increased over the last decade in social and personality psychology research, from very poor </w:t>
+      </w:r>
+      <w:r>
+        <w:t>(</w:t>
+      </w:r>
+      <w:r>
+        <w:t xml:space="preserve">circa </w:t>
+      </w:r>
+      <w:r>
+        <w:t>.50</w:t>
+      </w:r>
+      <w:r>
+        <w:t xml:space="preserve"> in 2011</w:t>
+      </w:r>
+      <w:r>
+        <w:t xml:space="preserve">) </w:t>
+      </w:r>
+      <w:r>
+        <w:t>to acceptable</w:t>
       </w:r>
       <w:r>
         <w:t xml:space="preserve"> </w:t>
       </w:r>
-    </w:p>
-    <w:p>
-      <w:r>
-        <w:t>Statistical power</w:t>
-      </w:r>
-      <w:r>
-        <w:t xml:space="preserve"> is</w:t>
-      </w:r>
-      <w:r>
-        <w:t xml:space="preserve"> the probability of detecting a true effect</w:t>
-      </w:r>
-      <w:r>
-        <w:t xml:space="preserve">, and is synonymous with the </w:t>
-      </w:r>
-      <w:r>
-        <w:t>sensitivity</w:t>
-      </w:r>
-      <w:r>
-        <w:t xml:space="preserve"> of a test and its False Negative Rate </w:t>
+      <w:r>
+        <w:t>(c</w:t>
+      </w:r>
+      <w:r>
+        <w:t>irca</w:t>
+      </w:r>
+      <w:r>
+        <w:t xml:space="preserve"> .</w:t>
+      </w:r>
+      <w:r>
+        <w:t>9</w:t>
+      </w:r>
+      <w:r>
+        <w:t>0</w:t>
+      </w:r>
+      <w:r>
+        <w:t xml:space="preserve"> in 2019</w:t>
+      </w:r>
+      <w:r>
+        <w:t xml:space="preserve">). </w:t>
+      </w:r>
+      <w:r>
+        <w:t xml:space="preserve">In doing so, Fraley and colleagues </w:t>
       </w:r>
       <w:r>
         <w:fldChar w:fldCharType="begin"/>
       </w:r>
       <w:r>
-        <w:instrText xml:space="preserve"> ADDIN ZOTERO_ITEM CSL_CITATION {"citationID":"7cLtET6p","properties":{"formattedCitation":"(Cohen, 1977)","plainCitation":"(Cohen, 1977)","noteIndex":0},"citationItems":[{"id":242,"uris":["http://zotero.org/users/1687755/items/ZQS7NIFP"],"itemData":{"id":242,"type":"book","event-place":"New York","publisher":"Academic Press","publisher-place":"New York","title":"Statistical power analysis for the behavioral sciences","author":[{"family":"Cohen","given":"J"}],"issued":{"date-parts":[["1977"]]}},"label":"page"}],"schema":"https://github.com/citation-style-language/schema/raw/master/csl-citation.json"} </w:instrText>
+        <w:instrText xml:space="preserve"> ADDIN ZOTERO_ITEM CSL_CITATION {"citationID":"p6Swh74v","properties":{"formattedCitation":"(Fraley et al., 2022; Fraley &amp; Vazire, 2014)","plainCitation":"(Fraley et al., 2022; Fraley &amp; Vazire, 2014)","noteIndex":0},"citationItems":[{"id":14774,"uris":["http://zotero.org/users/1687755/items/SE96XNU8"],"itemData":{"id":14774,"type":"article-journal","abstract":"Scholars and institutions commonly use impact factors to evaluate the quality of empirical research. However, a number of findings published in journals with high impact factors have failed to replicate, suggesting that impact alone may not be an accurate indicator of quality. Fraley and Vazire proposed an alternative index, the N-pact factor, which indexes the median sample size of published studies, providing a narrow but relevant indicator of research quality. In the present research, we expand on the original report by examining the N-pact factor of social/personality-psychology journals between 2011 and 2019, incorporating additional journals and accounting for study design (i.e., between persons, repeated measures, and mixed). There was substantial variation in the sample sizes used in studies published in different journals. Journals that emphasized personality processes and individual differences had larger N-pact factors than journals that emphasized social-psychological processes. Moreover, N-pact factors were largely independent of traditional markers of impact. Although the majority of journals in 2011 published studies that were not well powered to detect an effect of ρ = .20, this situation had improved considerably by 2019. In 2019, eight of the nine journals we sampled published studies that were, on average, powered at 80% or higher to detect such an effect. After decades of unheeded warnings from methodologists about the dangers of small-sample designs, the field of social/personality psychology has begun to use larger samples. We hope the N-pact factor will be supplemented by other indices that can be used as alternatives to improve further the evaluation of research.","container-title":"Advances in Methods and Practices in Psychological Science","DOI":"10.1177/25152459221120217","ISSN":"2515-2459, 2515-2467","issue":"4","journalAbbreviation":"Advances in Methods and Practices in Psychological Science","language":"en","page":"251524592211202","source":"DOI.org (Crossref)","title":"Journal N-Pact Factors From 2011 to 2019: Evaluating the Quality of Social/Personality Journals With Respect to Sample Size and Statistical Power","title-short":"Journal N-Pact Factors From 2011 to 2019","volume":"5","author":[{"family":"Fraley","given":"R. Chris"},{"family":"Chong","given":"Jia Y."},{"family":"Baacke","given":"Kyle A."},{"family":"Greco","given":"Anthony J."},{"family":"Guan","given":"Hanxiong"},{"family":"Vazire","given":"Simine"}],"issued":{"date-parts":[["2022",10]]}}},{"id":3589,"uris":["http://zotero.org/users/1687755/items/WAEH3NB8"],"itemData":{"id":3589,"type":"article-journal","abstract":"The authors evaluate the quality of research reported in major journals in social-personality psychology by ranking those journals with respect to their  N -pact Factors (NF)—the statistical power of the empirical studies they publish to detect typical effect sizes. Power is a particularly important attribute for evaluating research quality because, relative to studies that have low power, studies that have high power are more likely to (a) to provide accurate estimates of effects, (b) to produce literatures with low false positive rates, and (c) to lead to replicable findings. The authors show that the average sample size in social-personality research is 104 and that the power to detect the typical effect size in the field is approximately 50%. Moreover, they show that there is considerable variation among journals in sample sizes and power of the studies they publish, with some journals consistently publishing higher power studies than others. The authors hope that these rankings will be of use to authors who are choosing where to submit their best work, provide hiring and promotion committees with a superior way of quantifying journal quality, and encourage competition among journals to improve their NF rankings.","container-title":"PLOS ONE","DOI":"10.1371/journal.pone.0109019","ISSN":"1932-6203","issue":"10","journalAbbreviation":"PLOS ONE","page":"e109019","source":"PLoS Journals","title":"The N-Pact Factor: Evaluating the Quality of Empirical Journals with Respect to Sample Size and Statistical Power","title-short":"The N-Pact Factor","volume":"9","author":[{"family":"Fraley","given":"R. Chris"},{"family":"Vazire","given":"Simine"}],"issued":{"date-parts":[["2014",10,8]]}}}],"schema":"https://github.com/citation-style-language/schema/raw/master/csl-citation.json"} </w:instrText>
       </w:r>
       <w:r>
         <w:fldChar w:fldCharType="separate"/>
@@ -1075,379 +1387,12 @@
         <w:rPr>
           <w:noProof/>
         </w:rPr>
-        <w:t>(Cohen, 1977)</w:t>
+        <w:t>(Fraley et al., 2022; Fraley &amp; Vazire, 2014)</w:t>
       </w:r>
       <w:r>
         <w:fldChar w:fldCharType="end"/>
       </w:r>
       <w:r>
-        <w:t xml:space="preserve">. </w:t>
-      </w:r>
-      <w:r>
-        <w:t xml:space="preserve">Low statistical power in original studies is a key contributor to the Replication Crisis in psychology </w:t>
-      </w:r>
-      <w:r>
-        <w:fldChar w:fldCharType="begin"/>
-      </w:r>
-      <w:r>
-        <w:instrText xml:space="preserve"> ADDIN ZOTERO_ITEM CSL_CITATION {"citationID":"OHaMCzto","properties":{"formattedCitation":"(e.g., Asendorpf et al., 2013; Button et al., 2013; Munaf\\uc0\\u242{} et al., 2017)","plainCitation":"(e.g., Asendorpf et al., 2013; Button et al., 2013; Munafò et al., 2017)","noteIndex":0},"citationItems":[{"id":3860,"uris":["http://zotero.org/users/1687755/items/T22JTJD9"],"itemData":{"id":3860,"type":"article-journal","container-title":"European Journal of Personality","DOI":"10.1002/per.1919","ISSN":"08902070","issue":"2","language":"en","page":"108-119","source":"CrossRef","title":"Recommendations for Increasing Replicability in Psychology: Recommendations for increasing replicability","title-short":"Recommendations for Increasing Replicability in Psychology","volume":"27","author":[{"family":"Asendorpf","given":"Jens B."},{"family":"Conner","given":"Mark"},{"family":"De Fruyt","given":"Filip"},{"family":"De Houwer","given":"Jan"},{"family":"Denissen","given":"Jaap J. A."},{"family":"Fiedler","given":"Klaus"},{"family":"Fiedler","given":"Susann"},{"family":"Funder","given":"David C."},{"family":"Kliegl","given":"Reinhold"},{"family":"Nosek","given":"Brian A."},{"family":"Perugini","given":"Marco"},{"family":"Roberts","given":"Brent W."},{"family":"Schmitt","given":"Manfred"},{"family":"Aken","given":"Marcel A. G.","non-dropping-particle":"van"},{"family":"Weber","given":"Hannelore"},{"family":"Wicherts","given":"Jelte M."}],"issued":{"date-parts":[["2013",3]]}},"label":"page","prefix":"e.g., "},{"id":5966,"uris":["http://zotero.org/users/1687755/items/4RMQH4W5"],"itemData":{"id":5966,"type":"article-journal","container-title":"Nature Reviews Neuroscience","DOI":"10.1038/nrn3475","ISSN":"1471-003X, 1471-0048","issue":"5","page":"365-376","source":"CrossRef","title":"Power failure: why small sample size undermines the reliability of neuroscience","title-short":"Power failure","volume":"14","author":[{"family":"Button","given":"Katherine S."},{"family":"Ioannidis","given":"John P. A."},{"family":"Mokrysz","given":"Claire"},{"family":"Nosek","given":"Brian A."},{"family":"Flint","given":"Jonathan"},{"family":"Robinson","given":"Emma S. J."},{"family":"Munafò","given":"Marcus R."}],"issued":{"date-parts":[["2013",4,10]]}}},{"id":5606,"uris":["http://zotero.org/users/1687755/items/66QK7QX8"],"itemData":{"id":5606,"type":"article-journal","container-title":"Nature Human Behaviour","DOI":"10.1038/s41562-016-0021","ISSN":"2397-3374","issue":"1","page":"0021","source":"CrossRef","title":"A manifesto for reproducible science","volume":"1","author":[{"family":"Munafò","given":"Marcus R."},{"family":"Nosek","given":"Brian A."},{"family":"Bishop","given":"Dorothy V. M."},{"family":"Button","given":"Katherine S."},{"family":"Chambers","given":"Christopher D."},{"family":"Percie du Sert","given":"Nathalie"},{"family":"Simonsohn","given":"Uri"},{"family":"Wagenmakers","given":"Eric-Jan"},{"family":"Ware","given":"Jennifer J."},{"family":"Ioannidis","given":"John P. A."}],"issued":{"date-parts":[["2017",1,10]]}}}],"schema":"https://github.com/citation-style-language/schema/raw/master/csl-citation.json"} </w:instrText>
-      </w:r>
-      <w:r>
-        <w:fldChar w:fldCharType="separate"/>
-      </w:r>
-      <w:r>
-        <w:rPr>
-          <w:lang w:val="en-GB"/>
-        </w:rPr>
-        <w:t>(e.g., Asendorpf et al., 2013; Button et al., 2013; Munafò et al., 2017)</w:t>
-      </w:r>
-      <w:r>
-        <w:fldChar w:fldCharType="end"/>
-      </w:r>
-      <w:r>
-        <w:t xml:space="preserve">, with highly powered replications only obtaining the original finding in around one third </w:t>
-      </w:r>
-      <w:r>
-        <w:t xml:space="preserve">to one-half </w:t>
-      </w:r>
-      <w:r>
-        <w:t>of studies depending on the definition of successful replication</w:t>
-      </w:r>
-      <w:r>
-        <w:t xml:space="preserve">, and effect sizes observed in replication studies are typically </w:t>
-      </w:r>
-      <w:r>
-        <w:t xml:space="preserve">only one-third the size of those in original studies </w:t>
-      </w:r>
-      <w:r>
-        <w:fldChar w:fldCharType="begin"/>
-      </w:r>
-      <w:r>
-        <w:instrText xml:space="preserve"> ADDIN ZOTERO_ITEM CSL_CITATION {"citationID":"5TH65s78","properties":{"formattedCitation":"(e.g., Ebersole et al., 2020; Klein et al., 2018; Open Science Collaboration, 2015)","plainCitation":"(e.g., Ebersole et al., 2020; Klein et al., 2018; Open Science Collaboration, 2015)","noteIndex":0},"citationItems":[{"id":15251,"uris":["http://zotero.org/users/1687755/items/39IWJKJL"],"itemData":{"id":15251,"type":"article-journal","abstract":"Replication studies in psychological science sometimes fail to reproduce prior findings. If these studies use methods that are unfaithful to the original study or ineffective in eliciting the phenomenon of interest, then a failure to replicate may be a failure of the protocol rather than a challenge to the original finding. Formal pre-data-collection peer review by experts may address shortcomings and increase replicability rates. We selected 10 replication studies from the Reproducibility Project: Psychology (RP:P; Open Science Collaboration, 2015) for which the original authors had expressed concerns about the replication designs before data collection; only one of these studies had yielded a statistically significant effect (p &lt; .05). Commenters suggested that lack of adherence to expert review and low-powered tests were the reasons that most of these RP:P studies failed to replicate the original effects. We revised the replication protocols and received formal peer review prior to conducting new replication studies. We administered the RP:P and revised protocols in multiple laboratories (median number of laboratories per original study = 6.5, range = 3?9; median total sample = 1,279.5, range = 276?3,512) for high-powered tests of each original finding with both protocols. Overall, following the preregistered analysis plan, we found that the revised protocols produced effect sizes similar to those of the RP:P protocols (?r = .002 or .014, depending on analytic approach). The median effect size for the revised protocols (r = .05) was similar to that of the RP:P protocols (r = .04) and the original RP:P replications (r = .11), and smaller than that of the original studies (r = .37). Analysis of the cumulative evidence across the original studies and the corresponding three replication attempts provided very precise estimates of the 10 tested effects and indicated that their effect sizes (median r = .07, range = .00?.15) were 78% smaller, on average, than the original effect sizes (median r = .37, range = .19?.50).","container-title":"Advances in Methods and Practices in Psychological Science","DOI":"10.1177/2515245920958687","ISSN":"2515-2459","issue":"3","language":"en","note":"publisher: SAGE Publications Inc","page":"309-331","source":"SAGE Journals","title":"Many Labs 5: Testing Pre-Data-Collection Peer Review as an Intervention to Increase Replicability","title-short":"Many Labs 5","volume":"3","author":[{"family":"Ebersole","given":"Charles R."},{"family":"Mathur","given":"Maya B."},{"family":"Baranski","given":"Erica"},{"family":"Bart-Plange","given":"Diane-Jo"},{"family":"Buttrick","given":"Nicholas R."},{"family":"Chartier","given":"Christopher R."},{"family":"Corker","given":"Katherine S."},{"family":"Corley","given":"Martin"},{"family":"Hartshorne","given":"Joshua K."},{"family":"IJzerman","given":"Hans"},{"family":"Lazarević","given":"Ljiljana B."},{"family":"Rabagliati","given":"Hugh"},{"family":"Ropovik","given":"Ivan"},{"family":"Aczel","given":"Balazs"},{"family":"Aeschbach","given":"Lena F."},{"family":"Andrighetto","given":"Luca"},{"family":"Arnal","given":"Jack D."},{"family":"Arrow","given":"Holly"},{"family":"Babincak","given":"Peter"},{"family":"Bakos","given":"Bence E."},{"family":"Baník","given":"Gabriel"},{"family":"Baskin","given":"Ernest"},{"family":"Belopavlović","given":"Radomir"},{"family":"Bernstein","given":"Michael H."},{"family":"Białek","given":"Michał"},{"family":"Bloxsom","given":"Nicholas G."},{"family":"Bodroža","given":"Bojana"},{"family":"Bonfiglio","given":"Diane B. V."},{"family":"Boucher","given":"Leanne"},{"family":"Brühlmann","given":"Florian"},{"family":"Brumbaugh","given":"Claudia C."},{"family":"Casini","given":"Erica"},{"family":"Chen","given":"Yiling"},{"family":"Chiorri","given":"Carlo"},{"family":"Chopik","given":"William J."},{"family":"Christ","given":"Oliver"},{"family":"Ciunci","given":"Antonia M."},{"family":"Claypool","given":"Heather M."},{"family":"Coary","given":"Sean"},{"family":"Čolić","given":"Marija V."},{"family":"Collins","given":"W. Matthew"},{"family":"Curran","given":"Paul G."},{"family":"Day","given":"Chris R."},{"family":"Dering","given":"Benjamin"},{"family":"Dreber","given":"Anna"},{"family":"Edlund","given":"John E."},{"family":"Falcão","given":"Filipe"},{"family":"Fedor","given":"Anna"},{"family":"Feinberg","given":"Lily"},{"family":"Ferguson","given":"Ian R."},{"family":"Ford","given":"Máire"},{"family":"Frank","given":"Michael C."},{"family":"Fryberger","given":"Emily"},{"family":"Garinther","given":"Alexander"},{"family":"Gawryluk","given":"Katarzyna"},{"family":"Ashbaugh","given":"Kayla"},{"family":"Giacomantonio","given":"Mauro"},{"family":"Giessner","given":"Steffen R."},{"family":"Grahe","given":"Jon E."},{"family":"Guadagno","given":"Rosanna E."},{"family":"Hałasa","given":"Ewa"},{"family":"Hancock","given":"Peter J. B."},{"family":"Hilliard","given":"Rias A."},{"family":"Hüffmeier","given":"Joachim"},{"family":"Hughes","given":"Sean"},{"family":"Idzikowska","given":"Katarzyna"},{"family":"Inzlicht","given":"Michael"},{"family":"Jern","given":"Alan"},{"family":"Jiménez-Leal","given":"William"},{"family":"Johannesson","given":"Magnus"},{"family":"Joy-Gaba","given":"Jennifer A."},{"family":"Kauff","given":"Mathias"},{"family":"Kellier","given":"Danielle J."},{"family":"Kessinger","given":"Grecia"},{"family":"Kidwell","given":"Mallory C."},{"family":"Kimbrough","given":"Amanda M."},{"family":"King","given":"Josiah P. J."},{"family":"Kolb","given":"Vanessa S."},{"family":"Kołodziej","given":"Sabina"},{"family":"Kovacs","given":"Marton"},{"family":"Krasuska","given":"Karolina"},{"family":"Kraus","given":"Sue"},{"family":"Krueger","given":"Lacy E."},{"family":"Kuchno","given":"Katarzyna"},{"family":"Lage","given":"Caio Ambrosio"},{"family":"Langford","given":"Eleanor V."},{"family":"Levitan","given":"Carmel A."},{"family":"Lima","given":"Tiago Jessé Souza","non-dropping-particle":"de"},{"family":"Lin","given":"Hause"},{"family":"Lins","given":"Samuel"},{"family":"Loy","given":"Jia E."},{"family":"Manfredi","given":"Dylan"},{"family":"Markiewicz","given":"Łukasz"},{"family":"Menon","given":"Madhavi"},{"family":"Mercier","given":"Brett"},{"family":"Metzger","given":"Mitchell"},{"family":"Meyet","given":"Venus"},{"family":"Millen","given":"Ailsa E."},{"family":"Miller","given":"Jeremy K."},{"family":"Montealegre","given":"Andres"},{"family":"Moore","given":"Don A."},{"family":"Muda","given":"Rafał"},{"family":"Nave","given":"Gideon"},{"family":"Nichols","given":"Austin Lee"},{"family":"Novak","given":"Sarah A."},{"family":"Nunnally","given":"Christian"},{"family":"Orlić","given":"Ana"},{"family":"Palinkas","given":"Anna"},{"family":"Panno","given":"Angelo"},{"family":"Parks","given":"Kimberly P."},{"family":"Pedović","given":"Ivana"},{"family":"Pękala","given":"Emilian"},{"family":"Penner","given":"Matthew R."},{"family":"Pessers","given":"Sebastiaan"},{"family":"Petrović","given":"Boban"},{"family":"Pfeiffer","given":"Thomas"},{"family":"Pieńkosz","given":"Damian"},{"family":"Preti","given":"Emanuele"},{"family":"Purić","given":"Danka"},{"family":"Ramos","given":"Tiago"},{"family":"Ravid","given":"Jonathan"},{"family":"Razza","given":"Timothy S."},{"family":"Rentzsch","given":"Katrin"},{"family":"Richetin","given":"Juliette"},{"family":"Rife","given":"Sean C."},{"family":"Rosa","given":"Anna Dalla"},{"family":"Rudy","given":"Kaylis Hase"},{"family":"Salamon","given":"Janos"},{"family":"Saunders","given":"Blair"},{"family":"Sawicki","given":"Przemysław"},{"family":"Schmidt","given":"Kathleen"},{"family":"Schuepfer","given":"Kurt"},{"family":"Schultze","given":"Thomas"},{"family":"Schulz-Hardt","given":"Stefan"},{"family":"Schütz","given":"Astrid"},{"family":"Shabazian","given":"Ani N."},{"family":"Shubella","given":"Rachel L."},{"family":"Siegel","given":"Adam"},{"family":"Silva","given":"Rúben"},{"family":"Sioma","given":"Barbara"},{"family":"Skorb","given":"Lauren"},{"family":"Souza","given":"Luana Elayne Cunha","non-dropping-particle":"de"},{"family":"Steegen","given":"Sara"},{"family":"Stein","given":"L. A. R."},{"family":"Sternglanz","given":"R. Weylin"},{"family":"Stojilović","given":"Darko"},{"family":"Storage","given":"Daniel"},{"family":"Sullivan","given":"Gavin Brent"},{"family":"Szaszi","given":"Barnabas"},{"family":"Szecsi","given":"Peter"},{"family":"Szöke","given":"Orsolya"},{"family":"Szuts","given":"Attila"},{"family":"Thomae","given":"Manuela"},{"family":"Tidwell","given":"Natasha D."},{"family":"Tocco","given":"Carly"},{"family":"Torka","given":"Ann-Kathrin"},{"family":"Tuerlinckx","given":"Francis"},{"family":"Vanpaemel","given":"Wolf"},{"family":"Vaughn","given":"Leigh Ann"},{"family":"Vianello","given":"Michelangelo"},{"family":"Viganola","given":"Domenico"},{"family":"Vlachou","given":"Maria"},{"family":"Walker","given":"Ryan J."},{"family":"Weissgerber","given":"Sophia C."},{"family":"Wichman","given":"Aaron L."},{"family":"Wiggins","given":"Bradford J."},{"family":"Wolf","given":"Daniel"},{"family":"Wood","given":"Michael J."},{"family":"Zealley","given":"David"},{"family":"Žeželj","given":"Iris"},{"family":"Zrubka","given":"Mark"},{"family":"Nosek","given":"Brian A."}],"issued":{"date-parts":[["2020",9,1]]}},"label":"page","prefix":"e.g., "},{"id":12110,"uris":["http://zotero.org/users/1687755/items/JEVCANT9"],"itemData":{"id":12110,"type":"article-journal","abstract":"We conducted preregistered replications of 28 classic and contemporary published findings, with protocols that were peer reviewed in advance, to examine variation in effect magnitudes across samples and settings. Each protocol was administered to approximately half of 125 samples that comprised 15,305 participants from 36 countries and territories. Using the conventional criterion of statistical significance (p &lt; .05), we found that 15 (54%) of the replications provided evidence of a statistically significant effect in the same direction as the original finding. With a strict significance criterion (p &lt; .0001), 14 (50%) of the replications still provided such evidence, a reflection of the extremely highpowered design. Seven (25%) of the replications yielded effect sizes larger than the original ones, and 21 (75%) yielded effect sizes smaller than the original ones. The median comparable Cohen’s ds were 0.60 for the original findings and 0.15 for the replications. The effect sizes were small (&lt; 0.20) in 16 of the replications (57%), and 9 effects (32%) were in the direction opposite the direction of the original effect. Across settings, the Q statistic indicated significant heterogeneity in 11 (39%) of the replication effects, and most of those were among the findings with the largest overall effect sizes; only 1 effect that was near zero in the aggregate showed significant heterogeneity according to this measure. Only 1 effect had a tau value greater than .20, an indication of moderate heterogeneity. Eight others had tau values near or slightly above .10, an indication of slight heterogeneity. Moderation tests indicated that very little heterogeneity was attributable to the order in which the tasks were performed or whether the tasks were administered in lab versus online. Exploratory comparisons revealed little heterogeneity between Western, educated, industrialized, rich, and democratic (WEIRD) cultures and less WEIRD cultures (i.e., cultures with relatively high and low WEIRDness scores, respectively). Cumulatively, variability in the observed effect sizes was attributable more to the effect being studied than to the sample or setting in which it was studied.","container-title":"Advances in Methods and Practices in Psychological Science","DOI":"10.1177/2515245918810225","ISSN":"2515-2459, 2515-2467","issue":"4","language":"en","page":"443-490","source":"Crossref","title":"Many Labs 2: Investigating Variation in Replicability Across Samples and Settings","title-short":"Many Labs 2","volume":"1","author":[{"family":"Klein","given":"Richard A."},{"family":"Vianello","given":"Michelangelo"},{"family":"Hasselman","given":"Fred"},{"family":"Adams","given":"Byron G."},{"family":"Adams","given":"Reginald B."},{"family":"Alper","given":"Sinan"},{"family":"Aveyard","given":"Mark"},{"family":"Axt","given":"Jordan R."},{"family":"Babalola","given":"Mayowa T."},{"family":"Bahník","given":"Štěpán"},{"family":"Batra","given":"Rishtee"},{"family":"Berkics","given":"Mihály"},{"family":"Bernstein","given":"Michael J."},{"family":"Berry","given":"Daniel R."},{"family":"Bialobrzeska","given":"Olga"},{"family":"Binan","given":"Evans Dami"},{"family":"Bocian","given":"Konrad"},{"family":"Brandt","given":"Mark J."},{"family":"Busching","given":"Robert"},{"family":"Rédei","given":"Anna Cabak"},{"family":"Cai","given":"Huajian"},{"family":"Cambier","given":"Fanny"},{"family":"Cantarero","given":"Katarzyna"},{"family":"Carmichael","given":"Cheryl L."},{"family":"Ceric","given":"Francisco"},{"family":"Chandler","given":"Jesse"},{"family":"Chang","given":"Jen-Ho"},{"family":"Chatard","given":"Armand"},{"family":"Chen","given":"Eva E."},{"family":"Cheong","given":"Winnee"},{"family":"Cicero","given":"David C."},{"family":"Coen","given":"Sharon"},{"family":"Coleman","given":"Jennifer A."},{"family":"Collisson","given":"Brian"},{"family":"Conway","given":"Morgan A."},{"family":"Corker","given":"Katherine S."},{"family":"Curran","given":"Paul G."},{"family":"Cushman","given":"Fiery"},{"family":"Dagona","given":"Zubairu K."},{"family":"Dalgar","given":"Ilker"},{"family":"Dalla Rosa","given":"Anna"},{"family":"Davis","given":"William E."},{"family":"Bruijn","given":"Maaike","non-dropping-particle":"de"},{"family":"De Schutter","given":"Leander"},{"family":"Devos","given":"Thierry"},{"family":"Vries","given":"Marieke","non-dropping-particle":"de"},{"family":"Doğulu","given":"Canay"},{"family":"Dozo","given":"Nerisa"},{"family":"Dukes","given":"Kristin Nicole"},{"family":"Dunham","given":"Yarrow"},{"family":"Durrheim","given":"Kevin"},{"family":"Ebersole","given":"Charles R."},{"family":"Edlund","given":"John E."},{"family":"Eller","given":"Anja"},{"family":"English","given":"Alexander Scott"},{"family":"Finck","given":"Carolyn"},{"family":"Frankowska","given":"Natalia"},{"family":"Freyre","given":"Miguel-Ángel"},{"family":"Friedman","given":"Mike"},{"family":"Galliani","given":"Elisa Maria"},{"family":"Gandi","given":"Joshua C."},{"family":"Ghoshal","given":"Tanuka"},{"family":"Giessner","given":"Steffen R."},{"family":"Gill","given":"Tripat"},{"family":"Gnambs","given":"Timo"},{"family":"Gómez","given":"Ángel"},{"family":"González","given":"Roberto"},{"family":"Graham","given":"Jesse"},{"family":"Grahe","given":"Jon E."},{"family":"Grahek","given":"Ivan"},{"family":"Green","given":"Eva G. T."},{"family":"Hai","given":"Kakul"},{"family":"Haigh","given":"Matthew"},{"family":"Haines","given":"Elizabeth L."},{"family":"Hall","given":"Michael P."},{"family":"Heffernan","given":"Marie E."},{"family":"Hicks","given":"Joshua A."},{"family":"Houdek","given":"Petr"},{"family":"Huntsinger","given":"Jeffrey R."},{"family":"Huynh","given":"Ho Phi"},{"family":"IJzerman","given":"Hans"},{"family":"Inbar","given":"Yoel"},{"family":"Innes-Ker","given":"Åse H."},{"family":"Jiménez-Leal","given":"William"},{"family":"John","given":"Melissa-Sue"},{"family":"Joy-Gaba","given":"Jennifer A."},{"family":"Kamiloğlu","given":"Roza G."},{"family":"Kappes","given":"Heather Barry"},{"family":"Karabati","given":"Serdar"},{"family":"Karick","given":"Haruna"},{"family":"Keller","given":"Victor N."},{"family":"Kende","given":"Anna"},{"family":"Kervyn","given":"Nicolas"},{"family":"Knežević","given":"Goran"},{"family":"Kovacs","given":"Carrie"},{"family":"Krueger","given":"Lacy E."},{"family":"Kurapov","given":"German"},{"family":"Kurtz","given":"Jamie"},{"family":"Lakens","given":"Daniël"},{"family":"Lazarević","given":"Ljiljana B."},{"family":"Levitan","given":"Carmel A."},{"family":"Lewis","given":"Neil A."},{"family":"Lins","given":"Samuel"},{"family":"Lipsey","given":"Nikolette P."},{"family":"Losee","given":"Joy E."},{"family":"Maassen","given":"Esther"},{"family":"Maitner","given":"Angela T."},{"family":"Malingumu","given":"Winfrida"},{"family":"Mallett","given":"Robyn K."},{"family":"Marotta","given":"Satia A."},{"family":"Međedović","given":"Janko"},{"family":"Mena-Pacheco","given":"Fernando"},{"family":"Milfont","given":"Taciano L."},{"family":"Morris","given":"Wendy L."},{"family":"Murphy","given":"Sean C."},{"family":"Myachykov","given":"Andriy"},{"family":"Neave","given":"Nick"},{"family":"Neijenhuijs","given":"Koen"},{"family":"Nelson","given":"Anthony J."},{"family":"Neto","given":"Félix"},{"family":"Lee Nichols","given":"Austin"},{"family":"Ocampo","given":"Aaron"},{"family":"O’Donnell","given":"Susan L."},{"family":"Oikawa","given":"Haruka"},{"family":"Oikawa","given":"Masanori"},{"family":"Ong","given":"Elsie"},{"family":"Orosz","given":"Gábor"},{"family":"Osowiecka","given":"Malgorzata"},{"family":"Packard","given":"Grant"},{"family":"Pérez-Sánchez","given":"Rolando"},{"family":"Petrović","given":"Boban"},{"family":"Pilati","given":"Ronaldo"},{"family":"Pinter","given":"Brad"},{"family":"Podesta","given":"Lysandra"},{"family":"Pogge","given":"Gabrielle"},{"family":"Pollmann","given":"Monique M. H."},{"family":"Rutchick","given":"Abraham M."},{"family":"Saavedra","given":"Patricio"},{"family":"Saeri","given":"Alexander K."},{"family":"Salomon","given":"Erika"},{"family":"Schmidt","given":"Kathleen"},{"family":"Schönbrodt","given":"Felix D."},{"family":"Sekerdej","given":"Maciej B."},{"family":"Sirlopú","given":"David"},{"family":"Skorinko","given":"Jeanine L. M."},{"family":"Smith","given":"Michael A."},{"family":"Smith-Castro","given":"Vanessa"},{"family":"Smolders","given":"Karin C. H. J."},{"family":"Sobkow","given":"Agata"},{"family":"Sowden","given":"Walter"},{"family":"Spachtholz","given":"Philipp"},{"family":"Srivastava","given":"Manini"},{"family":"Steiner","given":"Troy G."},{"family":"Stouten","given":"Jeroen"},{"family":"Street","given":"Chris N. H."},{"family":"Sundfelt","given":"Oskar K."},{"family":"Szeto","given":"Stephanie"},{"family":"Szumowska","given":"Ewa"},{"family":"Tang","given":"Andrew C. W."},{"family":"Tanzer","given":"Norbert"},{"family":"Tear","given":"Morgan J."},{"family":"Theriault","given":"Jordan"},{"family":"Thomae","given":"Manuela"},{"family":"Torres","given":"David"},{"family":"Traczyk","given":"Jakub"},{"family":"Tybur","given":"Joshua M."},{"family":"Ujhelyi","given":"Adrienn"},{"family":"Aert","given":"Robbie C. M.","non-dropping-particle":"van"},{"family":"Assen","given":"Marcel A. L. M.","non-dropping-particle":"van"},{"family":"Hulst","given":"Marije","non-dropping-particle":"van der"},{"family":"Lange","given":"Paul A. M.","non-dropping-particle":"van"},{"family":"Veer","given":"Anna Elisabeth","non-dropping-particle":"van ’t"},{"family":"Vásquez- Echeverría","given":"Alejandro"},{"family":"Ann Vaughn","given":"Leigh"},{"family":"Vázquez","given":"Alexandra"},{"family":"Vega","given":"Luis Diego"},{"family":"Verniers","given":"Catherine"},{"family":"Verschoor","given":"Mark"},{"family":"Voermans","given":"Ingrid P. J."},{"family":"Vranka","given":"Marek A."},{"family":"Welch","given":"Cheryl"},{"family":"Wichman","given":"Aaron L."},{"family":"Williams","given":"Lisa A."},{"family":"Wood","given":"Michael"},{"family":"Woodzicka","given":"Julie A."},{"family":"Wronska","given":"Marta K."},{"family":"Young","given":"Liane"},{"family":"Zelenski","given":"John M."},{"family":"Zhijia","given":"Zeng"},{"family":"Nosek","given":"Brian A."}],"issued":{"date-parts":[["2018",12]]}}},{"id":6010,"uris":["http://zotero.org/users/1687755/items/4A57CZ5R"],"itemData":{"id":6010,"type":"article-journal","abstract":"Empirically analyzing empirical evidence\nOne of the central goals in any scientific endeavor is to understand causality. Experiments that seek to demonstrate a cause/effect relation most often manipulate the postulated causal factor. Aarts et al. describe the replication of 100 experiments reported in papers published in 2008 in three high-ranking psychology journals. Assessing whether the replication and the original experiment yielded the same result according to several criteria, they find that about one-third to one-half of the original findings were also observed in the replication study.\nScience, this issue 10.1126/science.aac4716\nStructured Abstract\nINTRODUCTIONReproducibility is a defining feature of science, but the extent to which it characterizes current research is unknown. Scientific claims should not gain credence because of the status or authority of their originator but by the replicability of their supporting evidence. Even research of exemplary quality may have irreproducible empirical findings because of random or systematic error.\nRATIONALEThere is concern about the rate and predictors of reproducibility, but limited evidence. Potentially problematic practices include selective reporting, selective analysis, and insufficient specification of the conditions necessary or sufficient to obtain the results. Direct replication is the attempt to recreate the conditions believed sufficient for obtaining a previously observed finding and is the means of establishing reproducibility of a finding with new data. We conducted a large-scale, collaborative effort to obtain an initial estimate of the reproducibility of psychological science.\nRESULTSWe conducted replications of 100 experimental and correlational studies published in three psychology journals using high-powered designs and original materials when available. There is no single standard for evaluating replication success. Here, we evaluated reproducibility using significance and P values, effect sizes, subjective assessments of replication teams, and meta-analysis of effect sizes. The mean effect size (r) of the replication effects (Mr = 0.197, SD = 0.257) was half the magnitude of the mean effect size of the original effects (Mr = 0.403, SD = 0.188), representing a substantial decline. Ninety-seven percent of original studies had significant results (P &lt; .05). Thirty-six percent of replications had significant results; 47% of original effect sizes were in the 95% confidence interval of the replication effect size; 39% of effects were subjectively rated to have replicated the original result; and if no bias in original results is assumed, combining original and replication results left 68% with statistically significant effects. Correlational tests suggest that replication success was better predicted by the strength of original evidence than by characteristics of the original and replication teams.\nCONCLUSIONNo single indicator sufficiently describes replication success, and the five indicators examined here are not the only ways to evaluate reproducibility. Nonetheless, collectively these results offer a clear conclusion: A large portion of replications produced weaker evidence for the original findings despite using materials provided by the original authors, review in advance for methodological fidelity, and high statistical power to detect the original effect sizes. Moreover, correlational evidence is consistent with the conclusion that variation in the strength of initial evidence (such as original P value) was more predictive of replication success than variation in the characteristics of the teams conducting the research (such as experience and expertise). The latter factors certainly can influence replication success, but they did not appear to do so here.Reproducibility is not well understood because the incentives for individual scientists prioritize novelty over replication. Innovation is the engine of discovery and is vital for a productive, effective scientific enterprise. However, innovative ideas become old news fast. Journal reviewers and editors may dismiss a new test of a published idea as unoriginal. The claim that “we already know this” belies the uncertainty of scientific evidence. Innovation points out paths that are possible; replication points out paths that are likely; progress relies on both. Replication can increase certainty when findings are reproduced and promote innovation when they are not. This project provides accumulating evidence for many findings in psychological research and suggests that there is still more work to do to verify whether we know what we think we know. &lt;img class=\"fragment-image\" src=\"https://d2ufo47lrtsv5s.cloudfront.net/content/sci/349/6251/aac4716/F1.medium.gif\"/&gt; Download high-res image Open in new tab Download Powerpoint Original study effect size versus replication effect size (correlation coefficients).Diagonal line represents replication effect size equal to original effect size. Dotted line represents replication effect size of 0. Points below the dotted line were effects in the opposite direction of the original. Density plots are separated by significant (blue) and nonsignificant (red) effects.\nReproducibility is a defining feature of science, but the extent to which it characterizes current research is unknown. We conducted replications of 100 experimental and correlational studies published in three psychology journals using high-powered designs and original materials when available. Replication effects were half the magnitude of original effects, representing a substantial decline. Ninety-seven percent of original studies had statistically significant results. Thirty-six percent of replications had statistically significant results; 47% of original effect sizes were in the 95% confidence interval of the replication effect size; 39% of effects were subjectively rated to have replicated the original result; and if no bias in original results is assumed, combining original and replication results left 68% with statistically significant effects. Correlational tests suggest that replication success was better predicted by the strength of original evidence than by characteristics of the original and replication teams.\nA large-scale assessment suggests that experimental reproducibility in psychology leaves a lot to be desired.\nA large-scale assessment suggests that experimental reproducibility in psychology leaves a lot to be desired.","container-title":"Science","DOI":"10.1126/science.aac4716","ISSN":"0036-8075, 1095-9203","issue":"6251","language":"en","license":"Copyright © 2015, American Association for the Advancement of Science","note":"PMID: 26315443","page":"aac4716","source":"science.sciencemag.org","title":"Estimating the reproducibility of psychological science","volume":"349","author":[{"literal":"Open Science Collaboration"}],"issued":{"date-parts":[["2015",8,28]]}}}],"schema":"https://github.com/citation-style-language/schema/raw/master/csl-citation.json"} </w:instrText>
-      </w:r>
-      <w:r>
-        <w:fldChar w:fldCharType="separate"/>
-      </w:r>
-      <w:r>
-        <w:rPr>
-          <w:noProof/>
-        </w:rPr>
-        <w:t>(e.g., Ebersole et al., 2020; Klein et al., 2018; Open Science Collaboration, 2015)</w:t>
-      </w:r>
-      <w:r>
-        <w:fldChar w:fldCharType="end"/>
-      </w:r>
-      <w:r>
-        <w:t>.</w:t>
-      </w:r>
-      <w:r>
-        <w:t xml:space="preserve"> </w:t>
-      </w:r>
-      <w:r>
-        <w:t xml:space="preserve">Journals that publish underpowered studies are likely to publish a greater proportion of conclusions that are false positives </w:t>
-      </w:r>
-      <w:r>
-        <w:fldChar w:fldCharType="begin"/>
-      </w:r>
-      <w:r>
-        <w:instrText xml:space="preserve"> ADDIN ZOTERO_ITEM CSL_CITATION {"citationID":"40gqsOwG","properties":{"formattedCitation":"(Bakker et al., 2012; Ioannidis, 2005)","plainCitation":"(Bakker et al., 2012; Ioannidis, 2005)","noteIndex":0},"citationItems":[{"id":3134,"uris":["http://zotero.org/users/1687755/items/NBTMXKH8"],"itemData":{"id":3134,"type":"article-journal","container-title":"Perspectives on Psychological Science","DOI":"10.1177/1745691612459060","ISSN":"1745-6916, 1745-6924","issue":"6","language":"en","page":"543-554","source":"CrossRef","title":"The rules of the game called psychological science","volume":"7","author":[{"family":"Bakker","given":"M."},{"family":"Dijk","given":"A.","non-dropping-particle":"van"},{"family":"Wicherts","given":"J. M."}],"issued":{"date-parts":[["2012",11,1]]}}},{"id":5913,"uris":["http://zotero.org/users/1687755/items/ZKH6D6U3"],"itemData":{"id":5913,"type":"article-journal","abstract":"Published research findings are sometimes refuted by subsequent evidence, says Ioannidis, with ensuing confusion and disappointment.","container-title":"PLOS Medicine","DOI":"10.1371/journal.pmed.0020124","ISSN":"1549-1676","issue":"8","journalAbbreviation":"PLOS Medicine","page":"e124","source":"PLoS Journals","title":"Why Most Published Research Findings Are False","volume":"2","author":[{"family":"Ioannidis","given":"John P. A."}],"issued":{"date-parts":[["2005",8,30]]}}}],"schema":"https://github.com/citation-style-language/schema/raw/master/csl-citation.json"} </w:instrText>
-      </w:r>
-      <w:r>
-        <w:fldChar w:fldCharType="separate"/>
-      </w:r>
-      <w:r>
-        <w:rPr>
-          <w:noProof/>
-        </w:rPr>
-        <w:t>(Bakker et al., 2012; Ioannidis, 2005)</w:t>
-      </w:r>
-      <w:r>
-        <w:fldChar w:fldCharType="end"/>
-      </w:r>
-      <w:r>
-        <w:t>.</w:t>
-      </w:r>
-      <w:r>
-        <w:t xml:space="preserve"> As such, in reaction to the </w:t>
-      </w:r>
-      <w:r>
-        <w:t>R</w:t>
-      </w:r>
-      <w:r>
-        <w:t xml:space="preserve">eplication </w:t>
-      </w:r>
-      <w:r>
-        <w:t>C</w:t>
-      </w:r>
-      <w:r>
-        <w:t xml:space="preserve">risis in psychology, many have called for psychology research to employ more highly-powered tests and therefore larger sample sizes </w:t>
-      </w:r>
-      <w:r>
-        <w:fldChar w:fldCharType="begin"/>
-      </w:r>
-      <w:r>
-        <w:instrText xml:space="preserve"> ADDIN ZOTERO_ITEM CSL_CITATION {"citationID":"19okOkrQ","properties":{"formattedCitation":"(e.g., Asendorpf et al., 2013; Button et al., 2013; Munaf\\uc0\\u242{} et al., 2017; Wagenmakers et al., 2012)","plainCitation":"(e.g., Asendorpf et al., 2013; Button et al., 2013; Munafò et al., 2017; Wagenmakers et al., 2012)","noteIndex":0},"citationItems":[{"id":3860,"uris":["http://zotero.org/users/1687755/items/T22JTJD9"],"itemData":{"id":3860,"type":"article-journal","container-title":"European Journal of Personality","DOI":"10.1002/per.1919","ISSN":"08902070","issue":"2","language":"en","page":"108-119","source":"CrossRef","title":"Recommendations for Increasing Replicability in Psychology: Recommendations for increasing replicability","title-short":"Recommendations for Increasing Replicability in Psychology","volume":"27","author":[{"family":"Asendorpf","given":"Jens B."},{"family":"Conner","given":"Mark"},{"family":"De Fruyt","given":"Filip"},{"family":"De Houwer","given":"Jan"},{"family":"Denissen","given":"Jaap J. A."},{"family":"Fiedler","given":"Klaus"},{"family":"Fiedler","given":"Susann"},{"family":"Funder","given":"David C."},{"family":"Kliegl","given":"Reinhold"},{"family":"Nosek","given":"Brian A."},{"family":"Perugini","given":"Marco"},{"family":"Roberts","given":"Brent W."},{"family":"Schmitt","given":"Manfred"},{"family":"Aken","given":"Marcel A. G.","non-dropping-particle":"van"},{"family":"Weber","given":"Hannelore"},{"family":"Wicherts","given":"Jelte M."}],"issued":{"date-parts":[["2013",3]]}},"label":"page","prefix":"e.g., "},{"id":5966,"uris":["http://zotero.org/users/1687755/items/4RMQH4W5"],"itemData":{"id":5966,"type":"article-journal","container-title":"Nature Reviews Neuroscience","DOI":"10.1038/nrn3475","ISSN":"1471-003X, 1471-0048","issue":"5","page":"365-376","source":"CrossRef","title":"Power failure: why small sample size undermines the reliability of neuroscience","title-short":"Power failure","volume":"14","author":[{"family":"Button","given":"Katherine S."},{"family":"Ioannidis","given":"John P. A."},{"family":"Mokrysz","given":"Claire"},{"family":"Nosek","given":"Brian A."},{"family":"Flint","given":"Jonathan"},{"family":"Robinson","given":"Emma S. J."},{"family":"Munafò","given":"Marcus R."}],"issued":{"date-parts":[["2013",4,10]]}}},{"id":5606,"uris":["http://zotero.org/users/1687755/items/66QK7QX8"],"itemData":{"id":5606,"type":"article-journal","container-title":"Nature Human Behaviour","DOI":"10.1038/s41562-016-0021","ISSN":"2397-3374","issue":"1","page":"0021","source":"CrossRef","title":"A manifesto for reproducible science","volume":"1","author":[{"family":"Munafò","given":"Marcus R."},{"family":"Nosek","given":"Brian A."},{"family":"Bishop","given":"Dorothy V. M."},{"family":"Button","given":"Katherine S."},{"family":"Chambers","given":"Christopher D."},{"family":"Percie du Sert","given":"Nathalie"},{"family":"Simonsohn","given":"Uri"},{"family":"Wagenmakers","given":"Eric-Jan"},{"family":"Ware","given":"Jennifer J."},{"family":"Ioannidis","given":"John P. A."}],"issued":{"date-parts":[["2017",1,10]]}}},{"id":3250,"uris":["http://zotero.org/users/1687755/items/I7M5WU62"],"itemData":{"id":3250,"type":"article-journal","container-title":"Perspectives on Psychological Science","DOI":"10.1177/1745691612463078","ISSN":"1745-6916, 1745-6924","issue":"6","language":"en","page":"632-638","source":"CrossRef","title":"An agenda for purely confirmatory research","volume":"7","author":[{"family":"Wagenmakers","given":"E.-J."},{"family":"Wetzels","given":"R."},{"family":"Borsboom","given":"D."},{"family":"Maas","given":"H. L. J.","non-dropping-particle":"van der"},{"family":"Kievit","given":"R. A."}],"issued":{"date-parts":[["2012",11,1]]}}}],"schema":"https://github.com/citation-style-language/schema/raw/master/csl-citation.json"} </w:instrText>
-      </w:r>
-      <w:r>
-        <w:fldChar w:fldCharType="separate"/>
-      </w:r>
-      <w:r>
-        <w:rPr>
-          <w:lang w:val="en-GB"/>
-        </w:rPr>
-        <w:t>(e.g., Asendorpf et al., 2013; Button et al., 2013; Munafò et al., 2017; Wagenmakers et al., 2012)</w:t>
-      </w:r>
-      <w:r>
-        <w:fldChar w:fldCharType="end"/>
-      </w:r>
-      <w:r>
-        <w:t xml:space="preserve">. </w:t>
-      </w:r>
-    </w:p>
-    <w:p>
-      <w:r>
-        <w:t>Along with the False Positive Rate (i.e., α</w:t>
-      </w:r>
-      <w:r>
-        <w:t>-</w:t>
-      </w:r>
-      <w:r>
-        <w:t>level, typically &lt; .05), statistical power is one of two key properties of inference via NHST that defines the long-run error rates of the inferences we make from data. Power is generally a less familiar concept than α</w:t>
-      </w:r>
-      <w:r>
-        <w:t>-</w:t>
-      </w:r>
-      <w:r>
-        <w:t xml:space="preserve">level for many researchers, but it is so central to our ability to make inferences from data </w:t>
-      </w:r>
-      <w:r>
-        <w:fldChar w:fldCharType="begin"/>
-      </w:r>
-      <w:r>
-        <w:instrText xml:space="preserve"> ADDIN ZOTERO_ITEM CSL_CITATION {"citationID":"p9pJJbaF","properties":{"formattedCitation":"(Cohen, 1992)","plainCitation":"(Cohen, 1992)","noteIndex":0},"citationItems":[{"id":12306,"uris":["http://zotero.org/users/1687755/items/FR8CL88W"],"itemData":{"id":12306,"type":"article-journal","container-title":"Psychological bulletin","DOI":"10.1037/0033-2909.112.1.155","issue":"1","note":"publisher: American Psychological Association","page":"155","title":"A power primer","volume":"112","author":[{"family":"Cohen","given":"Jacob"}],"issued":{"date-parts":[["1992"]]}}}],"schema":"https://github.com/citation-style-language/schema/raw/master/csl-citation.json"} </w:instrText>
-      </w:r>
-      <w:r>
-        <w:fldChar w:fldCharType="separate"/>
-      </w:r>
-      <w:r>
-        <w:rPr>
-          <w:noProof/>
-        </w:rPr>
-        <w:t>(Cohen, 1992)</w:t>
-      </w:r>
-      <w:r>
-        <w:fldChar w:fldCharType="end"/>
-      </w:r>
-      <w:r>
-        <w:t xml:space="preserve">. </w:t>
-      </w:r>
-      <w:r>
-        <w:t xml:space="preserve">Nonetheless, for decades, statistical power remained very low in the behavioral sciences </w:t>
-      </w:r>
-      <w:r>
-        <w:fldChar w:fldCharType="begin"/>
-      </w:r>
-      <w:r>
-        <w:instrText xml:space="preserve"> ADDIN ZOTERO_ITEM CSL_CITATION {"citationID":"1iy97U6Y","properties":{"formattedCitation":"(i.e., around .46: Cohen, 1990)","plainCitation":"(i.e., around .46: Cohen, 1990)","noteIndex":0},"citationItems":[{"id":15294,"uris":["http://zotero.org/users/1687755/items/A8L2Y9FT"],"itemData":{"id":15294,"type":"article-journal","container-title":"American Psychologist","DOI":"10.1037/0003-066X.45.12.1304","issue":"12","title":"Things I have learned (so far)","volume":"45","author":[{"family":"Cohen","given":"Jacob"}],"issued":{"date-parts":[["1990"]]}},"label":"page","prefix":"i.e., around .46: "}],"schema":"https://github.com/citation-style-language/schema/raw/master/csl-citation.json"} </w:instrText>
-      </w:r>
-      <w:r>
-        <w:fldChar w:fldCharType="separate"/>
-      </w:r>
-      <w:r>
-        <w:rPr>
-          <w:noProof/>
-        </w:rPr>
-        <w:t>(i.e., around .46: Cohen, 1990)</w:t>
-      </w:r>
-      <w:r>
-        <w:fldChar w:fldCharType="end"/>
-      </w:r>
-      <w:r>
-        <w:t>. Additionally, r</w:t>
-      </w:r>
-      <w:r>
-        <w:t xml:space="preserve">esearch has shown that researchers’ intuitions about the statistical power implied by rules-of-thumb sample sizes are inaccurate and overestimate power </w:t>
-      </w:r>
-      <w:r>
-        <w:fldChar w:fldCharType="begin"/>
-      </w:r>
-      <w:r>
-        <w:instrText xml:space="preserve"> ADDIN ZOTERO_ITEM CSL_CITATION {"citationID":"pplh8kQw","properties":{"formattedCitation":"(Bakker et al., 2016)","plainCitation":"(Bakker et al., 2016)","noteIndex":0},"citationItems":[{"id":3094,"uris":["http://zotero.org/users/1687755/items/HEWU4BZJ"],"itemData":{"id":3094,"type":"article-journal","abstract":"Many psychology studies are statistically underpowered. In part, this may be because many researchers rely on intuition, rules of thumb, and prior practice (along with practical considerations) to determine the number of subjects to test. In Study 1, we surveyed 291 published research psychologists and found large discrepancies between their reports of their preferred amount of power and the actual power of their studies (calculated from their reported typical cell size, typical effect size, and acceptable alpha). Furthermore, in Study 2, 89% of the 214 respondents overestimated the power of specific research designs with a small expected effect size, and 95% underestimated the sample size needed to obtain .80 power for detecting a small effect. Neither researchers’ experience nor their knowledge predicted the bias in their self-reported power intuitions. Because many respondents reported that they based their sample sizes on rules of thumb or common practice in the field, we recommend that researchers conduct and report formal power analyses for their studies.","container-title":"Psychological Science","DOI":"10.1177/0956797616647519","ISSN":"0956-7976, 1467-9280","journalAbbreviation":"Psychological Science","language":"en","note":"PMID: 27354203","source":"pss.sagepub.com","title":"Researchers’ Intuitions About Power in Psychological Research","URL":"http://pss.sagepub.com/content/early/2016/06/28/0956797616647519","author":[{"family":"Bakker","given":"Marjan"},{"family":"Hartgerink","given":"Chris H. J."},{"family":"Wicherts","given":"Jelte M."},{"family":"Maas","given":"Han L. J.","dropping-particle":"van der"}],"accessed":{"date-parts":[["2016",7,3]]},"issued":{"date-parts":[["2016",6,28]]}}}],"schema":"https://github.com/citation-style-language/schema/raw/master/csl-citation.json"} </w:instrText>
-      </w:r>
-      <w:r>
-        <w:fldChar w:fldCharType="separate"/>
-      </w:r>
-      <w:r>
-        <w:rPr>
-          <w:noProof/>
-        </w:rPr>
-        <w:t>(Bakker et al., 2016)</w:t>
-      </w:r>
-      <w:r>
-        <w:fldChar w:fldCharType="end"/>
-      </w:r>
-      <w:r>
-        <w:t xml:space="preserve">. </w:t>
-      </w:r>
-    </w:p>
-    <w:p>
-      <w:r>
-        <w:t>To assess the efficacy of this</w:t>
-      </w:r>
-      <w:r>
-        <w:t xml:space="preserve"> </w:t>
-      </w:r>
-      <w:r>
-        <w:t xml:space="preserve">more recent </w:t>
-      </w:r>
-      <w:r>
-        <w:t xml:space="preserve">call for </w:t>
-      </w:r>
-      <w:r>
-        <w:t>higher power</w:t>
-      </w:r>
-      <w:r>
-        <w:t xml:space="preserve"> motivated by the </w:t>
-      </w:r>
-      <w:r>
-        <w:t>R</w:t>
-      </w:r>
-      <w:r>
-        <w:t xml:space="preserve">eplication </w:t>
-      </w:r>
-      <w:r>
-        <w:t>C</w:t>
-      </w:r>
-      <w:r>
-        <w:t>risis</w:t>
-      </w:r>
-      <w:r>
-        <w:t xml:space="preserve">, </w:t>
-      </w:r>
-      <w:r>
-        <w:t xml:space="preserve">on the sample sizes employed in published research, Fraley and colleagues </w:t>
-      </w:r>
-      <w:r>
-        <w:fldChar w:fldCharType="begin"/>
-      </w:r>
-      <w:r>
-        <w:instrText xml:space="preserve"> ADDIN ZOTERO_ITEM CSL_CITATION {"citationID":"LkXaamNb","properties":{"formattedCitation":"(Fraley et al., 2022; Fraley &amp; Vazire, 2014)","plainCitation":"(Fraley et al., 2022; Fraley &amp; Vazire, 2014)","noteIndex":0},"citationItems":[{"id":14774,"uris":["http://zotero.org/users/1687755/items/SE96XNU8"],"itemData":{"id":14774,"type":"article-journal","abstract":"Scholars and institutions commonly use impact factors to evaluate the quality of empirical research. However, a number of findings published in journals with high impact factors have failed to replicate, suggesting that impact alone may not be an accurate indicator of quality. Fraley and Vazire proposed an alternative index, the N-pact factor, which indexes the median sample size of published studies, providing a narrow but relevant indicator of research quality. In the present research, we expand on the original report by examining the N-pact factor of social/personality-psychology journals between 2011 and 2019, incorporating additional journals and accounting for study design (i.e., between persons, repeated measures, and mixed). There was substantial variation in the sample sizes used in studies published in different journals. Journals that emphasized personality processes and individual differences had larger N-pact factors than journals that emphasized social-psychological processes. Moreover, N-pact factors were largely independent of traditional markers of impact. Although the majority of journals in 2011 published studies that were not well powered to detect an effect of ρ = .20, this situation had improved considerably by 2019. In 2019, eight of the nine journals we sampled published studies that were, on average, powered at 80% or higher to detect such an effect. After decades of unheeded warnings from methodologists about the dangers of small-sample designs, the field of social/personality psychology has begun to use larger samples. We hope the N-pact factor will be supplemented by other indices that can be used as alternatives to improve further the evaluation of research.","container-title":"Advances in Methods and Practices in Psychological Science","DOI":"10.1177/25152459221120217","ISSN":"2515-2459, 2515-2467","issue":"4","journalAbbreviation":"Advances in Methods and Practices in Psychological Science","language":"en","page":"251524592211202","source":"DOI.org (Crossref)","title":"Journal N-Pact Factors From 2011 to 2019: Evaluating the Quality of Social/Personality Journals With Respect to Sample Size and Statistical Power","title-short":"Journal N-Pact Factors From 2011 to 2019","volume":"5","author":[{"family":"Fraley","given":"R. Chris"},{"family":"Chong","given":"Jia Y."},{"family":"Baacke","given":"Kyle A."},{"family":"Greco","given":"Anthony J."},{"family":"Guan","given":"Hanxiong"},{"family":"Vazire","given":"Simine"}],"issued":{"date-parts":[["2022",10]]}}},{"id":3589,"uris":["http://zotero.org/users/1687755/items/WAEH3NB8"],"itemData":{"id":3589,"type":"article-journal","abstract":"The authors evaluate the quality of research reported in major journals in social-personality psychology by ranking those journals with respect to their  N -pact Factors (NF)—the statistical power of the empirical studies they publish to detect typical effect sizes. Power is a particularly important attribute for evaluating research quality because, relative to studies that have low power, studies that have high power are more likely to (a) to provide accurate estimates of effects, (b) to produce literatures with low false positive rates, and (c) to lead to replicable findings. The authors show that the average sample size in social-personality research is 104 and that the power to detect the typical effect size in the field is approximately 50%. Moreover, they show that there is considerable variation among journals in sample sizes and power of the studies they publish, with some journals consistently publishing higher power studies than others. The authors hope that these rankings will be of use to authors who are choosing where to submit their best work, provide hiring and promotion committees with a superior way of quantifying journal quality, and encourage competition among journals to improve their NF rankings.","container-title":"PLOS ONE","DOI":"10.1371/journal.pone.0109019","ISSN":"1932-6203","issue":"10","journalAbbreviation":"PLOS ONE","page":"e109019","source":"PLoS Journals","title":"The N-Pact Factor: Evaluating the Quality of Empirical Journals with Respect to Sample Size and Statistical Power","title-short":"The N-Pact Factor","volume":"9","author":[{"family":"Fraley","given":"R. Chris"},{"family":"Vazire","given":"Simine"}],"issued":{"date-parts":[["2014",10,8]]}}}],"schema":"https://github.com/citation-style-language/schema/raw/master/csl-citation.json"} </w:instrText>
-      </w:r>
-      <w:r>
-        <w:fldChar w:fldCharType="separate"/>
-      </w:r>
-      <w:r>
-        <w:rPr>
-          <w:noProof/>
-        </w:rPr>
-        <w:t>(Fraley et al., 2022; Fraley &amp; Vazire, 2014)</w:t>
-      </w:r>
-      <w:r>
-        <w:fldChar w:fldCharType="end"/>
-      </w:r>
-      <w:r>
-        <w:t xml:space="preserve"> quantified the median sample size employed in articles published in nine personality and social psychology journals between 2011 </w:t>
-      </w:r>
-      <w:r>
-        <w:t xml:space="preserve">(arguably the start of the </w:t>
-      </w:r>
-      <w:r>
-        <w:t>R</w:t>
-      </w:r>
-      <w:r>
-        <w:t xml:space="preserve">eplication </w:t>
-      </w:r>
-      <w:r>
-        <w:t>C</w:t>
-      </w:r>
-      <w:r>
-        <w:t xml:space="preserve">risis) </w:t>
-      </w:r>
-      <w:r>
-        <w:t>and 2019</w:t>
-      </w:r>
-      <w:r>
-        <w:t xml:space="preserve">. Fraley and colleagues (2022) </w:t>
-      </w:r>
-      <w:r>
-        <w:t>observed that median sample sizes</w:t>
-      </w:r>
-      <w:r>
-        <w:t>,</w:t>
-      </w:r>
-      <w:r>
-        <w:t xml:space="preserve"> and therefore implied statistical power</w:t>
-      </w:r>
-      <w:r>
-        <w:t>,</w:t>
-      </w:r>
-      <w:r>
-        <w:t xml:space="preserve"> have indeed increased over the last decade in social and personality psychology research, from very poor </w:t>
-      </w:r>
-      <w:r>
-        <w:t>(</w:t>
-      </w:r>
-      <w:r>
-        <w:t xml:space="preserve">circa </w:t>
-      </w:r>
-      <w:r>
-        <w:t>.50</w:t>
-      </w:r>
-      <w:r>
-        <w:t xml:space="preserve"> in 2011</w:t>
-      </w:r>
-      <w:r>
-        <w:t xml:space="preserve">) </w:t>
-      </w:r>
-      <w:r>
-        <w:t>to acceptable</w:t>
-      </w:r>
-      <w:r>
-        <w:t xml:space="preserve"> </w:t>
-      </w:r>
-      <w:r>
-        <w:t>(c</w:t>
-      </w:r>
-      <w:r>
-        <w:t>irca</w:t>
-      </w:r>
-      <w:r>
-        <w:t xml:space="preserve"> .</w:t>
-      </w:r>
-      <w:r>
-        <w:t>9</w:t>
-      </w:r>
-      <w:r>
-        <w:t>0</w:t>
-      </w:r>
-      <w:r>
-        <w:t xml:space="preserve"> in 2019</w:t>
-      </w:r>
-      <w:r>
-        <w:t xml:space="preserve">). </w:t>
-      </w:r>
-      <w:r>
-        <w:t xml:space="preserve">In doing so, Fraley and colleagues </w:t>
-      </w:r>
-      <w:r>
-        <w:fldChar w:fldCharType="begin"/>
-      </w:r>
-      <w:r>
-        <w:instrText xml:space="preserve"> ADDIN ZOTERO_ITEM CSL_CITATION {"citationID":"p6Swh74v","properties":{"formattedCitation":"(Fraley et al., 2022; Fraley &amp; Vazire, 2014)","plainCitation":"(Fraley et al., 2022; Fraley &amp; Vazire, 2014)","noteIndex":0},"citationItems":[{"id":14774,"uris":["http://zotero.org/users/1687755/items/SE96XNU8"],"itemData":{"id":14774,"type":"article-journal","abstract":"Scholars and institutions commonly use impact factors to evaluate the quality of empirical research. However, a number of findings published in journals with high impact factors have failed to replicate, suggesting that impact alone may not be an accurate indicator of quality. Fraley and Vazire proposed an alternative index, the N-pact factor, which indexes the median sample size of published studies, providing a narrow but relevant indicator of research quality. In the present research, we expand on the original report by examining the N-pact factor of social/personality-psychology journals between 2011 and 2019, incorporating additional journals and accounting for study design (i.e., between persons, repeated measures, and mixed). There was substantial variation in the sample sizes used in studies published in different journals. Journals that emphasized personality processes and individual differences had larger N-pact factors than journals that emphasized social-psychological processes. Moreover, N-pact factors were largely independent of traditional markers of impact. Although the majority of journals in 2011 published studies that were not well powered to detect an effect of ρ = .20, this situation had improved considerably by 2019. In 2019, eight of the nine journals we sampled published studies that were, on average, powered at 80% or higher to detect such an effect. After decades of unheeded warnings from methodologists about the dangers of small-sample designs, the field of social/personality psychology has begun to use larger samples. We hope the N-pact factor will be supplemented by other indices that can be used as alternatives to improve further the evaluation of research.","container-title":"Advances in Methods and Practices in Psychological Science","DOI":"10.1177/25152459221120217","ISSN":"2515-2459, 2515-2467","issue":"4","journalAbbreviation":"Advances in Methods and Practices in Psychological Science","language":"en","page":"251524592211202","source":"DOI.org (Crossref)","title":"Journal N-Pact Factors From 2011 to 2019: Evaluating the Quality of Social/Personality Journals With Respect to Sample Size and Statistical Power","title-short":"Journal N-Pact Factors From 2011 to 2019","volume":"5","author":[{"family":"Fraley","given":"R. Chris"},{"family":"Chong","given":"Jia Y."},{"family":"Baacke","given":"Kyle A."},{"family":"Greco","given":"Anthony J."},{"family":"Guan","given":"Hanxiong"},{"family":"Vazire","given":"Simine"}],"issued":{"date-parts":[["2022",10]]}}},{"id":3589,"uris":["http://zotero.org/users/1687755/items/WAEH3NB8"],"itemData":{"id":3589,"type":"article-journal","abstract":"The authors evaluate the quality of research reported in major journals in social-personality psychology by ranking those journals with respect to their  N -pact Factors (NF)—the statistical power of the empirical studies they publish to detect typical effect sizes. Power is a particularly important attribute for evaluating research quality because, relative to studies that have low power, studies that have high power are more likely to (a) to provide accurate estimates of effects, (b) to produce literatures with low false positive rates, and (c) to lead to replicable findings. The authors show that the average sample size in social-personality research is 104 and that the power to detect the typical effect size in the field is approximately 50%. Moreover, they show that there is considerable variation among journals in sample sizes and power of the studies they publish, with some journals consistently publishing higher power studies than others. The authors hope that these rankings will be of use to authors who are choosing where to submit their best work, provide hiring and promotion committees with a superior way of quantifying journal quality, and encourage competition among journals to improve their NF rankings.","container-title":"PLOS ONE","DOI":"10.1371/journal.pone.0109019","ISSN":"1932-6203","issue":"10","journalAbbreviation":"PLOS ONE","page":"e109019","source":"PLoS Journals","title":"The N-Pact Factor: Evaluating the Quality of Empirical Journals with Respect to Sample Size and Statistical Power","title-short":"The N-Pact Factor","volume":"9","author":[{"family":"Fraley","given":"R. Chris"},{"family":"Vazire","given":"Simine"}],"issued":{"date-parts":[["2014",10,8]]}}}],"schema":"https://github.com/citation-style-language/schema/raw/master/csl-citation.json"} </w:instrText>
-      </w:r>
-      <w:r>
-        <w:fldChar w:fldCharType="separate"/>
-      </w:r>
-      <w:r>
-        <w:rPr>
-          <w:noProof/>
-        </w:rPr>
-        <w:t>(Fraley et al., 2022; Fraley &amp; Vazire, 2014)</w:t>
-      </w:r>
-      <w:r>
-        <w:fldChar w:fldCharType="end"/>
-      </w:r>
-      <w:r>
         <w:t xml:space="preserve"> provided </w:t>
       </w:r>
       <w:r>
@@ -1471,6 +1416,7 @@
     </w:p>
     <w:p>
       <w:r>
+        <w:lastRenderedPageBreak/>
         <w:t xml:space="preserve">The current study employs this method to provide one of the first examinations of a key determinant of the replicability of research in an area of </w:t>
       </w:r>
       <w:r>
@@ -1740,7 +1686,7 @@
         <w:fldChar w:fldCharType="begin"/>
       </w:r>
       <w:r>
-        <w:instrText xml:space="preserve"> ADDIN ZOTERO_ITEM CSL_CITATION {"citationID":"6A7t7d8K","properties":{"formattedCitation":"(i.e., through attenutation of observable correlations: Revelle, 2009)","plainCitation":"(i.e., through attenutation of observable correlations: Revelle, 2009)","noteIndex":0},"citationItems":[{"id":15303,"uris":["http://zotero.org/users/1687755/items/K68RLPYC"],"itemData":{"id":15303,"type":"chapter","container-title":"An introduction to psychometric theory with applications in R","title":"Chapter 7: Classical Test Theory and the Measurement of Reliability","URL":"https://personality-project.org/r/book/Chapter7.pdf","author":[{"family":"Revelle","given":"William"}],"accessed":{"date-parts":[["2023",1,10]]},"issued":{"date-parts":[["2009"]]}},"label":"page","prefix":"i.e., through attenutation of observable correlations: "}],"schema":"https://github.com/citation-style-language/schema/raw/master/csl-citation.json"} </w:instrText>
+        <w:instrText xml:space="preserve"> ADDIN ZOTERO_ITEM CSL_CITATION {"citationID":"5a0J4qAj","properties":{"formattedCitation":"(i.e., through attenuation of observable correlations: Revelle, 2009)","plainCitation":"(i.e., through attenuation of observable correlations: Revelle, 2009)","noteIndex":0},"citationItems":[{"id":15303,"uris":["http://zotero.org/users/1687755/items/K68RLPYC"],"itemData":{"id":15303,"type":"chapter","container-title":"An introduction to psychometric theory with applications in R","title":"Chapter 7: Classical Test Theory and the Measurement of Reliability","URL":"https://personality-project.org/r/book/Chapter7.pdf","author":[{"family":"Revelle","given":"William"}],"accessed":{"date-parts":[["2023",1,10]]},"issued":{"date-parts":[["2009"]]}},"label":"page","prefix":"i.e., through attenuation of observable correlations: "}],"schema":"https://github.com/citation-style-language/schema/raw/master/csl-citation.json"} </w:instrText>
       </w:r>
       <w:r>
         <w:fldChar w:fldCharType="separate"/>
@@ -1835,6 +1781,7 @@
         <w:t xml:space="preserve">. </w:t>
       </w:r>
       <w:r>
+        <w:lastRenderedPageBreak/>
         <w:t>O</w:t>
       </w:r>
       <w:r>
@@ -1910,7 +1857,19 @@
         <w:t xml:space="preserve">. </w:t>
       </w:r>
       <w:r>
-        <w:t>In the case of a simple 2X2 between</w:t>
+        <w:t>In the case of a simple 2</w:t>
+      </w:r>
+      <w:r>
+        <w:t xml:space="preserve"> </w:t>
+      </w:r>
+      <w:r>
+        <w:t>X</w:t>
+      </w:r>
+      <w:r>
+        <w:t xml:space="preserve"> </w:t>
+      </w:r>
+      <w:r>
+        <w:t>2 between</w:t>
       </w:r>
       <w:r>
         <w:t xml:space="preserve"> </w:t>
@@ -1952,13 +1911,7 @@
               <w:rPr>
                 <w:rFonts w:ascii="Cambria Math" w:hAnsi="Cambria Math"/>
               </w:rPr>
-              <m:t>1-</m:t>
-            </m:r>
-            <m:r>
-              <w:rPr>
-                <w:rFonts w:ascii="Cambria Math" w:hAnsi="Cambria Math"/>
-              </w:rPr>
-              <m:t>(1-alpha)</m:t>
+              <m:t>1-(1-alpha)</m:t>
             </m:r>
           </m:e>
           <m:sup>
@@ -1982,7 +1935,31 @@
         <w:t>p</w:t>
       </w:r>
       <w:r>
-        <w:t xml:space="preserve"> values. </w:t>
+        <w:t xml:space="preserve"> values</w:t>
+      </w:r>
+      <w:r>
+        <w:t xml:space="preserve"> </w:t>
+      </w:r>
+      <w:r>
+        <w:fldChar w:fldCharType="begin"/>
+      </w:r>
+      <w:r>
+        <w:instrText xml:space="preserve"> ADDIN ZOTERO_ITEM CSL_CITATION {"citationID":"6LZXRCWS","properties":{"formattedCitation":"(Cramer et al., 2016)","plainCitation":"(Cramer et al., 2016)","noteIndex":0},"citationItems":[{"id":4596,"uris":["http://zotero.org/users/1687755/items/P8PNCXVE"],"itemData":{"id":4596,"type":"article-journal","abstract":"Many psychologists do not realize that exploratory use of the popular multiway analysis of variance harbors a multiple-comparison problem. In the case of two factors, three separate null hypotheses are subject to test (i.e., two main effects and one interaction). Consequently, the probability of at least one Type I error (if all null hypotheses are true) is 14 % rather than 5 %, if the three tests are independent. We explain the multiple-comparison problem and demonstrate that researchers almost never correct for it. To mitigate the problem, we describe four remedies: the omnibus F test, control of the familywise error rate, control of the false discovery rate, and preregistration of the hypotheses.","container-title":"Psychonomic Bulletin &amp; Review","DOI":"10.3758/s13423-015-0913-5","ISSN":"1069-9384, 1531-5320","issue":"2","journalAbbreviation":"Psychon Bull Rev","language":"en","page":"640-647","source":"link.springer.com","title":"Hidden multiplicity in exploratory multiway ANOVA: Prevalence and remedies","title-short":"Hidden multiplicity in exploratory multiway ANOVA","volume":"23","author":[{"family":"Cramer","given":"Angélique O. J."},{"family":"Ravenzwaaij","given":"Don","non-dropping-particle":"van"},{"family":"Matzke","given":"Dora"},{"family":"Steingroever","given":"Helen"},{"family":"Wetzels","given":"Ruud"},{"family":"Grasman","given":"Raoul P. P. P."},{"family":"Waldorp","given":"Lourens J."},{"family":"Wagenmakers","given":"Eric-Jan"}],"issued":{"date-parts":[["2016",4,1]]}}}],"schema":"https://github.com/citation-style-language/schema/raw/master/csl-citation.json"} </w:instrText>
+      </w:r>
+      <w:r>
+        <w:fldChar w:fldCharType="separate"/>
+      </w:r>
+      <w:r>
+        <w:rPr>
+          <w:noProof/>
+        </w:rPr>
+        <w:t>(Cramer et al., 2016)</w:t>
+      </w:r>
+      <w:r>
+        <w:fldChar w:fldCharType="end"/>
+      </w:r>
+      <w:r>
+        <w:t xml:space="preserve">. </w:t>
       </w:r>
       <w:r>
         <w:t xml:space="preserve">Using alpha = 0.05 and </w:t>
@@ -1995,10 +1972,7 @@
         <w:t>k</w:t>
       </w:r>
       <w:r>
-        <w:t xml:space="preserve"> = 3 (i.e., two main effects and one interaction effect), the </w:t>
-      </w:r>
-      <w:r>
-        <w:t xml:space="preserve">False Positive Rate = </w:t>
+        <w:t xml:space="preserve"> = 3 (i.e., two main effects and one interaction effect), the False Positive Rate = </w:t>
       </w:r>
       <w:r>
         <w:t>14</w:t>
@@ -2010,10 +1984,31 @@
         <w:t xml:space="preserve">%. </w:t>
       </w:r>
       <w:r>
-        <w:t xml:space="preserve">Cramer et al. (2016) </w:t>
-      </w:r>
-      <w:r>
-        <w:t xml:space="preserve">note that the false positive rate implied by larger ANOVA designs, such as those often employed in IRAP research (e.g., 4X2X2 mixed within-between ANOVAs), </w:t>
+        <w:t>Cramer et al. (2016) note that the false positive rate implied by larger ANOVA designs, such as those often employed in IRAP research (e.g., 4</w:t>
+      </w:r>
+      <w:r>
+        <w:t xml:space="preserve"> </w:t>
+      </w:r>
+      <w:r>
+        <w:t>X</w:t>
+      </w:r>
+      <w:r>
+        <w:t xml:space="preserve"> </w:t>
+      </w:r>
+      <w:r>
+        <w:t>2</w:t>
+      </w:r>
+      <w:r>
+        <w:t xml:space="preserve"> </w:t>
+      </w:r>
+      <w:r>
+        <w:t>X</w:t>
+      </w:r>
+      <w:r>
+        <w:t xml:space="preserve"> </w:t>
+      </w:r>
+      <w:r>
+        <w:t xml:space="preserve">2 mixed within-between ANOVAs), </w:t>
       </w:r>
       <w:r>
         <w:t>are higher again</w:t>
@@ -2025,10 +2020,7 @@
         <w:t xml:space="preserve"> </w:t>
       </w:r>
       <w:r>
-        <w:t>The una</w:t>
-      </w:r>
-      <w:r>
-        <w:t>voidable implication is that i</w:t>
+        <w:t>The unavoidable implication is that i</w:t>
       </w:r>
       <w:r>
         <w:t>f the IRAP literature employs a statistical method</w:t>
@@ -2090,6 +2082,7 @@
         <w:t xml:space="preserve">high statistical power is a desirable property regardless of whether a researcher is employing </w:t>
       </w:r>
       <w:r>
+        <w:lastRenderedPageBreak/>
         <w:t xml:space="preserve">Null Hypothesis Significance Testing </w:t>
       </w:r>
       <w:r>
@@ -2411,7 +2404,7 @@
       <w:r>
         <w:t>. However, this comparison is quite extreme: thanks in part to the popularity of the Project Implicit website (</w:t>
       </w:r>
-      <w:hyperlink r:id="rId4" w:history="1">
+      <w:hyperlink r:id="rId7" w:history="1">
         <w:r>
           <w:rPr>
             <w:rStyle w:val="Hyperlink"/>
@@ -2465,6 +2458,7 @@
         <w:t xml:space="preserve">, sometimes contain </w:t>
       </w:r>
       <w:r>
+        <w:lastRenderedPageBreak/>
         <w:t xml:space="preserve">hundreds of thousands </w:t>
       </w:r>
       <w:r>
@@ -2673,27 +2667,28 @@
         <w:rPr>
           <w:lang w:val="en-GB"/>
         </w:rPr>
-        <w:t xml:space="preserve">Results from both searches were integrated. Results of each stage of this review are computationally reproducible: </w:t>
+        <w:t>Results from both searches were integrated. Results of each stage of this review are computationally reproducible: BibTeX files for all articles at each stage of the search and exclusion process are available in the supplementary materials</w:t>
       </w:r>
       <w:r>
         <w:rPr>
           <w:lang w:val="en-GB"/>
         </w:rPr>
-        <w:t>BibTeX files for all articles at each stage of the search and exclusion process are available in the supplementary materials</w:t>
-      </w:r>
-      <w:r>
-        <w:rPr>
-          <w:lang w:val="en-GB"/>
-        </w:rPr>
         <w:t xml:space="preserve"> </w:t>
       </w:r>
       <w:r>
         <w:t>(</w:t>
       </w:r>
-      <w:hyperlink r:id="rId5" w:history="1">
+      <w:r>
+        <w:rPr>
+          <w:highlight w:val="yellow"/>
+        </w:rPr>
+        <w:t xml:space="preserve">blinded URL for peer review: </w:t>
+      </w:r>
+      <w:hyperlink r:id="rId8" w:history="1">
         <w:r>
           <w:rPr>
             <w:rStyle w:val="Hyperlink"/>
+            <w:highlight w:val="yellow"/>
           </w:rPr>
           <w:t>https://osf.io/vpwuy/?view_only=21905097cd054e9497d1c5574796e86b</w:t>
         </w:r>
@@ -2709,13 +2704,7 @@
         </w:rPr>
       </w:pPr>
       <w:r>
-        <w:t xml:space="preserve">Both the Web of Science and </w:t>
-      </w:r>
-      <w:r>
-        <w:t>PsycINFO</w:t>
-      </w:r>
-      <w:r>
-        <w:t xml:space="preserve"> databases were searched. </w:t>
+        <w:t xml:space="preserve">Both the Web of Science and PsycINFO databases were searched. </w:t>
       </w:r>
       <w:r>
         <w:rPr>
@@ -2751,6 +2740,7 @@
         <w:t xml:space="preserve"> </w:t>
       </w:r>
       <w:r>
+        <w:lastRenderedPageBreak/>
         <w:t xml:space="preserve">2022, </w:t>
       </w:r>
       <w:r>
@@ -2950,13 +2940,7 @@
         <w:t>(provide a history-consistent response)</w:t>
       </w:r>
       <w:r>
-        <w:t xml:space="preserve"> or </w:t>
-      </w:r>
-      <w:r>
-        <w:t>“lie” (provide a history-inconsistent response) on that trial</w:t>
-      </w:r>
-      <w:r>
-        <w:t xml:space="preserve">. There are thus parallels between the MT-IRAP and the Recoding Free version of the Implicit Association Test </w:t>
+        <w:t xml:space="preserve"> or “lie” (provide a history-inconsistent response) on that trial. There are thus parallels between the MT-IRAP and the Recoding Free version of the Implicit Association Test </w:t>
       </w:r>
       <w:r>
         <w:fldChar w:fldCharType="begin"/>
@@ -2983,34 +2967,17 @@
         <w:t xml:space="preserve">To the best of my </w:t>
       </w:r>
       <w:r>
+        <w:lastRenderedPageBreak/>
         <w:t xml:space="preserve">knowledge, no work to date has assessed the correlation between IRAPs and MT-IRAPs designed to assess the same domain. </w:t>
       </w:r>
       <w:r>
-        <w:t>More broadly, it is important to note that a</w:t>
-      </w:r>
-      <w:r>
-        <w:t xml:space="preserve">lthough </w:t>
-      </w:r>
-      <w:r>
-        <w:t xml:space="preserve">the IRAP and several other tasks including the Implicit Association Test are collectively </w:t>
-      </w:r>
-      <w:r>
-        <w:t xml:space="preserve">labeled "implicit measures", scores on </w:t>
-      </w:r>
-      <w:r>
-        <w:t xml:space="preserve">these </w:t>
-      </w:r>
-      <w:r>
-        <w:t xml:space="preserve">tasks </w:t>
+        <w:t xml:space="preserve">More broadly, it is important to note that although the IRAP and several other tasks including the Implicit Association Test are collectively labeled "implicit measures", scores on these tasks </w:t>
       </w:r>
       <w:r>
         <w:t xml:space="preserve">are </w:t>
       </w:r>
       <w:r>
-        <w:t xml:space="preserve">typically </w:t>
-      </w:r>
-      <w:r>
-        <w:t xml:space="preserve">found to correlate poorly with one another, even when the tasks share some procedural features </w:t>
+        <w:t xml:space="preserve">typically found to correlate poorly with one another, even when the tasks share some procedural features </w:t>
       </w:r>
       <w:r>
         <w:t xml:space="preserve">and are intended to measure the same domain </w:t>
@@ -3029,21 +2996,7 @@
           <w:kern w:val="0"/>
           <w:lang w:val="en-GB"/>
         </w:rPr>
-        <w:t xml:space="preserve">(e.g., Clayton et al., 2023; </w:t>
-      </w:r>
-      <w:r>
-        <w:rPr>
-          <w:kern w:val="0"/>
-          <w:lang w:val="en-GB"/>
-        </w:rPr>
-        <w:t>Schimmack</w:t>
-      </w:r>
-      <w:r>
-        <w:rPr>
-          <w:kern w:val="0"/>
-          <w:lang w:val="en-GB"/>
-        </w:rPr>
-        <w:t>, 2021; for a detailed conceptual critique see Corneille &amp; Hütter, 2020)</w:t>
+        <w:t>(e.g., Clayton et al., 2023; Schimmack, 2021; for a detailed conceptual critique see Corneille &amp; Hütter, 2020)</w:t>
       </w:r>
       <w:r>
         <w:fldChar w:fldCharType="end"/>
@@ -3109,6 +3062,7 @@
           <w:b/>
           <w:bCs/>
         </w:rPr>
+        <w:lastRenderedPageBreak/>
         <w:t>Figure 1.</w:t>
       </w:r>
       <w:r>
@@ -3117,14 +3071,17 @@
     </w:p>
     <w:p/>
     <w:p>
+      <w:pPr>
+        <w:ind w:firstLine="0"/>
+      </w:pPr>
       <w:r>
         <w:rPr>
           <w:noProof/>
         </w:rPr>
         <w:drawing>
           <wp:inline distT="0" distB="0" distL="0" distR="0">
-            <wp:extent cx="2800350" cy="2779395"/>
-            <wp:effectExtent l="0" t="0" r="6350" b="1905"/>
+            <wp:extent cx="5667153" cy="5624746"/>
+            <wp:effectExtent l="0" t="0" r="0" b="1905"/>
             <wp:docPr id="2" name="Picture 2"/>
             <wp:cNvGraphicFramePr>
               <a:graphicFrameLocks xmlns:a="http://schemas.openxmlformats.org/drawingml/2006/main" noChangeAspect="1"/>
@@ -3137,9 +3094,9 @@
                     <pic:cNvPicPr/>
                   </pic:nvPicPr>
                   <pic:blipFill>
-                    <a:blip xmlns:r="http://schemas.openxmlformats.org/officeDocument/2006/relationships" r:embed="rId6">
+                    <a:blip r:embed="rId9">
                       <a:extLst>
-                        <a:ext xmlns:a="http://schemas.openxmlformats.org/drawingml/2006/main" uri="{28A0092B-C50C-407E-A947-70E740481C1C}">
+                        <a:ext uri="{28A0092B-C50C-407E-A947-70E740481C1C}">
                           <a14:useLocalDpi xmlns:a14="http://schemas.microsoft.com/office/drawing/2010/main" val="0"/>
                         </a:ext>
                       </a:extLst>
@@ -3151,7 +3108,7 @@
                   <pic:spPr>
                     <a:xfrm>
                       <a:off x="0" y="0"/>
-                      <a:ext cx="2800350" cy="2779395"/>
+                      <a:ext cx="5715753" cy="5672983"/>
                     </a:xfrm>
                     <a:prstGeom prst="rect">
                       <a:avLst/>
@@ -3183,12 +3140,19 @@
         <w:t>N</w:t>
       </w:r>
       <w:r>
-        <w:t xml:space="preserve">); study design (between, within, or mixed); the number of between-subjects conditions; and whether the study reported employing Null Hypothesis Significance Testing (NHST). </w:t>
+        <w:t>); study design (between, within, or mixed); the number of between</w:t>
+      </w:r>
+      <w:r>
+        <w:t xml:space="preserve"> group </w:t>
+      </w:r>
+      <w:r>
+        <w:t xml:space="preserve">conditions; and whether the study reported employing Null Hypothesis Significance Testing (NHST). </w:t>
       </w:r>
       <w:r>
         <w:t xml:space="preserve">The sample size after exclusions was extracted rather than the sample prior to exclusions given the IRAP’s established high attrition rate </w:t>
       </w:r>
       <w:r>
+        <w:lastRenderedPageBreak/>
         <w:fldChar w:fldCharType="begin"/>
       </w:r>
       <w:r>
@@ -3234,10 +3198,13 @@
         <w:t>This was suitable for the current analytic purposes, which required excluding the purely within-subject studies from the analyses</w:t>
       </w:r>
       <w:r>
-        <w:t xml:space="preserve"> to estimate </w:t>
-      </w:r>
-      <w:r>
-        <w:t>statistical power correctly (i.e., using those studies employing at least one between-subjects analysis).</w:t>
+        <w:t xml:space="preserve"> to estimate statistical power correctly (i.e., using those studies employing at least one between</w:t>
+      </w:r>
+      <w:r>
+        <w:t xml:space="preserve"> groups </w:t>
+      </w:r>
+      <w:r>
+        <w:t>analysis).</w:t>
       </w:r>
     </w:p>
     <w:p>
@@ -3364,7 +3331,13 @@
         <w:t xml:space="preserve">(a) </w:t>
       </w:r>
       <w:r>
-        <w:t xml:space="preserve">only data from studies that employed between-subjects comparisons were employed for </w:t>
+        <w:t>only data from studies that employed between</w:t>
+      </w:r>
+      <w:r>
+        <w:t xml:space="preserve"> group </w:t>
+      </w:r>
+      <w:r>
+        <w:t xml:space="preserve">comparisons were employed for </w:t>
       </w:r>
       <w:r>
         <w:t xml:space="preserve">the below </w:t>
@@ -3418,20 +3391,18 @@
         <w:t xml:space="preserve">. </w:t>
       </w:r>
       <w:r>
-        <w:t xml:space="preserve">Their openly available dataset was obtained from their supplementary materials (i.e., </w:t>
-      </w:r>
-      <w:hyperlink r:id="rId7" w:history="1">
+        <w:t xml:space="preserve">Their openly available dataset was </w:t>
+      </w:r>
+      <w:r>
+        <w:lastRenderedPageBreak/>
+        <w:t xml:space="preserve">obtained from their supplementary materials (i.e., </w:t>
+      </w:r>
+      <w:hyperlink r:id="rId10" w:history="1">
         <w:r>
           <w:rPr>
             <w:rStyle w:val="Hyperlink"/>
           </w:rPr>
-          <w:t>osf.io/</w:t>
-        </w:r>
-        <w:r>
-          <w:rPr>
-            <w:rStyle w:val="Hyperlink"/>
-          </w:rPr>
-          <w:t>rvbxp</w:t>
+          <w:t>osf.io/rvbxp</w:t>
         </w:r>
       </w:hyperlink>
       <w:r>
@@ -3513,10 +3484,7 @@
         <w:fldChar w:fldCharType="end"/>
       </w:r>
       <w:r>
-        <w:t xml:space="preserve">, I considered it possible that some IRAP studies may employ inference methods other than Null Hypothesis Significance Testing (NHST), including Single Case Experimental Design methods. Such studies would be both likely to employ smaller sample sizes and would </w:t>
-      </w:r>
-      <w:r>
-        <w:t xml:space="preserve">not be susceptible to issues of statistical power in quite the same way as those which explicitly employed NHST. As such, before applying any critique that was relevant only to studies employing NHST, I first began by quantifying the proportion of IRAP publications that employed NHST. </w:t>
+        <w:t xml:space="preserve">, I considered it possible that some IRAP studies may employ inference methods other than Null Hypothesis Significance Testing (NHST), including Single Case Experimental Design methods. Such studies would be both likely to employ smaller sample sizes and would not be susceptible to issues of statistical power in quite the same way as those which explicitly employed NHST. As such, before applying any critique that was relevant only to studies employing NHST, I first began by quantifying the proportion of IRAP publications that employed NHST. </w:t>
       </w:r>
     </w:p>
     <w:p>
@@ -3716,7 +3684,24 @@
           <w:bCs/>
           <w:lang w:val="en-IE"/>
         </w:rPr>
-        <w:t>Figure 1.</w:t>
+        <w:lastRenderedPageBreak/>
+        <w:t xml:space="preserve">Figure </w:t>
+      </w:r>
+      <w:r>
+        <w:rPr>
+          <w:b/>
+          <w:bCs/>
+          <w:lang w:val="en-IE"/>
+        </w:rPr>
+        <w:t>2</w:t>
+      </w:r>
+      <w:r>
+        <w:rPr>
+          <w:b/>
+          <w:bCs/>
+          <w:lang w:val="en-IE"/>
+        </w:rPr>
+        <w:t>.</w:t>
       </w:r>
       <w:r>
         <w:rPr>
@@ -3747,9 +3732,9 @@
         </w:rPr>
         <w:drawing>
           <wp:inline distT="0" distB="0" distL="0" distR="0">
-            <wp:extent cx="4559299" cy="3039533"/>
-            <wp:effectExtent l="0" t="0" r="635" b="0"/>
-            <wp:docPr id="1" name="Picture 1"/>
+            <wp:extent cx="5486400" cy="3657600"/>
+            <wp:effectExtent l="0" t="0" r="0" b="0"/>
+            <wp:docPr id="106770946" name="Picture 1"/>
             <wp:cNvGraphicFramePr>
               <a:graphicFrameLocks xmlns:a="http://schemas.openxmlformats.org/drawingml/2006/main" noChangeAspect="1"/>
             </wp:cNvGraphicFramePr>
@@ -3757,13 +3742,13 @@
               <a:graphicData uri="http://schemas.openxmlformats.org/drawingml/2006/picture">
                 <pic:pic xmlns:pic="http://schemas.openxmlformats.org/drawingml/2006/picture">
                   <pic:nvPicPr>
-                    <pic:cNvPr id="1" name="Picture 1"/>
+                    <pic:cNvPr id="106770946" name="Picture 106770946"/>
                     <pic:cNvPicPr/>
                   </pic:nvPicPr>
                   <pic:blipFill>
-                    <a:blip xmlns:r="http://schemas.openxmlformats.org/officeDocument/2006/relationships" r:embed="rId8">
+                    <a:blip r:embed="rId11">
                       <a:extLst>
-                        <a:ext xmlns:a="http://schemas.openxmlformats.org/drawingml/2006/main" uri="{28A0092B-C50C-407E-A947-70E740481C1C}">
+                        <a:ext uri="{28A0092B-C50C-407E-A947-70E740481C1C}">
                           <a14:useLocalDpi xmlns:a14="http://schemas.microsoft.com/office/drawing/2010/main" val="0"/>
                         </a:ext>
                       </a:extLst>
@@ -3775,7 +3760,7 @@
                   <pic:spPr>
                     <a:xfrm>
                       <a:off x="0" y="0"/>
-                      <a:ext cx="4591689" cy="3061126"/>
+                      <a:ext cx="5486400" cy="3657600"/>
                     </a:xfrm>
                     <a:prstGeom prst="rect">
                       <a:avLst/>
@@ -3817,7 +3802,13 @@
         <w:t xml:space="preserve"> sample size per study per year using all studies was </w:t>
       </w:r>
       <w:r>
-        <w:t xml:space="preserve">calculated (see Figure 2, green line). </w:t>
+        <w:t xml:space="preserve">calculated (see Figure </w:t>
+      </w:r>
+      <w:r>
+        <w:t>3</w:t>
+      </w:r>
+      <w:r>
+        <w:t xml:space="preserve">, green line). </w:t>
       </w:r>
       <w:r>
         <w:t xml:space="preserve">In this and all subsequent figures, the straight line represents the fitted </w:t>
@@ -3835,7 +3826,10 @@
         <w:t>As can be seen in</w:t>
       </w:r>
       <w:r>
-        <w:t xml:space="preserve"> Figure 2</w:t>
+        <w:t xml:space="preserve"> Figure </w:t>
+      </w:r>
+      <w:r>
+        <w:t>3</w:t>
       </w:r>
       <w:r>
         <w:t xml:space="preserve">, </w:t>
@@ -3889,11 +3883,24 @@
         <w:t xml:space="preserve"> </w:t>
       </w:r>
       <w:r>
-        <w:t xml:space="preserve">Data from all plots are available in table format in the supplementary materials. </w:t>
-      </w:r>
-    </w:p>
-    <w:p>
-      <w:r>
+        <w:t>Data from all plots are available in table format in the supplementary materials</w:t>
+      </w:r>
+      <w:r>
+        <w:t xml:space="preserve"> </w:t>
+      </w:r>
+      <w:r>
+        <w:rPr>
+          <w:highlight w:val="yellow"/>
+        </w:rPr>
+        <w:t>[URL removed for peer review blinding]</w:t>
+      </w:r>
+      <w:r>
+        <w:t xml:space="preserve">. </w:t>
+      </w:r>
+    </w:p>
+    <w:p>
+      <w:r>
+        <w:lastRenderedPageBreak/>
         <w:t>To quantify any changes in an accessible manner, a</w:t>
       </w:r>
       <w:r>
@@ -3921,10 +3928,7 @@
         <w:t xml:space="preserve"> </w:t>
       </w:r>
       <w:r>
-        <w:t xml:space="preserve">Results </w:t>
-      </w:r>
-      <w:r>
-        <w:t xml:space="preserve">demonstrated that </w:t>
+        <w:t xml:space="preserve">Results demonstrated that </w:t>
       </w:r>
       <w:r>
         <w:t xml:space="preserve">the estimated </w:t>
@@ -3994,7 +3998,13 @@
         <w:t xml:space="preserve"> participants per year</w:t>
       </w:r>
       <w:r>
-        <w:t xml:space="preserve"> (see Figure 2, green line).</w:t>
+        <w:t xml:space="preserve"> (see Figure </w:t>
+      </w:r>
+      <w:r>
+        <w:t>3</w:t>
+      </w:r>
+      <w:r>
+        <w:t>, green line).</w:t>
       </w:r>
     </w:p>
     <w:p>
@@ -4031,13 +4041,31 @@
         <w:t xml:space="preserve">over time </w:t>
       </w:r>
       <w:r>
-        <w:t>in a way that facilitates understanding statistical power. For example, imagine two studies: the first has a sample size of 100 in two between-subject conditions, and the second has a sample size of 1</w:t>
+        <w:t>in a way that facilitates understanding statistical power. For example, imagine two studies: the first has a sample size of 100 in two between</w:t>
+      </w:r>
+      <w:r>
+        <w:t>-</w:t>
+      </w:r>
+      <w:r>
+        <w:t xml:space="preserve">group </w:t>
+      </w:r>
+      <w:r>
+        <w:t>conditions, and the second has a sample size of 1</w:t>
       </w:r>
       <w:r>
         <w:t>5</w:t>
       </w:r>
       <w:r>
-        <w:t>0 in three between-subject conditions. The studies have different sample sizes, but this does not translate to them having higher statistical power for their pairwise group comparisons: both have an average of 50 participants per group. To compare like with like</w:t>
+        <w:t>0 in three between</w:t>
+      </w:r>
+      <w:r>
+        <w:t>-</w:t>
+      </w:r>
+      <w:r>
+        <w:t xml:space="preserve">group </w:t>
+      </w:r>
+      <w:r>
+        <w:t>conditions. The studies have different sample sizes, but this does not translate to them having higher statistical power for their pairwise group comparisons: both have an average of 50 participants per group. To compare like with like</w:t>
       </w:r>
       <w:r>
         <w:t xml:space="preserve">, it is useful to also plot the median sample per </w:t>
@@ -4049,7 +4077,13 @@
         <w:t>The median sample size per experimental group per year was therefore calculated</w:t>
       </w:r>
       <w:r>
-        <w:t xml:space="preserve"> by dividing the study sample size by the number of between-subjects groups employed within each study</w:t>
+        <w:t xml:space="preserve"> by dividing the study sample size by the number of between-group</w:t>
+      </w:r>
+      <w:r>
+        <w:t xml:space="preserve"> conditions</w:t>
+      </w:r>
+      <w:r>
+        <w:t xml:space="preserve"> employed within each study</w:t>
       </w:r>
       <w:r>
         <w:t>.</w:t>
@@ -4067,7 +4101,19 @@
         <w:t xml:space="preserve">This rationale follows that employed by Fraley et al. (2022). </w:t>
       </w:r>
       <w:r>
-        <w:t xml:space="preserve">Figure 2 therefore also plots the median sample size per study per year using all studies (see Figure 2, </w:t>
+        <w:t xml:space="preserve">Figure </w:t>
+      </w:r>
+      <w:r>
+        <w:t>3</w:t>
+      </w:r>
+      <w:r>
+        <w:t xml:space="preserve"> therefore also plots the median sample size per study per year using all studies (see Figure </w:t>
+      </w:r>
+      <w:r>
+        <w:t>3</w:t>
+      </w:r>
+      <w:r>
+        <w:t xml:space="preserve">, </w:t>
       </w:r>
       <w:r>
         <w:t>blue</w:t>
@@ -4109,7 +4155,24 @@
           <w:bCs/>
           <w:lang w:val="en-IE"/>
         </w:rPr>
-        <w:t>Figure 2.</w:t>
+        <w:lastRenderedPageBreak/>
+        <w:t xml:space="preserve">Figure </w:t>
+      </w:r>
+      <w:r>
+        <w:rPr>
+          <w:b/>
+          <w:bCs/>
+          <w:lang w:val="en-IE"/>
+        </w:rPr>
+        <w:t>3</w:t>
+      </w:r>
+      <w:r>
+        <w:rPr>
+          <w:b/>
+          <w:bCs/>
+          <w:lang w:val="en-IE"/>
+        </w:rPr>
+        <w:t>.</w:t>
       </w:r>
       <w:r>
         <w:rPr>
@@ -4140,8 +4203,8 @@
         </w:rPr>
         <w:drawing>
           <wp:inline distT="0" distB="0" distL="0" distR="0">
-            <wp:extent cx="4582161" cy="3818467"/>
-            <wp:effectExtent l="0" t="0" r="2540" b="4445"/>
+            <wp:extent cx="5699051" cy="4749208"/>
+            <wp:effectExtent l="0" t="0" r="3810" b="635"/>
             <wp:docPr id="11" name="Picture 11"/>
             <wp:cNvGraphicFramePr>
               <a:graphicFrameLocks xmlns:a="http://schemas.openxmlformats.org/drawingml/2006/main" noChangeAspect="1"/>
@@ -4154,9 +4217,9 @@
                     <pic:cNvPicPr/>
                   </pic:nvPicPr>
                   <pic:blipFill>
-                    <a:blip xmlns:r="http://schemas.openxmlformats.org/officeDocument/2006/relationships" r:embed="rId9">
+                    <a:blip r:embed="rId12">
                       <a:extLst>
-                        <a:ext xmlns:a="http://schemas.openxmlformats.org/drawingml/2006/main" uri="{28A0092B-C50C-407E-A947-70E740481C1C}">
+                        <a:ext uri="{28A0092B-C50C-407E-A947-70E740481C1C}">
                           <a14:useLocalDpi xmlns:a14="http://schemas.microsoft.com/office/drawing/2010/main" val="0"/>
                         </a:ext>
                       </a:extLst>
@@ -4168,7 +4231,7 @@
                   <pic:spPr>
                     <a:xfrm>
                       <a:off x="0" y="0"/>
-                      <a:ext cx="4603759" cy="3836465"/>
+                      <a:ext cx="5752083" cy="4793402"/>
                     </a:xfrm>
                     <a:prstGeom prst="rect">
                       <a:avLst/>
@@ -4217,129 +4280,133 @@
         <w:t>group</w:t>
       </w:r>
       <w:r>
+        <w:t xml:space="preserve"> increased from an estimated </w:t>
+      </w:r>
+      <w:r>
+        <w:t>10.2</w:t>
+      </w:r>
+      <w:r>
+        <w:t>, 95% CI [</w:t>
+      </w:r>
+      <w:r>
+        <w:t>6.8, 13.7</w:t>
+      </w:r>
+      <w:r>
+        <w:t xml:space="preserve">] in 2006 (the model intercept) by an average of </w:t>
+      </w:r>
+      <w:r>
+        <w:t>0.9</w:t>
+      </w:r>
+      <w:r>
+        <w:t>, 95% CI [</w:t>
+      </w:r>
+      <w:r>
+        <w:t>0.5, 1.2</w:t>
+      </w:r>
+      <w:r>
+        <w:t>]</w:t>
+      </w:r>
+      <w:r>
+        <w:t xml:space="preserve">, </w:t>
+      </w:r>
+      <w:r>
+        <w:rPr>
+          <w:i/>
+          <w:iCs/>
+        </w:rPr>
+        <w:t>p</w:t>
+      </w:r>
+      <w:r>
+        <w:t xml:space="preserve"> &lt; .001</w:t>
+      </w:r>
+      <w:r>
+        <w:t xml:space="preserve"> participants per year</w:t>
+      </w:r>
+      <w:r>
+        <w:t xml:space="preserve"> (see Figure </w:t>
+      </w:r>
+      <w:r>
+        <w:t>3</w:t>
+      </w:r>
+      <w:r>
+        <w:t>, blue line)</w:t>
+      </w:r>
+      <w:r>
+        <w:t xml:space="preserve">. </w:t>
+      </w:r>
+      <w:r>
+        <w:t xml:space="preserve">Caveats about robustness notwithstanding, because this analysis compares like with like better than the previous one, </w:t>
+      </w:r>
+      <w:r>
+        <w:t>these result</w:t>
+      </w:r>
+      <w:r>
+        <w:t>s</w:t>
+      </w:r>
+      <w:r>
+        <w:t xml:space="preserve"> likely represent </w:t>
+      </w:r>
+      <w:r>
+        <w:t xml:space="preserve">a more appropriate estimation </w:t>
+      </w:r>
+      <w:r>
+        <w:t>of the change in sample sizes over time</w:t>
+      </w:r>
+      <w:r>
+        <w:t xml:space="preserve"> with regard to implications for statistical power.</w:t>
+      </w:r>
+    </w:p>
+    <w:p>
+      <w:pPr>
+        <w:pStyle w:val="Heading2"/>
+      </w:pPr>
+      <w:r>
+        <w:lastRenderedPageBreak/>
+        <w:t>Statistical power in the IRAP literature</w:t>
+      </w:r>
+    </w:p>
+    <w:p>
+      <w:r>
+        <w:t xml:space="preserve">I then quantified the median statistical power that these median sample sizes imply. It is important to recall that statistical power is a function of multiple variables other than sample size, and power and sample size should not be treated as synonymous. Power is a function of (1) a specific type of test, (2) its alpha level, (3) whether one-tailed or two-tailed hypotheses are employed, (4) the sample size estimate, and (5) the effect size of interest. Choices must be made for each of these in order to estimate power. As in Fraley et al. (2022), I therefore (1) limited my consideration to specific analyses (i.e., independent </w:t>
+      </w:r>
+      <w:r>
+        <w:rPr>
+          <w:i/>
+          <w:iCs/>
+        </w:rPr>
+        <w:t>t</w:t>
+      </w:r>
+      <w:r>
+        <w:t xml:space="preserve">-tests or Pearson’s </w:t>
+      </w:r>
+      <w:r>
+        <w:rPr>
+          <w:i/>
+          <w:iCs/>
+        </w:rPr>
+        <w:t>r</w:t>
+      </w:r>
+      <w:r>
+        <w:t xml:space="preserve"> correlations, using equivalent effect sizes for each); (2) employed the standard alpha level of .05; (3) employed modal two-tailed comparisons; (4) estimated the median sample size from the literature that used broadly consistent designs (i.e., median </w:t>
+      </w:r>
+      <w:r>
+        <w:rPr>
+          <w:i/>
+          <w:iCs/>
+        </w:rPr>
+        <w:t>N</w:t>
+      </w:r>
+      <w:r>
+        <w:t xml:space="preserve"> estimated from studies that reported at least one between</w:t>
+      </w:r>
+      <w:r>
+        <w:t>-group</w:t>
+      </w:r>
+      <w:r>
         <w:t xml:space="preserve"> </w:t>
       </w:r>
       <w:r>
-        <w:t xml:space="preserve">increased from an estimated </w:t>
-      </w:r>
-      <w:r>
-        <w:t>10.2</w:t>
-      </w:r>
-      <w:r>
-        <w:t>, 95% CI [</w:t>
-      </w:r>
-      <w:r>
-        <w:t>6.8, 13.7</w:t>
-      </w:r>
-      <w:r>
-        <w:t xml:space="preserve">] in 2006 (the model intercept) by an average of </w:t>
-      </w:r>
-      <w:r>
-        <w:t>0.9</w:t>
-      </w:r>
-      <w:r>
-        <w:t>, 95% CI [</w:t>
-      </w:r>
-      <w:r>
-        <w:t>0.5, 1.2</w:t>
-      </w:r>
-      <w:r>
-        <w:t>]</w:t>
-      </w:r>
-      <w:r>
-        <w:t xml:space="preserve">, </w:t>
-      </w:r>
-      <w:r>
-        <w:rPr>
-          <w:i/>
-          <w:iCs/>
-        </w:rPr>
-        <w:t>p</w:t>
-      </w:r>
-      <w:r>
-        <w:t xml:space="preserve"> &lt; .001</w:t>
-      </w:r>
-      <w:r>
-        <w:t xml:space="preserve"> participants per year</w:t>
-      </w:r>
-      <w:r>
-        <w:t xml:space="preserve"> (see Figure 2, blue line)</w:t>
-      </w:r>
-      <w:r>
-        <w:t xml:space="preserve">. </w:t>
-      </w:r>
-      <w:r>
-        <w:t xml:space="preserve">Caveats about robustness notwithstanding, because this analysis compares like with like better than the previous one, </w:t>
-      </w:r>
-      <w:r>
-        <w:t>these result</w:t>
-      </w:r>
-      <w:r>
-        <w:t>s</w:t>
-      </w:r>
-      <w:r>
-        <w:t xml:space="preserve"> likely represent </w:t>
-      </w:r>
-      <w:r>
-        <w:t xml:space="preserve">a more appropriate estimation </w:t>
-      </w:r>
-      <w:r>
-        <w:t>of the change in sample sizes over time</w:t>
-      </w:r>
-      <w:r>
-        <w:t xml:space="preserve"> with regard to implications for statistical power.</w:t>
-      </w:r>
-    </w:p>
-    <w:p>
-      <w:pPr>
-        <w:pStyle w:val="Heading2"/>
-      </w:pPr>
-      <w:r>
-        <w:t>Statistical power in the IRAP literature</w:t>
-      </w:r>
-    </w:p>
-    <w:p>
-      <w:r>
-        <w:t xml:space="preserve">I then quantified the median statistical power that these median sample sizes imply. It is important to recall that statistical power is a function of multiple variables other than sample size, and power and sample size should not be treated as synonymous. Power is a function of </w:t>
-      </w:r>
-      <w:r>
-        <w:t xml:space="preserve">(1) a specific type of test, (2) its alpha level, (3) whether one-tailed or two-tailed hypotheses are employed, (4) the sample size estimate, and (5) the effect size of interest. Choices must be made for each of these in order to estimate power. As in Fraley et al. (2022), I therefore (1) limited my consideration to specific analyses (i.e., independent </w:t>
-      </w:r>
-      <w:r>
-        <w:rPr>
-          <w:i/>
-          <w:iCs/>
-        </w:rPr>
-        <w:t>t</w:t>
-      </w:r>
-      <w:r>
-        <w:t xml:space="preserve">-tests or Pearson’s </w:t>
-      </w:r>
-      <w:r>
-        <w:rPr>
-          <w:i/>
-          <w:iCs/>
-        </w:rPr>
-        <w:t>r</w:t>
-      </w:r>
-      <w:r>
-        <w:t xml:space="preserve"> correlations, using equivalent effect sizes for each); (2) employed the standard alpha level of .05; (3) employed modal two-tailed comparisons; (4) estimated the median sample size from the literature that used broadly consistent designs (i.e., median </w:t>
-      </w:r>
-      <w:r>
-        <w:rPr>
-          <w:i/>
-          <w:iCs/>
-        </w:rPr>
-        <w:t>N</w:t>
-      </w:r>
-      <w:r>
-        <w:t xml:space="preserve"> estimated from studies that reported at least one between-</w:t>
-      </w:r>
-      <w:r>
-        <w:t>subjects</w:t>
-      </w:r>
-      <w:r>
-        <w:t xml:space="preserve"> comparison, excluding exclusively within-sample designs); and (5) estimated the ability to detect an effect size of Cohen’s </w:t>
+        <w:t xml:space="preserve">comparison, excluding exclusively within-sample designs); and (5) estimated the ability to detect an effect size of Cohen’s </w:t>
       </w:r>
       <w:r>
         <w:rPr>
@@ -4416,7 +4483,24 @@
           <w:bCs/>
           <w:lang w:val="en-IE"/>
         </w:rPr>
-        <w:t>Figure 3.</w:t>
+        <w:lastRenderedPageBreak/>
+        <w:t xml:space="preserve">Figure </w:t>
+      </w:r>
+      <w:r>
+        <w:rPr>
+          <w:b/>
+          <w:bCs/>
+          <w:lang w:val="en-IE"/>
+        </w:rPr>
+        <w:t>4</w:t>
+      </w:r>
+      <w:r>
+        <w:rPr>
+          <w:b/>
+          <w:bCs/>
+          <w:lang w:val="en-IE"/>
+        </w:rPr>
+        <w:t>.</w:t>
       </w:r>
       <w:r>
         <w:rPr>
@@ -4471,8 +4555,8 @@
         </w:rPr>
         <w:drawing>
           <wp:inline distT="0" distB="0" distL="0" distR="0">
-            <wp:extent cx="4546600" cy="3031067"/>
-            <wp:effectExtent l="0" t="0" r="0" b="4445"/>
+            <wp:extent cx="5741581" cy="3827720"/>
+            <wp:effectExtent l="0" t="0" r="0" b="0"/>
             <wp:docPr id="12" name="Picture 12"/>
             <wp:cNvGraphicFramePr>
               <a:graphicFrameLocks xmlns:a="http://schemas.openxmlformats.org/drawingml/2006/main" noChangeAspect="1"/>
@@ -4485,9 +4569,9 @@
                     <pic:cNvPicPr/>
                   </pic:nvPicPr>
                   <pic:blipFill>
-                    <a:blip xmlns:r="http://schemas.openxmlformats.org/officeDocument/2006/relationships" r:embed="rId10">
+                    <a:blip r:embed="rId13">
                       <a:extLst>
-                        <a:ext xmlns:a="http://schemas.openxmlformats.org/drawingml/2006/main" uri="{28A0092B-C50C-407E-A947-70E740481C1C}">
+                        <a:ext uri="{28A0092B-C50C-407E-A947-70E740481C1C}">
                           <a14:useLocalDpi xmlns:a14="http://schemas.microsoft.com/office/drawing/2010/main" val="0"/>
                         </a:ext>
                       </a:extLst>
@@ -4499,7 +4583,7 @@
                   <pic:spPr>
                     <a:xfrm>
                       <a:off x="0" y="0"/>
-                      <a:ext cx="4570845" cy="3047230"/>
+                      <a:ext cx="5793129" cy="3862085"/>
                     </a:xfrm>
                     <a:prstGeom prst="rect">
                       <a:avLst/>
@@ -4537,7 +4621,13 @@
         <w:fldChar w:fldCharType="end"/>
       </w:r>
       <w:r>
-        <w:t xml:space="preserve">. Results can be found in Figure 3. The dotted line represents Cohen’s </w:t>
+        <w:t xml:space="preserve">. Results can be found in Figure </w:t>
+      </w:r>
+      <w:r>
+        <w:t>4</w:t>
+      </w:r>
+      <w:r>
+        <w:t xml:space="preserve">. The dotted line represents Cohen’s </w:t>
       </w:r>
       <w:r>
         <w:fldChar w:fldCharType="begin"/>
@@ -4558,7 +4648,25 @@
         <w:fldChar w:fldCharType="end"/>
       </w:r>
       <w:r>
-        <w:t xml:space="preserve"> commonly accepted guideline for a minimum of at least .80 power. As can be seen in the plot, the implied statistical power to detect an average effect size in the IRAP literature is very low (range .10 to .34).</w:t>
+        <w:t xml:space="preserve"> commonly accepted guideline for a minimum of at least 80</w:t>
+      </w:r>
+      <w:r>
+        <w:t>%</w:t>
+      </w:r>
+      <w:r>
+        <w:t xml:space="preserve"> power. As can be seen in the plot, the implied statistical power to detect an average effect size in the IRAP literature is very low (range 10</w:t>
+      </w:r>
+      <w:r>
+        <w:t>%</w:t>
+      </w:r>
+      <w:r>
+        <w:t xml:space="preserve"> to 34</w:t>
+      </w:r>
+      <w:r>
+        <w:t>%</w:t>
+      </w:r>
+      <w:r>
+        <w:t>).</w:t>
       </w:r>
     </w:p>
     <w:p>
@@ -4607,28 +4715,65 @@
         <w:t xml:space="preserve"> = 0.20) </w:t>
       </w:r>
       <w:r>
-        <w:t xml:space="preserve">was increasing from an estimated </w:t>
-      </w:r>
-      <w:r>
-        <w:t>.142</w:t>
+        <w:t xml:space="preserve">was increasing from </w:t>
+      </w:r>
+      <w:r>
+        <w:lastRenderedPageBreak/>
+        <w:t xml:space="preserve">an estimated </w:t>
+      </w:r>
+      <w:r>
+        <w:t>14</w:t>
+      </w:r>
+      <w:r>
+        <w:t>.</w:t>
+      </w:r>
+      <w:r>
+        <w:t>2</w:t>
+      </w:r>
+      <w:r>
+        <w:t>%</w:t>
       </w:r>
       <w:r>
         <w:t>, 95% CI [</w:t>
       </w:r>
       <w:r>
-        <w:t>.108, .177</w:t>
+        <w:t>10</w:t>
+      </w:r>
+      <w:r>
+        <w:t>.</w:t>
+      </w:r>
+      <w:r>
+        <w:t>8, 17</w:t>
+      </w:r>
+      <w:r>
+        <w:t>.</w:t>
+      </w:r>
+      <w:r>
+        <w:t>7</w:t>
       </w:r>
       <w:r>
         <w:t xml:space="preserve">] in 2006 (the model intercept) by an average of </w:t>
       </w:r>
       <w:r>
-        <w:t>.009</w:t>
+        <w:t>0.</w:t>
+      </w:r>
+      <w:r>
+        <w:t>9</w:t>
       </w:r>
       <w:r>
         <w:t>, 95% CI [</w:t>
       </w:r>
       <w:r>
-        <w:t>.005, .012</w:t>
+        <w:t>0.</w:t>
+      </w:r>
+      <w:r>
+        <w:t xml:space="preserve">5, </w:t>
+      </w:r>
+      <w:r>
+        <w:t>1.</w:t>
+      </w:r>
+      <w:r>
+        <w:t>2</w:t>
       </w:r>
       <w:r>
         <w:t>]</w:t>
@@ -4653,10 +4798,7 @@
         <w:t>This</w:t>
       </w:r>
       <w:r>
-        <w:t xml:space="preserve"> estimate was used to calculate how long it would take to </w:t>
-      </w:r>
-      <w:r>
-        <w:t xml:space="preserve">achieve Cohen’s </w:t>
+        <w:t xml:space="preserve"> estimate was used to calculate how long it would take to achieve Cohen’s </w:t>
       </w:r>
       <w:r>
         <w:fldChar w:fldCharType="begin"/>
@@ -4677,7 +4819,13 @@
         <w:fldChar w:fldCharType="end"/>
       </w:r>
       <w:r>
-        <w:t xml:space="preserve"> recommendation of power of at least .80. If this linear rate of growth continued, the median IRAP sample size would take another </w:t>
+        <w:t xml:space="preserve"> recommendation of power of at least 80</w:t>
+      </w:r>
+      <w:r>
+        <w:t>%</w:t>
+      </w:r>
+      <w:r>
+        <w:t xml:space="preserve">. If this linear rate of growth continued, the median IRAP sample size would take another </w:t>
       </w:r>
       <w:r>
         <w:t>58</w:t>
@@ -4734,7 +4882,19 @@
     </w:p>
     <w:p>
       <w:r>
-        <w:t xml:space="preserve">However, Fraley et al. (2022) did not extract the number of between-subjects groups employed in each study, only the design (between, within, or mixed within-between) and sample size. The most direct and informative comparison possible with the IRAP literature is, therefore, the comparison of median sample sizes by study in studies that employed between-subjects comparisons (i.e., where the analyses in the previous section compared medians for each group rather than for each study). Medians and power will therefore differ between the analyses reported in these analyses and those reported in the previous section. </w:t>
+        <w:t>However, Fraley et al. (2022) did not extract the number of between-group</w:t>
+      </w:r>
+      <w:r>
+        <w:t xml:space="preserve"> conditions</w:t>
+      </w:r>
+      <w:r>
+        <w:t xml:space="preserve"> employed in each study, only the design (between, within, or mixed within-between) and sample size. The most direct and informative comparison possible with the IRAP literature is, therefore, the comparison of median sample sizes by study in studies that employed between-</w:t>
+      </w:r>
+      <w:r>
+        <w:t>group</w:t>
+      </w:r>
+      <w:r>
+        <w:t xml:space="preserve"> comparisons (i.e., where the analyses in the previous section compared medians for each group rather than for each study). Medians and power will therefore differ between the analyses reported in these analyses and those reported in the previous section. </w:t>
       </w:r>
       <w:r>
         <w:t xml:space="preserve">Analyses in the previous section represent more appropriate absolute estimates, whereas those reported here are more useful for comparisons. </w:t>
@@ -4773,7 +4933,24 @@
           <w:bCs/>
           <w:lang w:val="en-IE"/>
         </w:rPr>
-        <w:t>Figure 4.</w:t>
+        <w:lastRenderedPageBreak/>
+        <w:t xml:space="preserve">Figure </w:t>
+      </w:r>
+      <w:r>
+        <w:rPr>
+          <w:b/>
+          <w:bCs/>
+          <w:lang w:val="en-IE"/>
+        </w:rPr>
+        <w:t>5</w:t>
+      </w:r>
+      <w:r>
+        <w:rPr>
+          <w:b/>
+          <w:bCs/>
+          <w:lang w:val="en-IE"/>
+        </w:rPr>
+        <w:t>.</w:t>
       </w:r>
       <w:r>
         <w:rPr>
@@ -4801,8 +4978,8 @@
         </w:rPr>
         <w:drawing>
           <wp:inline distT="0" distB="0" distL="0" distR="0">
-            <wp:extent cx="4572000" cy="3810000"/>
-            <wp:effectExtent l="0" t="0" r="0" b="0"/>
+            <wp:extent cx="5699051" cy="4749209"/>
+            <wp:effectExtent l="0" t="0" r="3810" b="635"/>
             <wp:docPr id="13" name="Picture 13"/>
             <wp:cNvGraphicFramePr>
               <a:graphicFrameLocks xmlns:a="http://schemas.openxmlformats.org/drawingml/2006/main" noChangeAspect="1"/>
@@ -4815,9 +4992,9 @@
                     <pic:cNvPicPr/>
                   </pic:nvPicPr>
                   <pic:blipFill>
-                    <a:blip xmlns:r="http://schemas.openxmlformats.org/officeDocument/2006/relationships" r:embed="rId11">
+                    <a:blip r:embed="rId14">
                       <a:extLst>
-                        <a:ext xmlns:a="http://schemas.openxmlformats.org/drawingml/2006/main" uri="{28A0092B-C50C-407E-A947-70E740481C1C}">
+                        <a:ext uri="{28A0092B-C50C-407E-A947-70E740481C1C}">
                           <a14:useLocalDpi xmlns:a14="http://schemas.microsoft.com/office/drawing/2010/main" val="0"/>
                         </a:ext>
                       </a:extLst>
@@ -4829,7 +5006,7 @@
                   <pic:spPr>
                     <a:xfrm>
                       <a:off x="0" y="0"/>
-                      <a:ext cx="4593150" cy="3827625"/>
+                      <a:ext cx="5744876" cy="4787396"/>
                     </a:xfrm>
                     <a:prstGeom prst="rect">
                       <a:avLst/>
@@ -4848,18 +5025,18 @@
         <w:pStyle w:val="Heading3"/>
       </w:pPr>
       <w:r>
-        <w:t>Comparing median s</w:t>
-      </w:r>
-      <w:r>
-        <w:t>ample size</w:t>
-      </w:r>
-      <w:r>
-        <w:t xml:space="preserve">s </w:t>
-      </w:r>
-    </w:p>
-    <w:p>
-      <w:r>
-        <w:t>Figure 4 illustrates the median sample sizes per study per year for IRAP studies</w:t>
+        <w:t xml:space="preserve">Comparing median sample sizes </w:t>
+      </w:r>
+    </w:p>
+    <w:p>
+      <w:r>
+        <w:t xml:space="preserve">Figure </w:t>
+      </w:r>
+      <w:r>
+        <w:t>5</w:t>
+      </w:r>
+      <w:r>
+        <w:t xml:space="preserve"> illustrates the median sample sizes per study per year for IRAP studies</w:t>
       </w:r>
       <w:r>
         <w:t xml:space="preserve"> (green line)</w:t>
@@ -4883,7 +5060,11 @@
         <w:t>test t</w:t>
       </w:r>
       <w:r>
-        <w:t xml:space="preserve">he hypothesis that the change in median sample size over time was larger in Social and Personality psychology studies than in IRAP studies. Results demonstrated that this difference was statistically significant, substantive in size, and in the predicted direction, </w:t>
+        <w:t xml:space="preserve">he hypothesis that the change in median sample size over time was larger in Social and Personality psychology studies than </w:t>
+      </w:r>
+      <w:r>
+        <w:lastRenderedPageBreak/>
+        <w:t xml:space="preserve">in IRAP studies. Results demonstrated that this difference was statistically significant, substantive in size, and in the predicted direction, </w:t>
       </w:r>
       <w:r>
         <w:rPr>
@@ -4922,7 +5103,10 @@
         <w:t>. S</w:t>
       </w:r>
       <w:r>
-        <w:t>ee Figure 5</w:t>
+        <w:t xml:space="preserve">ee Figure </w:t>
+      </w:r>
+      <w:r>
+        <w:t>6</w:t>
       </w:r>
       <w:r>
         <w:t xml:space="preserve">, in which the dotted line represents Cohen’s </w:t>
@@ -4946,7 +5130,13 @@
         <w:fldChar w:fldCharType="end"/>
       </w:r>
       <w:r>
-        <w:t xml:space="preserve"> commonly accepted guideline for a minimum of at least .80 power</w:t>
+        <w:t xml:space="preserve"> commonly accepted guideline for a minimum of at least 80</w:t>
+      </w:r>
+      <w:r>
+        <w:t>%</w:t>
+      </w:r>
+      <w:r>
+        <w:t xml:space="preserve"> power</w:t>
       </w:r>
       <w:r>
         <w:t xml:space="preserve">. </w:t>
@@ -5061,6 +5251,7 @@
           <w:bCs/>
           <w:lang w:val="en-IE"/>
         </w:rPr>
+        <w:lastRenderedPageBreak/>
         <w:t xml:space="preserve">Figure </w:t>
       </w:r>
       <w:r>
@@ -5069,7 +5260,7 @@
           <w:bCs/>
           <w:lang w:val="en-IE"/>
         </w:rPr>
-        <w:t>5</w:t>
+        <w:t>6</w:t>
       </w:r>
       <w:r>
         <w:rPr>
@@ -5196,8 +5387,8 @@
         </w:rPr>
         <w:drawing>
           <wp:inline distT="0" distB="0" distL="0" distR="0">
-            <wp:extent cx="4546600" cy="3788833"/>
-            <wp:effectExtent l="0" t="0" r="0" b="0"/>
+            <wp:extent cx="5699051" cy="4749209"/>
+            <wp:effectExtent l="0" t="0" r="3810" b="635"/>
             <wp:docPr id="14" name="Picture 14"/>
             <wp:cNvGraphicFramePr>
               <a:graphicFrameLocks xmlns:a="http://schemas.openxmlformats.org/drawingml/2006/main" noChangeAspect="1"/>
@@ -5210,9 +5401,9 @@
                     <pic:cNvPicPr/>
                   </pic:nvPicPr>
                   <pic:blipFill>
-                    <a:blip xmlns:r="http://schemas.openxmlformats.org/officeDocument/2006/relationships" r:embed="rId12">
+                    <a:blip r:embed="rId15">
                       <a:extLst>
-                        <a:ext xmlns:a="http://schemas.openxmlformats.org/drawingml/2006/main" uri="{28A0092B-C50C-407E-A947-70E740481C1C}">
+                        <a:ext uri="{28A0092B-C50C-407E-A947-70E740481C1C}">
                           <a14:useLocalDpi xmlns:a14="http://schemas.microsoft.com/office/drawing/2010/main" val="0"/>
                         </a:ext>
                       </a:extLst>
@@ -5224,7 +5415,7 @@
                   <pic:spPr>
                     <a:xfrm>
                       <a:off x="0" y="0"/>
-                      <a:ext cx="4564246" cy="3803538"/>
+                      <a:ext cx="5741808" cy="4784840"/>
                     </a:xfrm>
                     <a:prstGeom prst="rect">
                       <a:avLst/>
@@ -5312,10 +5503,26 @@
         <w:t xml:space="preserve"> </w:t>
       </w:r>
       <w:r>
-        <w:t xml:space="preserve">implied by the median sample sizes in IRAP research are also problematically low in both absolute terms and relative to that in the Social and Personality psychology literature. </w:t>
-      </w:r>
-      <w:r>
-        <w:t xml:space="preserve">Implied statistical power was &lt; .35 in all years, where Cohen (1988) recommends a minimum power of .80. </w:t>
+        <w:t xml:space="preserve">implied by the median sample </w:t>
+      </w:r>
+      <w:r>
+        <w:lastRenderedPageBreak/>
+        <w:t xml:space="preserve">sizes in IRAP research are also problematically low in both absolute terms and relative to that in the Social and Personality psychology literature. </w:t>
+      </w:r>
+      <w:r>
+        <w:t>Implied statistical power was &lt; 35</w:t>
+      </w:r>
+      <w:r>
+        <w:t>%</w:t>
+      </w:r>
+      <w:r>
+        <w:t xml:space="preserve"> in all years, where Cohen (1988) recommends a minimum power of 80</w:t>
+      </w:r>
+      <w:r>
+        <w:t>%</w:t>
+      </w:r>
+      <w:r>
+        <w:t xml:space="preserve">. </w:t>
       </w:r>
     </w:p>
     <w:p>
@@ -5362,7 +5569,13 @@
         <w:t xml:space="preserve">a minimum of </w:t>
       </w:r>
       <w:r>
-        <w:t xml:space="preserve">least .80 (i.e., in 2080). </w:t>
+        <w:t>least 80</w:t>
+      </w:r>
+      <w:r>
+        <w:t>%</w:t>
+      </w:r>
+      <w:r>
+        <w:t xml:space="preserve"> (i.e., in 2080). </w:t>
       </w:r>
     </w:p>
     <w:p>
@@ -5427,15 +5640,24 @@
         <w:t>(</w:t>
       </w:r>
       <w:r>
-        <w:t xml:space="preserve">see Figures 4 and 5). </w:t>
-      </w:r>
-    </w:p>
-    <w:p>
-      <w:r>
-        <w:t xml:space="preserve">The </w:t>
-      </w:r>
-      <w:r>
-        <w:t xml:space="preserve">necessary implications of this low power must be appreciated: they imply that of all effects of average size in the population that have been studied in IRAP publications, those effects that truly exist in the population were not detected in nearly two-thirds of cases. Even for those researchers who self-identify as employing NHST in an inductive manner </w:t>
+        <w:t xml:space="preserve">see Figures </w:t>
+      </w:r>
+      <w:r>
+        <w:t>5</w:t>
+      </w:r>
+      <w:r>
+        <w:t xml:space="preserve"> and </w:t>
+      </w:r>
+      <w:r>
+        <w:t>6</w:t>
+      </w:r>
+      <w:r>
+        <w:t xml:space="preserve">). </w:t>
+      </w:r>
+    </w:p>
+    <w:p>
+      <w:r>
+        <w:t xml:space="preserve">The necessary implications of this low power must be appreciated: they imply that of all effects of average size in the population that have been studied in IRAP publications, those effects that truly exist in the population were not detected in nearly two-thirds of cases. Even for those researchers who self-identify as employing NHST in an inductive manner </w:t>
       </w:r>
       <w:r>
         <w:fldChar w:fldCharType="begin"/>
@@ -5498,7 +5720,11 @@
         <w:fldChar w:fldCharType="end"/>
       </w:r>
       <w:r>
-        <w:t xml:space="preserve"> demonstrate that a smaller number of better-powered studies produces a larger number of true inferences than a larger number of less well-powered studies. As such, even researchers with very limited resources available to them would be better to allocate those resources to larger studies.</w:t>
+        <w:t xml:space="preserve"> demonstrate that a smaller number of better-powered studies produces a larger number of true inferences than a larger number of less well-powered studies. As such, even researchers </w:t>
+      </w:r>
+      <w:r>
+        <w:lastRenderedPageBreak/>
+        <w:t>with very limited resources available to them would be better to allocate those resources to larger studies.</w:t>
       </w:r>
     </w:p>
     <w:p>
@@ -5722,10 +5948,7 @@
         <w:t>”</w:t>
       </w:r>
       <w:r>
-        <w:t>) even when the authors employed a completely different analys</w:t>
-      </w:r>
-      <w:r>
-        <w:t xml:space="preserve">is (e.g., other than a one-tailed Pearson's </w:t>
+        <w:t xml:space="preserve">) even when the authors employed a completely different analysis (e.g., other than a one-tailed Pearson's </w:t>
       </w:r>
       <w:r>
         <w:rPr>
@@ -5737,14 +5960,9 @@
       <w:r>
         <w:t xml:space="preserve"> correlation with </w:t>
       </w:r>
-      <m:oMath>
-        <m:r>
-          <w:rPr>
-            <w:rFonts w:ascii="Cambria Math" w:hAnsi="Cambria Math"/>
-          </w:rPr>
-          <m:t>α</m:t>
-        </m:r>
-      </m:oMath>
+      <w:r>
+        <w:t>α</w:t>
+      </w:r>
       <w:r>
         <w:t xml:space="preserve">-level = .05) and/or are </w:t>
       </w:r>
@@ -5840,16 +6058,17 @@
         <w:t xml:space="preserve">I am reluctant to </w:t>
       </w:r>
       <w:r>
-        <w:t xml:space="preserve">provide sample size recommendations that risk being cited or followed unthinkingly, absent of context or specifics. Instead, I encourage readers to think more deeply about their </w:t>
+        <w:t xml:space="preserve">provide sample size recommendations that risk being cited or followed unthinkingly, absent of context or specifics. Instead, I encourage </w:t>
+      </w:r>
+      <w:r>
+        <w:lastRenderedPageBreak/>
+        <w:t xml:space="preserve">readers to think more deeply about their </w:t>
       </w:r>
       <w:r>
         <w:t>inference method</w:t>
       </w:r>
       <w:r>
-        <w:t xml:space="preserve">, engage with the concept and </w:t>
-      </w:r>
-      <w:r>
-        <w:t xml:space="preserve">calculation of </w:t>
+        <w:t xml:space="preserve">, engage with the concept and calculation of </w:t>
       </w:r>
       <w:r>
         <w:t xml:space="preserve">statistical </w:t>
@@ -6040,7 +6259,13 @@
         <w:fldChar w:fldCharType="end"/>
       </w:r>
       <w:r>
-        <w:t xml:space="preserve">. Researchers should consider that sample sizes employed in power analyses do not have to be based on as-yet-unknown estimates of the effect size they are studying, but can instead be based on the researchers' Smallest Effect Size of Interest </w:t>
+        <w:t>. Researchers should consider that sample sizes employed in power analyses do not have to be based on as-yet-unknown estimates of the effect size they are studying, but can instead be based on the researchers</w:t>
+      </w:r>
+      <w:r>
+        <w:t>’</w:t>
+      </w:r>
+      <w:r>
+        <w:t xml:space="preserve"> Smallest Effect Size of Interest </w:t>
       </w:r>
       <w:r>
         <w:fldChar w:fldCharType="begin"/>
@@ -6114,10 +6339,7 @@
     </w:p>
     <w:p>
       <w:r>
-        <w:t xml:space="preserve">Of course, power is not the only factor that influences the quality of inferences when using NHST. </w:t>
-      </w:r>
-      <w:r>
-        <w:t xml:space="preserve">Exploratory multiway ANOVAs are commonly reported in IRAP publications, and yet </w:t>
+        <w:t xml:space="preserve">Of course, power is not the only factor that influences the quality of inferences when using NHST. Exploratory multiway ANOVAs are commonly reported in IRAP publications, and yet </w:t>
       </w:r>
       <w:r>
         <w:t xml:space="preserve">corrections for multiple testing (i.e., to control the family-wise error rate) are rarely applied. </w:t>
@@ -6147,6 +6369,7 @@
         <w:t xml:space="preserve"> demonstrated that this factor alone gives rise to false </w:t>
       </w:r>
       <w:r>
+        <w:lastRenderedPageBreak/>
         <w:t xml:space="preserve">positive rates that are greatly inflated beyond the 5% implied by an </w:t>
       </w:r>
       <w:r>
@@ -6156,7 +6379,19 @@
         <w:t>-level of 0.05</w:t>
       </w:r>
       <w:r>
-        <w:t xml:space="preserve"> (e.g., &gt;14%). Exactly how high false positive rates are inflated for the specific types of multiway ANOVAs employed in IRAP research (e.g., 4 X 2 mixed within-between repeated measures ANOVAs) remains unclear. Future research may wish to examine this in simulation studies.</w:t>
+        <w:t xml:space="preserve"> (e.g., 14%</w:t>
+      </w:r>
+      <w:r>
+        <w:t xml:space="preserve"> in 2 X 2 between</w:t>
+      </w:r>
+      <w:r>
+        <w:t xml:space="preserve"> group</w:t>
+      </w:r>
+      <w:r>
+        <w:t xml:space="preserve"> ANOVAs</w:t>
+      </w:r>
+      <w:r>
+        <w:t>). Exactly how high false positive rates are inflated for the specific types of multiway ANOVAs employed in IRAP research (e.g., 4 X 2 mixed within-between repeated measures ANOVAs) remains unclear. Future research may wish to examine this in simulation studies.</w:t>
       </w:r>
     </w:p>
     <w:p>
@@ -6383,7 +6618,13 @@
         <w:t>.</w:t>
       </w:r>
       <w:r>
-        <w:t xml:space="preserve"> Comparing these sample sizes to the sample sizes observed in the published IRAP literature, 2% of published IRAP studies employed a sample size sufficient to detect the average effect size in the broader psychology literature (</w:t>
+        <w:t xml:space="preserve"> Comparing these sample sizes to the sample sizes observed in the published IRAP literature, </w:t>
+      </w:r>
+      <w:r>
+        <w:t>1</w:t>
+      </w:r>
+      <w:r>
+        <w:t>% of published IRAP studies employed a sample size sufficient to detect the average effect size in the broader psychology literature (</w:t>
       </w:r>
       <w:r>
         <w:rPr>
@@ -6399,19 +6640,17 @@
         <w:t xml:space="preserve"> (80%)</w:t>
       </w:r>
       <w:r>
-        <w:t>, and 0% could detect this with high power</w:t>
+        <w:t xml:space="preserve">, </w:t>
+      </w:r>
+      <w:r>
+        <w:lastRenderedPageBreak/>
+        <w:t>and 0% could detect this with high power</w:t>
       </w:r>
       <w:r>
         <w:t xml:space="preserve"> (95%)</w:t>
       </w:r>
       <w:r>
-        <w:t xml:space="preserve">. </w:t>
-      </w:r>
-      <w:r>
-        <w:t xml:space="preserve">Note that half of all published </w:t>
-      </w:r>
-      <w:r>
-        <w:t xml:space="preserve">effects are smaller than </w:t>
+        <w:t xml:space="preserve">. Note that half of all published effects are smaller than </w:t>
       </w:r>
       <w:r>
         <w:t>the average,</w:t>
@@ -6434,13 +6673,7 @@
     </w:p>
     <w:p>
       <w:r>
-        <w:t xml:space="preserve">Second, imagine that a researcher wishes to detect a difference in mean IRAP </w:t>
-      </w:r>
-      <w:r>
-        <w:t>scores</w:t>
-      </w:r>
-      <w:r>
-        <w:t xml:space="preserve"> between two groups</w:t>
+        <w:t>Second, imagine that a researcher wishes to detect a difference in mean IRAP scores between two groups</w:t>
       </w:r>
       <w:r>
         <w:t xml:space="preserve">, and they wish to power </w:t>
@@ -6601,19 +6834,21 @@
         <w:rPr>
           <w:lang w:val="en-IE"/>
         </w:rPr>
-        <w:t>W</w:t>
-      </w:r>
-      <w:r>
-        <w:rPr>
+        <w:t xml:space="preserve">With an effect size of Cohen’s </w:t>
+      </w:r>
+      <w:r>
+        <w:rPr>
+          <w:i/>
+          <w:iCs/>
           <w:lang w:val="en-IE"/>
         </w:rPr>
-        <w:t xml:space="preserve">ith </w:t>
+        <w:t>d</w:t>
       </w:r>
       <w:r>
         <w:rPr>
           <w:lang w:val="en-IE"/>
         </w:rPr>
-        <w:t xml:space="preserve">an effect size of Cohen’s </w:t>
+        <w:t xml:space="preserve"> = .46 (i.e., ignoring the very small difference between Hedges’ </w:t>
       </w:r>
       <w:r>
         <w:rPr>
@@ -6621,47 +6856,27 @@
           <w:iCs/>
           <w:lang w:val="en-IE"/>
         </w:rPr>
+        <w:t>g</w:t>
+      </w:r>
+      <w:r>
+        <w:rPr>
+          <w:lang w:val="en-IE"/>
+        </w:rPr>
+        <w:t xml:space="preserve"> and Cohen’s </w:t>
+      </w:r>
+      <w:r>
+        <w:rPr>
+          <w:i/>
+          <w:iCs/>
+          <w:lang w:val="en-IE"/>
+        </w:rPr>
         <w:t>d</w:t>
       </w:r>
       <w:r>
         <w:rPr>
           <w:lang w:val="en-IE"/>
         </w:rPr>
-        <w:t xml:space="preserve"> = .46 (i.e., ignoring the very small difference between Hedges’ </w:t>
-      </w:r>
-      <w:r>
-        <w:rPr>
-          <w:i/>
-          <w:iCs/>
-          <w:lang w:val="en-IE"/>
-        </w:rPr>
-        <w:t>g</w:t>
-      </w:r>
-      <w:r>
-        <w:rPr>
-          <w:lang w:val="en-IE"/>
-        </w:rPr>
-        <w:t xml:space="preserve"> and Cohen’s </w:t>
-      </w:r>
-      <w:r>
-        <w:rPr>
-          <w:i/>
-          <w:iCs/>
-          <w:lang w:val="en-IE"/>
-        </w:rPr>
-        <w:t>d</w:t>
-      </w:r>
-      <w:r>
-        <w:rPr>
-          <w:lang w:val="en-IE"/>
-        </w:rPr>
-        <w:t xml:space="preserve"> at this sample size), </w:t>
-      </w:r>
-      <w:r>
-        <w:rPr>
-          <w:lang w:val="en-IE"/>
-        </w:rPr>
-        <w:t xml:space="preserve">an </w:t>
+        <w:t xml:space="preserve"> at this sample size), an </w:t>
       </w:r>
       <w:r>
         <w:t>α-level</w:t>
@@ -6803,6 +7018,7 @@
         <w:t xml:space="preserve"> recommendations for future IRAP research, and this article should not be cited as a source of such recommendations, but rather are worked examples of (a) how authors should begin to engage with conducting </w:t>
       </w:r>
       <w:r>
+        <w:lastRenderedPageBreak/>
         <w:t xml:space="preserve">their own a priori power analyses, and (b) illustrative of how underpowered the published IRAP literature is to detect effect sizes of these magnitudes. </w:t>
       </w:r>
       <w:r>
@@ -6827,13 +7043,7 @@
         <w:t>states that</w:t>
       </w:r>
       <w:r>
-        <w:t xml:space="preserve"> whenever you try to make the point that researchers </w:t>
-      </w:r>
-      <w:r>
-        <w:t>should not follow certain guidelines</w:t>
-      </w:r>
-      <w:r>
-        <w:t xml:space="preserve">, you will </w:t>
+        <w:t xml:space="preserve"> whenever you try to make the point that researchers should not follow certain guidelines, you will </w:t>
       </w:r>
       <w:r>
         <w:t xml:space="preserve">nonetheless sometimes be </w:t>
@@ -6988,10 +7198,7 @@
         <w:t xml:space="preserve">involved </w:t>
       </w:r>
       <w:r>
-        <w:t xml:space="preserve">a different </w:t>
-      </w:r>
-      <w:r>
-        <w:t>estimand</w:t>
+        <w:t>a different estimand</w:t>
       </w:r>
       <w:r>
         <w:t xml:space="preserve"> to </w:t>
@@ -7054,6 +7261,7 @@
         <w:t xml:space="preserve">ffect </w:t>
       </w:r>
       <w:r>
+        <w:lastRenderedPageBreak/>
         <w:t>sizes were not sampled randoml</w:t>
       </w:r>
       <w:r>
@@ -7201,7 +7409,7 @@
         <w:fldChar w:fldCharType="begin"/>
       </w:r>
       <w:r>
-        <w:instrText xml:space="preserve"> ADDIN ZOTERO_ITEM CSL_CITATION {"citationID":"qkPss00e","properties":{"formattedCitation":"(i.e., via attentuation: Revelle, 2009)","plainCitation":"(i.e., via attentuation: Revelle, 2009)","noteIndex":0},"citationItems":[{"id":15303,"uris":["http://zotero.org/users/1687755/items/K68RLPYC"],"itemData":{"id":15303,"type":"chapter","container-title":"An introduction to psychometric theory with applications in R","title":"Chapter 7: Classical Test Theory and the Measurement of Reliability","URL":"https://personality-project.org/r/book/Chapter7.pdf","author":[{"family":"Revelle","given":"William"}],"accessed":{"date-parts":[["2023",1,10]]},"issued":{"date-parts":[["2009"]]}},"label":"page","prefix":"i.e., via attentuation: "}],"schema":"https://github.com/citation-style-language/schema/raw/master/csl-citation.json"} </w:instrText>
+        <w:instrText xml:space="preserve"> ADDIN ZOTERO_ITEM CSL_CITATION {"citationID":"AIbI4zgl","properties":{"formattedCitation":"(i.e., via attenuation: Revelle, 2009)","plainCitation":"(i.e., via attenuation: Revelle, 2009)","noteIndex":0},"citationItems":[{"id":15303,"uris":["http://zotero.org/users/1687755/items/K68RLPYC"],"itemData":{"id":15303,"type":"chapter","container-title":"An introduction to psychometric theory with applications in R","title":"Chapter 7: Classical Test Theory and the Measurement of Reliability","URL":"https://personality-project.org/r/book/Chapter7.pdf","author":[{"family":"Revelle","given":"William"}],"accessed":{"date-parts":[["2023",1,10]]},"issued":{"date-parts":[["2009"]]}},"label":"page","prefix":"i.e., via attenuation: "}],"schema":"https://github.com/citation-style-language/schema/raw/master/csl-citation.json"} </w:instrText>
       </w:r>
       <w:r>
         <w:fldChar w:fldCharType="separate"/>
@@ -7287,6 +7495,7 @@
         <w:t xml:space="preserve">ersonality </w:t>
       </w:r>
       <w:r>
+        <w:lastRenderedPageBreak/>
         <w:t>psychology</w:t>
       </w:r>
       <w:r>
@@ -7384,13 +7593,7 @@
         <w:t xml:space="preserve">Only increasingly larger-scale assessments of literature can resolve this. There are already signs of progress here: </w:t>
       </w:r>
       <w:r>
-        <w:t xml:space="preserve">Fraley et al. (2022) have already updated their dataset once (see Fraley &amp; </w:t>
-      </w:r>
-      <w:r>
-        <w:t>Vazire</w:t>
-      </w:r>
-      <w:r>
-        <w:t xml:space="preserve">, 2014) and state that they will continue to do so again in the future. </w:t>
+        <w:t xml:space="preserve">Fraley et al. (2022) have already updated their dataset once (see Fraley &amp; Vazire, 2014) and state that they will continue to do so again in the future. </w:t>
       </w:r>
     </w:p>
     <w:p>
@@ -7474,6 +7677,7 @@
         <w:t xml:space="preserve">Given that statistical power across a literature is a key determinant of the replicability of the findings in that literature, these results paint a worrying picture for the replicability of </w:t>
       </w:r>
       <w:r>
+        <w:lastRenderedPageBreak/>
         <w:t xml:space="preserve">IRAP research. </w:t>
       </w:r>
       <w:r>
@@ -7629,6 +7833,7 @@
         <w:pStyle w:val="Heading1"/>
       </w:pPr>
       <w:r>
+        <w:lastRenderedPageBreak/>
         <w:t>References</w:t>
       </w:r>
     </w:p>
@@ -7646,31 +7851,7 @@
         <w:fldChar w:fldCharType="separate"/>
       </w:r>
       <w:r>
-        <w:t xml:space="preserve">Asendorpf, J. B., Conner, M., De </w:t>
-      </w:r>
-      <w:r>
-        <w:t>Fruyt</w:t>
-      </w:r>
-      <w:r>
-        <w:t xml:space="preserve">, F., De Houwer, J., </w:t>
-      </w:r>
-      <w:r>
-        <w:t>Denissen</w:t>
-      </w:r>
-      <w:r>
-        <w:t xml:space="preserve">, J. J. A., Fiedler, K., Fiedler, S., Funder, D. C., </w:t>
-      </w:r>
-      <w:r>
-        <w:t>Kliegl</w:t>
-      </w:r>
-      <w:r>
-        <w:t xml:space="preserve">, R., Nosek, B. A., Perugini, M., Roberts, B. W., Schmitt, M., van </w:t>
-      </w:r>
-      <w:r>
-        <w:t>Aken</w:t>
-      </w:r>
-      <w:r>
-        <w:t xml:space="preserve">, M. A. G., Weber, H., &amp; Wicherts, J. M. (2013). Recommendations for Increasing Replicability in Psychology: Recommendations for increasing replicability. </w:t>
+        <w:t xml:space="preserve">Asendorpf, J. B., Conner, M., De Fruyt, F., De Houwer, J., Denissen, J. J. A., Fiedler, K., Fiedler, S., Funder, D. C., Kliegl, R., Nosek, B. A., Perugini, M., Roberts, B. W., Schmitt, M., van Aken, M. A. G., Weber, H., &amp; Wicherts, J. M. (2013). Recommendations for Increasing Replicability in Psychology: Recommendations for increasing replicability. </w:t>
       </w:r>
       <w:r>
         <w:rPr>
@@ -7698,13 +7879,7 @@
         <w:pStyle w:val="Bibliography"/>
       </w:pPr>
       <w:r>
-        <w:t xml:space="preserve">Baker, M., &amp; </w:t>
-      </w:r>
-      <w:r>
-        <w:t>Dolgin</w:t>
-      </w:r>
-      <w:r>
-        <w:t xml:space="preserve">, E. (2017). Cancer reproducibility project releases first results. </w:t>
+        <w:t xml:space="preserve">Baker, M., &amp; Dolgin, E. (2017). Cancer reproducibility project releases first results. </w:t>
       </w:r>
       <w:r>
         <w:rPr>
@@ -7785,14 +7960,7 @@
           <w:i/>
           <w:iCs/>
         </w:rPr>
-        <w:t>Behavior</w:t>
-      </w:r>
-      <w:r>
-        <w:rPr>
-          <w:i/>
-          <w:iCs/>
-        </w:rPr>
-        <w:t xml:space="preserve"> Research Methods</w:t>
+        <w:t>Behavior Research Methods</w:t>
       </w:r>
       <w:r>
         <w:t xml:space="preserve">, </w:t>
@@ -7844,6 +8012,7 @@
         <w:t xml:space="preserve">Barnes-Holmes, D., Barnes-Holmes, Y., Stewart, I., &amp; Boles, S. (2010). A sketch of the Implicit Relational Assessment Procedure (IRAP) and the Relational Elaboration and </w:t>
       </w:r>
       <w:r>
+        <w:lastRenderedPageBreak/>
         <w:t xml:space="preserve">Coherence (REC) model. </w:t>
       </w:r>
       <w:r>
@@ -7900,10 +8069,7 @@
         <w:pStyle w:val="Bibliography"/>
       </w:pPr>
       <w:r>
-        <w:t>Boulesteix</w:t>
-      </w:r>
-      <w:r>
-        <w:t xml:space="preserve">, A.-L., Hoffmann, S., Charlton, A., &amp; Seibold, H. (2020). A replication crisis in methodological research? </w:t>
+        <w:t xml:space="preserve">Boulesteix, A.-L., Hoffmann, S., Charlton, A., &amp; Seibold, H. (2020). A replication crisis in methodological research? </w:t>
       </w:r>
       <w:r>
         <w:rPr>
@@ -7966,21 +8132,7 @@
           <w:i/>
           <w:iCs/>
         </w:rPr>
-        <w:t xml:space="preserve">Perspectives on </w:t>
-      </w:r>
-      <w:r>
-        <w:rPr>
-          <w:i/>
-          <w:iCs/>
-        </w:rPr>
-        <w:t>Behavior</w:t>
-      </w:r>
-      <w:r>
-        <w:rPr>
-          <w:i/>
-          <w:iCs/>
-        </w:rPr>
-        <w:t xml:space="preserve"> Science</w:t>
+        <w:t>Perspectives on Behavior Science</w:t>
       </w:r>
       <w:r>
         <w:t xml:space="preserve">, </w:t>
@@ -8001,13 +8153,7 @@
         <w:pStyle w:val="Bibliography"/>
       </w:pPr>
       <w:r>
-        <w:t xml:space="preserve">Button, K. S., Ioannidis, J. P. A., </w:t>
-      </w:r>
-      <w:r>
-        <w:t>Mokrysz</w:t>
-      </w:r>
-      <w:r>
-        <w:t xml:space="preserve">, C., Nosek, B. A., Flint, J., Robinson, E. S. J., &amp; Munafò, M. R. (2013). Power failure: Why small sample size undermines the reliability of neuroscience. </w:t>
+        <w:t xml:space="preserve">Button, K. S., Ioannidis, J. P. A., Mokrysz, C., Nosek, B. A., Flint, J., Robinson, E. S. J., &amp; Munafò, M. R. (2013). Power failure: Why small sample size undermines the reliability of neuroscience. </w:t>
       </w:r>
       <w:r>
         <w:rPr>
@@ -8035,13 +8181,7 @@
         <w:pStyle w:val="Bibliography"/>
       </w:pPr>
       <w:r>
-        <w:t xml:space="preserve">Caldwell, A., Lakens, D., </w:t>
-      </w:r>
-      <w:r>
-        <w:t>DeBruine</w:t>
-      </w:r>
-      <w:r>
-        <w:t xml:space="preserve">, L., Love, J., &amp; Aust, F. (2022). </w:t>
+        <w:t xml:space="preserve">Caldwell, A., Lakens, D., DeBruine, L., Love, J., &amp; Aust, F. (2022). </w:t>
       </w:r>
       <w:r>
         <w:rPr>
@@ -8059,10 +8199,7 @@
         <w:pStyle w:val="Bibliography"/>
       </w:pPr>
       <w:r>
-        <w:t>Champely</w:t>
-      </w:r>
-      <w:r>
-        <w:t xml:space="preserve">, S. (2016). </w:t>
+        <w:t xml:space="preserve">Champely, S. (2016). </w:t>
       </w:r>
       <w:r>
         <w:rPr>
@@ -8080,19 +8217,7 @@
         <w:pStyle w:val="Bibliography"/>
       </w:pPr>
       <w:r>
-        <w:t xml:space="preserve">Clayton, K., </w:t>
-      </w:r>
-      <w:r>
-        <w:t>Horrillo</w:t>
-      </w:r>
-      <w:r>
-        <w:t xml:space="preserve">, J., &amp; </w:t>
-      </w:r>
-      <w:r>
-        <w:t>Sniderman</w:t>
-      </w:r>
-      <w:r>
-        <w:t xml:space="preserve">, P. M. (2023). The BIAT and the AMP as measures of racial prejudice in political science: A methodological assessment. </w:t>
+        <w:t xml:space="preserve">Clayton, K., Horrillo, J., &amp; Sniderman, P. M. (2023). The BIAT and the AMP as measures of racial prejudice in political science: A methodological assessment. </w:t>
       </w:r>
       <w:r>
         <w:rPr>
@@ -8120,6 +8245,7 @@
         <w:pStyle w:val="Bibliography"/>
       </w:pPr>
       <w:r>
+        <w:lastRenderedPageBreak/>
         <w:t xml:space="preserve">Cohen, J. (1977). </w:t>
       </w:r>
       <w:r>
@@ -8240,37 +8366,7 @@
         <w:pStyle w:val="Bibliography"/>
       </w:pPr>
       <w:r>
-        <w:t xml:space="preserve">Cramer, A. O. J., van </w:t>
-      </w:r>
-      <w:r>
-        <w:t>Ravenzwaaij</w:t>
-      </w:r>
-      <w:r>
-        <w:t xml:space="preserve">, D., Matzke, D., </w:t>
-      </w:r>
-      <w:r>
-        <w:t>Steingroever</w:t>
-      </w:r>
-      <w:r>
-        <w:t xml:space="preserve">, H., </w:t>
-      </w:r>
-      <w:r>
-        <w:t>Wetzels</w:t>
-      </w:r>
-      <w:r>
-        <w:t xml:space="preserve">, R., </w:t>
-      </w:r>
-      <w:r>
-        <w:t>Grasman</w:t>
-      </w:r>
-      <w:r>
-        <w:t xml:space="preserve">, R. P. P. P., </w:t>
-      </w:r>
-      <w:r>
-        <w:t>Waldorp</w:t>
-      </w:r>
-      <w:r>
-        <w:t xml:space="preserve">, L. J., &amp; Wagenmakers, E.-J. (2016). Hidden multiplicity in exploratory multiway ANOVA: Prevalence and remedies. </w:t>
+        <w:t xml:space="preserve">Cramer, A. O. J., van Ravenzwaaij, D., Matzke, D., Steingroever, H., Wetzels, R., Grasman, R. P. P. P., Waldorp, L. J., &amp; Wagenmakers, E.-J. (2016). Hidden multiplicity in exploratory multiway ANOVA: Prevalence and remedies. </w:t>
       </w:r>
       <w:r>
         <w:rPr>
@@ -8344,73 +8440,7 @@
         <w:pStyle w:val="Bibliography"/>
       </w:pPr>
       <w:r>
-        <w:t>Ebersole, C. R., Mathur, M. B., Baranski, E., Bart-</w:t>
-      </w:r>
-      <w:r>
-        <w:t>Plange</w:t>
-      </w:r>
-      <w:r>
-        <w:t xml:space="preserve">, D.-J., </w:t>
-      </w:r>
-      <w:r>
-        <w:t>Buttrick</w:t>
-      </w:r>
-      <w:r>
-        <w:t xml:space="preserve">, N. R., </w:t>
-      </w:r>
-      <w:r>
-        <w:t>Chartier</w:t>
-      </w:r>
-      <w:r>
-        <w:t xml:space="preserve">, C. R., Corker, K. S., Corley, M., Hartshorne, J. K., </w:t>
-      </w:r>
-      <w:r>
-        <w:t>IJzerman</w:t>
-      </w:r>
-      <w:r>
-        <w:t xml:space="preserve">, H., </w:t>
-      </w:r>
-      <w:r>
-        <w:t>Lazarević</w:t>
-      </w:r>
-      <w:r>
-        <w:t xml:space="preserve">, L. B., </w:t>
-      </w:r>
-      <w:r>
-        <w:t>Rabagliati</w:t>
-      </w:r>
-      <w:r>
-        <w:t xml:space="preserve">, H., </w:t>
-      </w:r>
-      <w:r>
-        <w:t>Ropovik</w:t>
-      </w:r>
-      <w:r>
-        <w:t xml:space="preserve">, I., </w:t>
-      </w:r>
-      <w:r>
-        <w:t>Aczel</w:t>
-      </w:r>
-      <w:r>
-        <w:t xml:space="preserve">, B., </w:t>
-      </w:r>
-      <w:r>
-        <w:t>Aeschbach</w:t>
-      </w:r>
-      <w:r>
-        <w:t xml:space="preserve">, L. F., Andrighetto, L., </w:t>
-      </w:r>
-      <w:r>
-        <w:t>Arnal</w:t>
-      </w:r>
-      <w:r>
-        <w:t xml:space="preserve">, J. D., Arrow, H., </w:t>
-      </w:r>
-      <w:r>
-        <w:t>Babincak</w:t>
-      </w:r>
-      <w:r>
-        <w:t xml:space="preserve">, P., … Nosek, B. A. (2020). Many Labs 5: Testing Pre-Data-Collection Peer Review as an Intervention to Increase Replicability. </w:t>
+        <w:t xml:space="preserve">Ebersole, C. R., Mathur, M. B., Baranski, E., Bart-Plange, D.-J., Buttrick, N. R., Chartier, C. R., Corker, K. S., Corley, M., Hartshorne, J. K., IJzerman, H., Lazarević, L. B., Rabagliati, H., Ropovik, I., Aczel, B., Aeschbach, L. F., Andrighetto, L., Arnal, J. D., Arrow, H., Babincak, P., … Nosek, B. A. (2020). Many Labs 5: Testing Pre-Data-Collection Peer Review as an Intervention to Increase Replicability. </w:t>
       </w:r>
       <w:r>
         <w:rPr>
@@ -8424,6 +8454,7 @@
           <w:i/>
           <w:iCs/>
         </w:rPr>
+        <w:lastRenderedPageBreak/>
         <w:t>Methods and Practices in Psychological Science</w:t>
       </w:r>
       <w:r>
@@ -8473,30 +8504,14 @@
         <w:pStyle w:val="Bibliography"/>
       </w:pPr>
       <w:r>
-        <w:t>Faul</w:t>
-      </w:r>
-      <w:r>
-        <w:t xml:space="preserve">, F., </w:t>
-      </w:r>
-      <w:r>
-        <w:t>Erdfelder</w:t>
-      </w:r>
-      <w:r>
-        <w:t xml:space="preserve">, E., Lang, A.-G., &amp; Buchner, A. (2007). G*Power 3: A flexible statistical power analysis program for the social, behavioral, and biomedical sciences. </w:t>
-      </w:r>
-      <w:r>
-        <w:rPr>
-          <w:i/>
-          <w:iCs/>
-        </w:rPr>
-        <w:t>Behavior</w:t>
-      </w:r>
-      <w:r>
-        <w:rPr>
-          <w:i/>
-          <w:iCs/>
-        </w:rPr>
-        <w:t xml:space="preserve"> Research Methods</w:t>
+        <w:t xml:space="preserve">Faul, F., Erdfelder, E., Lang, A.-G., &amp; Buchner, A. (2007). G*Power 3: A flexible statistical power analysis program for the social, behavioral, and biomedical sciences. </w:t>
+      </w:r>
+      <w:r>
+        <w:rPr>
+          <w:i/>
+          <w:iCs/>
+        </w:rPr>
+        <w:t>Behavior Research Methods</w:t>
       </w:r>
       <w:r>
         <w:t xml:space="preserve">, </w:t>
@@ -8573,19 +8588,7 @@
         <w:pStyle w:val="Bibliography"/>
       </w:pPr>
       <w:r>
-        <w:t xml:space="preserve">Fraley, R. C., Chong, J. Y., </w:t>
-      </w:r>
-      <w:r>
-        <w:t>Baacke</w:t>
-      </w:r>
-      <w:r>
-        <w:t xml:space="preserve">, K. A., Greco, A. J., Guan, H., &amp; </w:t>
-      </w:r>
-      <w:r>
-        <w:t>Vazire</w:t>
-      </w:r>
-      <w:r>
-        <w:t xml:space="preserve">, S. (2022). Journal N-Pact Factors From 2011 to 2019: Evaluating the Quality of Social/Personality Journals With Respect to Sample Size and Statistical Power. </w:t>
+        <w:t xml:space="preserve">Fraley, R. C., Chong, J. Y., Baacke, K. A., Greco, A. J., Guan, H., &amp; Vazire, S. (2022). Journal N-Pact Factors From 2011 to 2019: Evaluating the Quality of Social/Personality Journals With Respect to Sample Size and Statistical Power. </w:t>
       </w:r>
       <w:r>
         <w:rPr>
@@ -8613,13 +8616,7 @@
         <w:pStyle w:val="Bibliography"/>
       </w:pPr>
       <w:r>
-        <w:t xml:space="preserve">Fraley, R. C., &amp; </w:t>
-      </w:r>
-      <w:r>
-        <w:t>Vazire</w:t>
-      </w:r>
-      <w:r>
-        <w:t xml:space="preserve">, S. (2014). The N-Pact Factor: Evaluating the Quality of Empirical Journals with Respect to Sample Size and Statistical Power. </w:t>
+        <w:t xml:space="preserve">Fraley, R. C., &amp; Vazire, S. (2014). The N-Pact Factor: Evaluating the Quality of Empirical Journals with Respect to Sample Size and Statistical Power. </w:t>
       </w:r>
       <w:r>
         <w:rPr>
@@ -8647,6 +8644,7 @@
         <w:pStyle w:val="Bibliography"/>
       </w:pPr>
       <w:r>
+        <w:lastRenderedPageBreak/>
         <w:t xml:space="preserve">Gelman, A. (2016, September 21). What has happened down here is the winds have changed. </w:t>
       </w:r>
       <w:r>
@@ -8665,13 +8663,7 @@
         <w:pStyle w:val="Bibliography"/>
       </w:pPr>
       <w:r>
-        <w:t xml:space="preserve">Gignac, G. E., &amp; </w:t>
-      </w:r>
-      <w:r>
-        <w:t>Szodorai</w:t>
-      </w:r>
-      <w:r>
-        <w:t xml:space="preserve">, E. T. (2016). Effect size guidelines for individual differences researchers. </w:t>
+        <w:t xml:space="preserve">Gignac, G. E., &amp; Szodorai, E. T. (2016). Effect size guidelines for individual differences researchers. </w:t>
       </w:r>
       <w:r>
         <w:rPr>
@@ -8699,19 +8691,7 @@
         <w:pStyle w:val="Bibliography"/>
       </w:pPr>
       <w:r>
-        <w:t xml:space="preserve">Gloster, A. T., </w:t>
-      </w:r>
-      <w:r>
-        <w:t>Walder</w:t>
-      </w:r>
-      <w:r>
-        <w:t xml:space="preserve">, N., Levin, M. E., Twohig, M. P., &amp; </w:t>
-      </w:r>
-      <w:r>
-        <w:t>Karekla</w:t>
-      </w:r>
-      <w:r>
-        <w:t xml:space="preserve">, M. (2020). The empirical status of acceptance and commitment therapy: A review of meta-analyses. </w:t>
+        <w:t xml:space="preserve">Gloster, A. T., Walder, N., Levin, M. E., Twohig, M. P., &amp; Karekla, M. (2020). The empirical status of acceptance and commitment therapy: A review of meta-analyses. </w:t>
       </w:r>
       <w:r>
         <w:rPr>
@@ -8739,43 +8719,7 @@
         <w:pStyle w:val="Bibliography"/>
       </w:pPr>
       <w:r>
-        <w:t xml:space="preserve">Gordon, M., </w:t>
-      </w:r>
-      <w:r>
-        <w:t>Viganola</w:t>
-      </w:r>
-      <w:r>
-        <w:t xml:space="preserve">, D., Bishop, M., Chen, Y., </w:t>
-      </w:r>
-      <w:r>
-        <w:t>Dreber</w:t>
-      </w:r>
-      <w:r>
-        <w:t xml:space="preserve">, A., </w:t>
-      </w:r>
-      <w:r>
-        <w:t>Goldfedder</w:t>
-      </w:r>
-      <w:r>
-        <w:t xml:space="preserve">, B., </w:t>
-      </w:r>
-      <w:r>
-        <w:t>Holzmeister</w:t>
-      </w:r>
-      <w:r>
-        <w:t xml:space="preserve">, F., </w:t>
-      </w:r>
-      <w:r>
-        <w:t>Johannesson</w:t>
-      </w:r>
-      <w:r>
-        <w:t xml:space="preserve">, M., Liu, Y., </w:t>
-      </w:r>
-      <w:r>
-        <w:t>Twardy</w:t>
-      </w:r>
-      <w:r>
-        <w:t xml:space="preserve">, C., Wang, J., &amp; Pfeiffer, T. (2020). Are replication rates the same across academic fields? Community forecasts from the DARPA SCORE programme. </w:t>
+        <w:t xml:space="preserve">Gordon, M., Viganola, D., Bishop, M., Chen, Y., Dreber, A., Goldfedder, B., Holzmeister, F., Johannesson, M., Liu, Y., Twardy, C., Wang, J., &amp; Pfeiffer, T. (2020). Are replication rates the same across academic fields? Community forecasts from the DARPA SCORE programme. </w:t>
       </w:r>
       <w:r>
         <w:rPr>
@@ -8887,43 +8831,15 @@
         <w:pStyle w:val="Bibliography"/>
       </w:pPr>
       <w:r>
-        <w:t>Hantula</w:t>
-      </w:r>
-      <w:r>
-        <w:t xml:space="preserve">, D. A. (2019). Editorial: Replication and Reliability in </w:t>
-      </w:r>
-      <w:r>
-        <w:t>Behavior</w:t>
-      </w:r>
-      <w:r>
-        <w:t xml:space="preserve"> Science and </w:t>
-      </w:r>
-      <w:r>
-        <w:t>Behavior</w:t>
-      </w:r>
-      <w:r>
-        <w:t xml:space="preserve"> Analysis: A Call for a Conversation. </w:t>
-      </w:r>
-      <w:r>
-        <w:rPr>
-          <w:i/>
-          <w:iCs/>
-        </w:rPr>
-        <w:t xml:space="preserve">Perspectives on </w:t>
-      </w:r>
-      <w:r>
-        <w:rPr>
-          <w:i/>
-          <w:iCs/>
-        </w:rPr>
-        <w:t>Behavior</w:t>
-      </w:r>
-      <w:r>
-        <w:rPr>
-          <w:i/>
-          <w:iCs/>
-        </w:rPr>
-        <w:t xml:space="preserve"> Science</w:t>
+        <w:lastRenderedPageBreak/>
+        <w:t xml:space="preserve">Hantula, D. A. (2019). Editorial: Replication and Reliability in Behavior Science and Behavior Analysis: A Call for a Conversation. </w:t>
+      </w:r>
+      <w:r>
+        <w:rPr>
+          <w:i/>
+          <w:iCs/>
+        </w:rPr>
+        <w:t>Perspectives on Behavior Science</w:t>
       </w:r>
       <w:r>
         <w:t xml:space="preserve">, </w:t>
@@ -9063,14 +8979,7 @@
           <w:i/>
           <w:iCs/>
         </w:rPr>
-        <w:t>Behavior</w:t>
-      </w:r>
-      <w:r>
-        <w:rPr>
-          <w:i/>
-          <w:iCs/>
-        </w:rPr>
-        <w:t xml:space="preserve"> Research Methods</w:t>
+        <w:t>Behavior Research Methods</w:t>
       </w:r>
       <w:r>
         <w:t>. https://doi.org/10.3758/s13428-022-01879-4</w:t>
@@ -9127,6 +9036,7 @@
         <w:pStyle w:val="Bibliography"/>
       </w:pPr>
       <w:r>
+        <w:lastRenderedPageBreak/>
         <w:t xml:space="preserve">Hussey, I. (2022). </w:t>
       </w:r>
       <w:r>
@@ -9180,21 +9090,7 @@
           <w:i/>
           <w:iCs/>
         </w:rPr>
-        <w:t xml:space="preserve">Journal of </w:t>
-      </w:r>
-      <w:r>
-        <w:rPr>
-          <w:i/>
-          <w:iCs/>
-        </w:rPr>
-        <w:t>Behavior</w:t>
-      </w:r>
-      <w:r>
-        <w:rPr>
-          <w:i/>
-          <w:iCs/>
-        </w:rPr>
-        <w:t xml:space="preserve"> Therapy and Experimental Psychiatry</w:t>
+        <w:t>Journal of Behavior Therapy and Experimental Psychiatry</w:t>
       </w:r>
       <w:r>
         <w:t xml:space="preserve">, </w:t>
@@ -9325,6 +9221,7 @@
         <w:pStyle w:val="Bibliography"/>
       </w:pPr>
       <w:r>
+        <w:lastRenderedPageBreak/>
         <w:t xml:space="preserve">Jackson, M. L., Larry Williams, W., Hayes, S. C., Humphreys, T., Gauthier, B., &amp; Westwood, R. (2016). Whatever gets your heart pumping: The impact of implicitly selected reinforcer-focused statements on exercise intensity. </w:t>
       </w:r>
       <w:r>
@@ -9381,19 +9278,7 @@
         <w:pStyle w:val="Bibliography"/>
       </w:pPr>
       <w:r>
-        <w:t xml:space="preserve">Kavanagh, D., </w:t>
-      </w:r>
-      <w:r>
-        <w:t>Matthyssen</w:t>
-      </w:r>
-      <w:r>
-        <w:t xml:space="preserve">, N., Barnes-Holmes, Y., Barnes-Holmes, D., McEnteggart, C., &amp; </w:t>
-      </w:r>
-      <w:r>
-        <w:t>Vastano</w:t>
-      </w:r>
-      <w:r>
-        <w:t xml:space="preserve">, R. (2019). Exploring the use of pictures of self and other in the IRAP: Reflecting upon the emergence of differential trial type effects. </w:t>
+        <w:t xml:space="preserve">Kavanagh, D., Matthyssen, N., Barnes-Holmes, Y., Barnes-Holmes, D., McEnteggart, C., &amp; Vastano, R. (2019). Exploring the use of pictures of self and other in the IRAP: Reflecting upon the emergence of differential trial type effects. </w:t>
       </w:r>
       <w:r>
         <w:rPr>
@@ -9421,19 +9306,7 @@
         <w:pStyle w:val="Bibliography"/>
       </w:pPr>
       <w:r>
-        <w:t xml:space="preserve">Kavanagh, D., </w:t>
-      </w:r>
-      <w:r>
-        <w:t>Roelandt</w:t>
-      </w:r>
-      <w:r>
-        <w:t xml:space="preserve">, A., Van </w:t>
-      </w:r>
-      <w:r>
-        <w:t>Raemdonck</w:t>
-      </w:r>
-      <w:r>
-        <w:t xml:space="preserve">, L., Barnes-Holmes, Y., Barnes-Holmes, D., &amp; McEnteggart, C. (2019). The On-Going Search for Perspective-Taking IRAPs: Exploring the Potential of the Natural Language-IRAP. </w:t>
+        <w:t xml:space="preserve">Kavanagh, D., Roelandt, A., Van Raemdonck, L., Barnes-Holmes, Y., Barnes-Holmes, D., &amp; McEnteggart, C. (2019). The On-Going Search for Perspective-Taking IRAPs: Exploring the Potential of the Natural Language-IRAP. </w:t>
       </w:r>
       <w:r>
         <w:rPr>
@@ -9461,13 +9334,7 @@
         <w:pStyle w:val="Bibliography"/>
       </w:pPr>
       <w:r>
-        <w:t xml:space="preserve">Kerr, N. L. (1998). </w:t>
-      </w:r>
-      <w:r>
-        <w:t>HARKing</w:t>
-      </w:r>
-      <w:r>
-        <w:t xml:space="preserve">: Hypothesizing after the results are known. </w:t>
+        <w:t xml:space="preserve">Kerr, N. L. (1998). HARKing: Hypothesizing after the results are known. </w:t>
       </w:r>
       <w:r>
         <w:rPr>
@@ -9495,16 +9362,7 @@
         <w:pStyle w:val="Bibliography"/>
       </w:pPr>
       <w:r>
-        <w:t>Kilroe</w:t>
-      </w:r>
-      <w:r>
-        <w:t xml:space="preserve">, H., Murphy, C., Barnes-Holmes, D., &amp; Barnes-Holmes, Y. (2014). Using the T-IRAP interactive computer program and applied </w:t>
-      </w:r>
-      <w:r>
-        <w:t>behavior</w:t>
-      </w:r>
-      <w:r>
-        <w:t xml:space="preserve"> analysis to teach relational responding in children with autism. </w:t>
+        <w:t xml:space="preserve">Kilroe, H., Murphy, C., Barnes-Holmes, D., &amp; Barnes-Holmes, Y. (2014). Using the T-IRAP interactive computer program and applied behavior analysis to teach relational responding in children with autism. </w:t>
       </w:r>
       <w:r>
         <w:rPr>
@@ -9532,45 +9390,10 @@
         <w:pStyle w:val="Bibliography"/>
       </w:pPr>
       <w:r>
-        <w:t xml:space="preserve">Klein, R. A., Vianello, M., </w:t>
-      </w:r>
-      <w:r>
-        <w:t>Hasselman</w:t>
-      </w:r>
-      <w:r>
-        <w:t xml:space="preserve">, F., Adams, B. G., Adams, R. B., </w:t>
-      </w:r>
-      <w:r>
-        <w:t>Alper</w:t>
-      </w:r>
-      <w:r>
-        <w:t xml:space="preserve">, S., Aveyard, M., Axt, J. R., Babalola, M. T., </w:t>
-      </w:r>
-      <w:r>
-        <w:t>Bahník</w:t>
-      </w:r>
-      <w:r>
-        <w:t xml:space="preserve">, Š., Batra, R., </w:t>
-      </w:r>
-      <w:r>
-        <w:t>Berkics</w:t>
-      </w:r>
-      <w:r>
-        <w:t xml:space="preserve">, M., Bernstein, M. J., Berry, D. R., </w:t>
-      </w:r>
-      <w:r>
-        <w:t>Bialobrzeska</w:t>
-      </w:r>
-      <w:r>
-        <w:t xml:space="preserve">, O., Binan, E. D., Bocian, K., Brandt, M. J., </w:t>
-      </w:r>
-      <w:r>
-        <w:t>Busching</w:t>
-      </w:r>
-      <w:r>
-        <w:t xml:space="preserve">, R., </w:t>
-      </w:r>
-      <w:r>
+        <w:t xml:space="preserve">Klein, R. A., Vianello, M., Hasselman, F., Adams, B. G., Adams, R. B., Alper, S., Aveyard, M., Axt, J. R., Babalola, M. T., Bahník, Š., Batra, R., Berkics, M., Bernstein, M. J., Berry, D. R., Bialobrzeska, O., Binan, E. D., Bocian, K., Brandt, M. J., Busching, R., </w:t>
+      </w:r>
+      <w:r>
+        <w:lastRenderedPageBreak/>
         <w:t xml:space="preserve">… Nosek, B. A. (2018). Many Labs 2: Investigating Variation in Replicability Across Samples and Settings. </w:t>
       </w:r>
       <w:r>
@@ -9655,31 +9478,7 @@
         <w:pStyle w:val="Bibliography"/>
       </w:pPr>
       <w:r>
-        <w:t xml:space="preserve">Lakens, D., </w:t>
-      </w:r>
-      <w:r>
-        <w:t>Adolfi</w:t>
-      </w:r>
-      <w:r>
-        <w:t xml:space="preserve">, F. G., Albers, C. J., </w:t>
-      </w:r>
-      <w:r>
-        <w:t>Anvari</w:t>
-      </w:r>
-      <w:r>
-        <w:t xml:space="preserve">, F., Apps, M. A. J., </w:t>
-      </w:r>
-      <w:r>
-        <w:t>Argamon</w:t>
-      </w:r>
-      <w:r>
-        <w:t xml:space="preserve">, S. E., Baguley, T., Becker, R. B., Benning, S. D., Bradford, D. E., Buchanan, E. M., Caldwell, A. R., Van </w:t>
-      </w:r>
-      <w:r>
-        <w:t>Calster</w:t>
-      </w:r>
-      <w:r>
-        <w:t xml:space="preserve">, B., Carlsson, R., Chen, S.-C., Chung, B., Colling, L. J., Collins, G. S., Crook, Z., … Zwaan, R. A. (2018). Justify your alpha. </w:t>
+        <w:t xml:space="preserve">Lakens, D., Adolfi, F. G., Albers, C. J., Anvari, F., Apps, M. A. J., Argamon, S. E., Baguley, T., Becker, R. B., Benning, S. D., Bradford, D. E., Buchanan, E. M., Caldwell, A. R., Van Calster, B., Carlsson, R., Chen, S.-C., Chung, B., Colling, L. J., Collins, G. S., Crook, Z., … Zwaan, R. A. (2018). Justify your alpha. </w:t>
       </w:r>
       <w:r>
         <w:rPr>
@@ -9794,6 +9593,7 @@
         <w:t xml:space="preserve">Levin, M. E., Hayes, S. C., &amp; Waltz, T. (2010). Creating an implicit measure of cognition more suited to applied research: A test of the Mixed Trial—Implicit Relational </w:t>
       </w:r>
       <w:r>
+        <w:lastRenderedPageBreak/>
         <w:t xml:space="preserve">Assessment Procedure (MT-IRAP). </w:t>
       </w:r>
       <w:r>
@@ -9829,21 +9629,7 @@
           <w:i/>
           <w:iCs/>
         </w:rPr>
-        <w:t xml:space="preserve">Canadian Psychology / </w:t>
-      </w:r>
-      <w:r>
-        <w:rPr>
-          <w:i/>
-          <w:iCs/>
-        </w:rPr>
-        <w:t>Psychologie</w:t>
-      </w:r>
-      <w:r>
-        <w:rPr>
-          <w:i/>
-          <w:iCs/>
-        </w:rPr>
-        <w:t xml:space="preserve"> Canadienne</w:t>
+        <w:t>Canadian Psychology / Psychologie Canadienne</w:t>
       </w:r>
       <w:r>
         <w:t xml:space="preserve">, </w:t>
@@ -9882,16 +9668,7 @@
         <w:pStyle w:val="Bibliography"/>
       </w:pPr>
       <w:r>
-        <w:t>Makel</w:t>
-      </w:r>
-      <w:r>
-        <w:t xml:space="preserve">, M. C., </w:t>
-      </w:r>
-      <w:r>
-        <w:t>Plucker</w:t>
-      </w:r>
-      <w:r>
-        <w:t xml:space="preserve">, J. A., &amp; Hegarty, B. (2012). Replications in Psychology Research: How Often Do They Really Occur? </w:t>
+        <w:t xml:space="preserve">Makel, M. C., Plucker, J. A., &amp; Hegarty, B. (2012). Replications in Psychology Research: How Often Do They Really Occur? </w:t>
       </w:r>
       <w:r>
         <w:rPr>
@@ -9937,13 +9714,7 @@
         <w:pStyle w:val="Bibliography"/>
       </w:pPr>
       <w:r>
-        <w:t xml:space="preserve">McShane, B. B., &amp; </w:t>
-      </w:r>
-      <w:r>
-        <w:t>Böckenholt</w:t>
-      </w:r>
-      <w:r>
-        <w:t xml:space="preserve">, U. (2014). You Cannot Step Into the Same River Twice: When Power Analyses Are Optimistic. </w:t>
+        <w:t xml:space="preserve">McShane, B. B., &amp; Böckenholt, U. (2014). You Cannot Step Into the Same River Twice: When Power Analyses Are Optimistic. </w:t>
       </w:r>
       <w:r>
         <w:rPr>
@@ -9999,19 +9770,7 @@
         <w:pStyle w:val="Bibliography"/>
       </w:pPr>
       <w:r>
-        <w:t xml:space="preserve">Munafò, M. R., Nosek, B. A., Bishop, D. V. M., Button, K. S., Chambers, C. D., </w:t>
-      </w:r>
-      <w:r>
-        <w:t>Percie</w:t>
-      </w:r>
-      <w:r>
-        <w:t xml:space="preserve"> du </w:t>
-      </w:r>
-      <w:r>
-        <w:t>Sert</w:t>
-      </w:r>
-      <w:r>
-        <w:t xml:space="preserve">, N., Simonsohn, U., Wagenmakers, E.-J., Ware, J. J., &amp; Ioannidis, J. P. A. (2017). A manifesto for reproducible science. </w:t>
+        <w:t xml:space="preserve">Munafò, M. R., Nosek, B. A., Bishop, D. V. M., Button, K. S., Chambers, C. D., Percie du Sert, N., Simonsohn, U., Wagenmakers, E.-J., Ware, J. J., &amp; Ioannidis, J. P. A. (2017). A manifesto for reproducible science. </w:t>
       </w:r>
       <w:r>
         <w:rPr>
@@ -10039,6 +9798,7 @@
         <w:pStyle w:val="Bibliography"/>
       </w:pPr>
       <w:r>
+        <w:lastRenderedPageBreak/>
         <w:t xml:space="preserve">Nicholson, E., &amp; Barnes-Holmes, D. (2012). Developing an implicit measure of disgust propensity and disgust sensitivity: Examining the role of implicit disgust propensity and sensitivity in obsessive-compulsive tendencies. </w:t>
       </w:r>
       <w:r>
@@ -10046,21 +9806,7 @@
           <w:i/>
           <w:iCs/>
         </w:rPr>
-        <w:t xml:space="preserve">Journal of </w:t>
-      </w:r>
-      <w:r>
-        <w:rPr>
-          <w:i/>
-          <w:iCs/>
-        </w:rPr>
-        <w:t>Behavior</w:t>
-      </w:r>
-      <w:r>
-        <w:rPr>
-          <w:i/>
-          <w:iCs/>
-        </w:rPr>
-        <w:t xml:space="preserve"> Therapy and Experimental Psychiatry</w:t>
+        <w:t>Journal of Behavior Therapy and Experimental Psychiatry</w:t>
       </w:r>
       <w:r>
         <w:t xml:space="preserve">, </w:t>
@@ -10116,14 +9862,7 @@
           <w:i/>
           <w:iCs/>
         </w:rPr>
-        <w:t xml:space="preserve">Automatic processes in social thinking and </w:t>
-      </w:r>
-      <w:r>
-        <w:rPr>
-          <w:i/>
-          <w:iCs/>
-        </w:rPr>
-        <w:t>behavior</w:t>
+        <w:t>Automatic processes in social thinking and behavior</w:t>
       </w:r>
       <w:r>
         <w:t xml:space="preserve"> (pp. 265–292). Psychology Press.</w:t>
@@ -10180,13 +9919,7 @@
         <w:pStyle w:val="Bibliography"/>
       </w:pPr>
       <w:r>
-        <w:t xml:space="preserve">Page, L., </w:t>
-      </w:r>
-      <w:r>
-        <w:t>Noussair</w:t>
-      </w:r>
-      <w:r>
-        <w:t xml:space="preserve">, C. N., &amp; Slonim, R. (2021). The replication crisis, the rise of new research practices and what it means for experimental economics. </w:t>
+        <w:t xml:space="preserve">Page, L., Noussair, C. N., &amp; Slonim, R. (2021). The replication crisis, the rise of new research practices and what it means for experimental economics. </w:t>
       </w:r>
       <w:r>
         <w:rPr>
@@ -10270,13 +10003,8 @@
         <w:pStyle w:val="Bibliography"/>
       </w:pPr>
       <w:r>
-        <w:t xml:space="preserve">Pidgeon, A., McEnteggart, C., Harte, C., Barnes-Holmes, D., &amp; Barnes-Holmes, Y. (2021). Four self-related IRAPs: </w:t>
-      </w:r>
-      <w:r>
-        <w:t>Analyzing</w:t>
-      </w:r>
-      <w:r>
-        <w:t xml:space="preserve"> and interpreting effects in light of the DAARRE model. </w:t>
+        <w:lastRenderedPageBreak/>
+        <w:t xml:space="preserve">Pidgeon, A., McEnteggart, C., Harte, C., Barnes-Holmes, D., &amp; Barnes-Holmes, Y. (2021). Four self-related IRAPs: Analyzing and interpreting effects in light of the DAARRE model. </w:t>
       </w:r>
       <w:r>
         <w:rPr>
@@ -10304,16 +10032,7 @@
         <w:pStyle w:val="Bibliography"/>
       </w:pPr>
       <w:r>
-        <w:t>Rafacz</w:t>
-      </w:r>
-      <w:r>
-        <w:t xml:space="preserve">, S. D., </w:t>
-      </w:r>
-      <w:r>
-        <w:t>Houmanfar</w:t>
-      </w:r>
-      <w:r>
-        <w:t xml:space="preserve">, R. A., Smith, G. S., &amp; Levin, M. E. (2019). Assessing the effects of motivative augmentals, pay-for-performance, and implicit verbal responding on cooperation. </w:t>
+        <w:t xml:space="preserve">Rafacz, S. D., Houmanfar, R. A., Smith, G. S., &amp; Levin, M. E. (2019). Assessing the effects of motivative augmentals, pay-for-performance, and implicit verbal responding on cooperation. </w:t>
       </w:r>
       <w:r>
         <w:rPr>
@@ -10359,13 +10078,7 @@
         <w:pStyle w:val="Bibliography"/>
       </w:pPr>
       <w:r>
-        <w:t>Richard, F. D., Bond, C. F., &amp; Stokes-</w:t>
-      </w:r>
-      <w:r>
-        <w:t>Zoota</w:t>
-      </w:r>
-      <w:r>
-        <w:t xml:space="preserve">, J. J. (2003). One Hundred Years of Social Psychology Quantitatively Described. </w:t>
+        <w:t xml:space="preserve">Richard, F. D., Bond, C. F., &amp; Stokes-Zoota, J. J. (2003). One Hundred Years of Social Psychology Quantitatively Described. </w:t>
       </w:r>
       <w:r>
         <w:rPr>
@@ -10411,10 +10124,7 @@
         <w:pStyle w:val="Bibliography"/>
       </w:pPr>
       <w:r>
-        <w:t>Rothermund</w:t>
-      </w:r>
-      <w:r>
-        <w:t xml:space="preserve">, K., Teige-Mocigemba, S., Gast, A., &amp; Wentura, D. (2009). Minimizing the influence of recoding in the Implicit Association Test: The Recoding-Free Implicit Association Test (IAT-RF). </w:t>
+        <w:t xml:space="preserve">Rothermund, K., Teige-Mocigemba, S., Gast, A., &amp; Wentura, D. (2009). Minimizing the influence of recoding in the Implicit Association Test: The Recoding-Free Implicit Association Test (IAT-RF). </w:t>
       </w:r>
       <w:r>
         <w:rPr>
@@ -10442,10 +10152,7 @@
         <w:pStyle w:val="Bibliography"/>
       </w:pPr>
       <w:r>
-        <w:t>Schimmack</w:t>
-      </w:r>
-      <w:r>
-        <w:t xml:space="preserve">, U. (2021). The Implicit Association Test: A Method in Search of a Construct. </w:t>
+        <w:t xml:space="preserve">Schimmack, U. (2021). The Implicit Association Test: A Method in Search of a Construct. </w:t>
       </w:r>
       <w:r>
         <w:rPr>
@@ -10491,6 +10198,7 @@
         <w:pStyle w:val="Bibliography"/>
       </w:pPr>
       <w:r>
+        <w:lastRenderedPageBreak/>
         <w:t xml:space="preserve">Simmons, J. P., Nelson, L. D., &amp; Simonsohn, U. (2011). False-positive psychology: Undisclosed flexibility in data collection and analysis allows presenting anything as significant. </w:t>
       </w:r>
       <w:r>
@@ -10547,13 +10255,7 @@
         <w:pStyle w:val="Bibliography"/>
       </w:pPr>
       <w:r>
-        <w:t xml:space="preserve">Sommet, N., Weissman, D., </w:t>
-      </w:r>
-      <w:r>
-        <w:t>Cheutin</w:t>
-      </w:r>
-      <w:r>
-        <w:t xml:space="preserve">, N., &amp; Elliot, A. J. (2022). </w:t>
+        <w:t xml:space="preserve">Sommet, N., Weissman, D., Cheutin, N., &amp; Elliot, A. J. (2022). </w:t>
       </w:r>
       <w:r>
         <w:rPr>
@@ -10599,19 +10301,7 @@
         <w:pStyle w:val="Bibliography"/>
       </w:pPr>
       <w:r>
-        <w:t xml:space="preserve">Tackett, J. L., </w:t>
-      </w:r>
-      <w:r>
-        <w:t>Brandes</w:t>
-      </w:r>
-      <w:r>
-        <w:t xml:space="preserve">, C. M., King, K. M., &amp; </w:t>
-      </w:r>
-      <w:r>
-        <w:t>Markon</w:t>
-      </w:r>
-      <w:r>
-        <w:t xml:space="preserve">, K. E. (2019). Psychology’s Replication Crisis and Clinical Psychological Science. </w:t>
+        <w:t xml:space="preserve">Tackett, J. L., Brandes, C. M., King, K. M., &amp; Markon, K. E. (2019). Psychology’s Replication Crisis and Clinical Psychological Science. </w:t>
       </w:r>
       <w:r>
         <w:rPr>
@@ -10664,21 +10354,7 @@
           <w:i/>
           <w:iCs/>
         </w:rPr>
-        <w:t xml:space="preserve">Journal of </w:t>
-      </w:r>
-      <w:r>
-        <w:rPr>
-          <w:i/>
-          <w:iCs/>
-        </w:rPr>
-        <w:t>Behavior</w:t>
-      </w:r>
-      <w:r>
-        <w:rPr>
-          <w:i/>
-          <w:iCs/>
-        </w:rPr>
-        <w:t xml:space="preserve"> Therapy and Experimental Psychiatry</w:t>
+        <w:t>Journal of Behavior Therapy and Experimental Psychiatry</w:t>
       </w:r>
       <w:r>
         <w:t xml:space="preserve">, </w:t>
@@ -10699,19 +10375,8 @@
         <w:pStyle w:val="Bibliography"/>
       </w:pPr>
       <w:r>
-        <w:t xml:space="preserve">Wagenmakers, E.-J., </w:t>
-      </w:r>
-      <w:r>
-        <w:t>Wetzels</w:t>
-      </w:r>
-      <w:r>
-        <w:t xml:space="preserve">, R., Borsboom, D., van der Maas, H. L. J., &amp; </w:t>
-      </w:r>
-      <w:r>
-        <w:t>Kievit</w:t>
-      </w:r>
-      <w:r>
-        <w:t xml:space="preserve">, R. A. (2012). An agenda for purely confirmatory research. </w:t>
+        <w:lastRenderedPageBreak/>
+        <w:t xml:space="preserve">Wagenmakers, E.-J., Wetzels, R., Borsboom, D., van der Maas, H. L. J., &amp; Kievit, R. A. (2012). An agenda for purely confirmatory research. </w:t>
       </w:r>
       <w:r>
         <w:rPr>
@@ -10771,10 +10436,10 @@
       </w:r>
     </w:p>
     <w:sectPr>
-      <w:headerReference w:type="even" r:id="rId13"/>
-      <w:headerReference w:type="default" r:id="rId14"/>
-      <w:footerReference w:type="even" r:id="rId15"/>
-      <w:footerReference w:type="default" r:id="rId16"/>
+      <w:headerReference w:type="even" r:id="rId16"/>
+      <w:headerReference w:type="default" r:id="rId17"/>
+      <w:footerReference w:type="even" r:id="rId18"/>
+      <w:footerReference w:type="default" r:id="rId19"/>
       <w:type w:val="continuous"/>
       <w:pgSz w:w="11900" w:h="16840"/>
       <w:pgMar w:top="911" w:right="1440" w:bottom="1440" w:left="1440" w:header="708" w:footer="501" w:gutter="0"/>
@@ -10786,8 +10451,33 @@
 </w:document>
 </file>
 
+<file path=word/endnotes.xml><?xml version="1.0" encoding="utf-8"?>
+<w:endnotes xmlns:wpc="http://schemas.microsoft.com/office/word/2010/wordprocessingCanvas" xmlns:cx="http://schemas.microsoft.com/office/drawing/2014/chartex" xmlns:cx1="http://schemas.microsoft.com/office/drawing/2015/9/8/chartex" xmlns:cx2="http://schemas.microsoft.com/office/drawing/2015/10/21/chartex" xmlns:cx3="http://schemas.microsoft.com/office/drawing/2016/5/9/chartex" xmlns:cx4="http://schemas.microsoft.com/office/drawing/2016/5/10/chartex" xmlns:cx5="http://schemas.microsoft.com/office/drawing/2016/5/11/chartex" xmlns:cx6="http://schemas.microsoft.com/office/drawing/2016/5/12/chartex" xmlns:cx7="http://schemas.microsoft.com/office/drawing/2016/5/13/chartex" xmlns:cx8="http://schemas.microsoft.com/office/drawing/2016/5/14/chartex" xmlns:mc="http://schemas.openxmlformats.org/markup-compatibility/2006" xmlns:aink="http://schemas.microsoft.com/office/drawing/2016/ink" xmlns:am3d="http://schemas.microsoft.com/office/drawing/2017/model3d" xmlns:o="urn:schemas-microsoft-com:office:office" xmlns:oel="http://schemas.microsoft.com/office/2019/extlst" xmlns:r="http://schemas.openxmlformats.org/officeDocument/2006/relationships" xmlns:m="http://schemas.openxmlformats.org/officeDocument/2006/math" xmlns:v="urn:schemas-microsoft-com:vml" xmlns:wp14="http://schemas.microsoft.com/office/word/2010/wordprocessingDrawing" xmlns:wp="http://schemas.openxmlformats.org/drawingml/2006/wordprocessingDrawing" xmlns:w10="urn:schemas-microsoft-com:office:word" xmlns:w="http://schemas.openxmlformats.org/wordprocessingml/2006/main" xmlns:w14="http://schemas.microsoft.com/office/word/2010/wordml" xmlns:w15="http://schemas.microsoft.com/office/word/2012/wordml" xmlns:w16cex="http://schemas.microsoft.com/office/word/2018/wordml/cex" xmlns:w16cid="http://schemas.microsoft.com/office/word/2016/wordml/cid" xmlns:w16="http://schemas.microsoft.com/office/word/2018/wordml" xmlns:w16sdtdh="http://schemas.microsoft.com/office/word/2020/wordml/sdtdatahash" xmlns:w16se="http://schemas.microsoft.com/office/word/2015/wordml/symex" xmlns:wpg="http://schemas.microsoft.com/office/word/2010/wordprocessingGroup" xmlns:wpi="http://schemas.microsoft.com/office/word/2010/wordprocessingInk" xmlns:wne="http://schemas.microsoft.com/office/word/2006/wordml" xmlns:wps="http://schemas.microsoft.com/office/word/2010/wordprocessingShape" mc:Ignorable="w14 w15 w16se w16cid w16 w16cex w16sdtdh wp14">
+  <w:endnote w:type="separator" w:id="-1">
+    <w:p>
+      <w:pPr>
+        <w:spacing w:line="240" w:lineRule="auto"/>
+      </w:pPr>
+      <w:r>
+        <w:separator/>
+      </w:r>
+    </w:p>
+  </w:endnote>
+  <w:endnote w:type="continuationSeparator" w:id="0">
+    <w:p>
+      <w:pPr>
+        <w:spacing w:line="240" w:lineRule="auto"/>
+      </w:pPr>
+      <w:r>
+        <w:continuationSeparator/>
+      </w:r>
+    </w:p>
+  </w:endnote>
+</w:endnotes>
+</file>
+
 <file path=word/footer1.xml><?xml version="1.0" encoding="utf-8"?>
-<w:ftr xmlns:wpc="http://schemas.microsoft.com/office/word/2010/wordprocessingCanvas" xmlns:cx="http://schemas.microsoft.com/office/drawing/2014/chartex" xmlns:cx1="http://schemas.microsoft.com/office/drawing/2015/9/8/chartex" xmlns:cx2="http://schemas.microsoft.com/office/drawing/2015/10/21/chartex" xmlns:cx3="http://schemas.microsoft.com/office/drawing/2016/5/9/chartex" xmlns:cx4="http://schemas.microsoft.com/office/drawing/2016/5/10/chartex" xmlns:cx5="http://schemas.microsoft.com/office/drawing/2016/5/11/chartex" xmlns:mc="http://schemas.openxmlformats.org/markup-compatibility/2006" xmlns:o="urn:schemas-microsoft-com:office:office" xmlns:r="http://schemas.openxmlformats.org/officeDocument/2006/relationships" xmlns:m="http://schemas.openxmlformats.org/officeDocument/2006/math" xmlns:v="urn:schemas-microsoft-com:vml" xmlns:wp14="http://schemas.microsoft.com/office/word/2010/wordprocessingDrawing" xmlns:wp="http://schemas.openxmlformats.org/drawingml/2006/wordprocessingDrawing" xmlns:w10="urn:schemas-microsoft-com:office:word" xmlns:w="http://schemas.openxmlformats.org/wordprocessingml/2006/main" xmlns:w14="http://schemas.microsoft.com/office/word/2010/wordml" xmlns:w15="http://schemas.microsoft.com/office/word/2012/wordml" xmlns:wne="http://schemas.microsoft.com/office/word/2006/wordml" xmlns:w16cid="http://schemas.microsoft.com/office/word/2016/wordml/cid" xmlns:w16se="http://schemas.microsoft.com/office/word/2015/wordml/symex" xmlns:wpg="http://schemas.microsoft.com/office/word/2010/wordprocessingGroup" xmlns:wpi="http://schemas.microsoft.com/office/word/2010/wordprocessingInk" xmlns:wps="http://schemas.microsoft.com/office/word/2010/wordprocessingShape" mc:Ignorable="w14 w15 wp14 w16se w16cid">
+<w:ftr xmlns:wpc="http://schemas.microsoft.com/office/word/2010/wordprocessingCanvas" xmlns:cx="http://schemas.microsoft.com/office/drawing/2014/chartex" xmlns:cx1="http://schemas.microsoft.com/office/drawing/2015/9/8/chartex" xmlns:cx2="http://schemas.microsoft.com/office/drawing/2015/10/21/chartex" xmlns:cx3="http://schemas.microsoft.com/office/drawing/2016/5/9/chartex" xmlns:cx4="http://schemas.microsoft.com/office/drawing/2016/5/10/chartex" xmlns:cx5="http://schemas.microsoft.com/office/drawing/2016/5/11/chartex" xmlns:cx6="http://schemas.microsoft.com/office/drawing/2016/5/12/chartex" xmlns:cx7="http://schemas.microsoft.com/office/drawing/2016/5/13/chartex" xmlns:cx8="http://schemas.microsoft.com/office/drawing/2016/5/14/chartex" xmlns:mc="http://schemas.openxmlformats.org/markup-compatibility/2006" xmlns:aink="http://schemas.microsoft.com/office/drawing/2016/ink" xmlns:am3d="http://schemas.microsoft.com/office/drawing/2017/model3d" xmlns:o="urn:schemas-microsoft-com:office:office" xmlns:oel="http://schemas.microsoft.com/office/2019/extlst" xmlns:r="http://schemas.openxmlformats.org/officeDocument/2006/relationships" xmlns:m="http://schemas.openxmlformats.org/officeDocument/2006/math" xmlns:v="urn:schemas-microsoft-com:vml" xmlns:wp14="http://schemas.microsoft.com/office/word/2010/wordprocessingDrawing" xmlns:wp="http://schemas.openxmlformats.org/drawingml/2006/wordprocessingDrawing" xmlns:w10="urn:schemas-microsoft-com:office:word" xmlns:w="http://schemas.openxmlformats.org/wordprocessingml/2006/main" xmlns:w14="http://schemas.microsoft.com/office/word/2010/wordml" xmlns:w15="http://schemas.microsoft.com/office/word/2012/wordml" xmlns:w16cex="http://schemas.microsoft.com/office/word/2018/wordml/cex" xmlns:w16cid="http://schemas.microsoft.com/office/word/2016/wordml/cid" xmlns:w16="http://schemas.microsoft.com/office/word/2018/wordml" xmlns:w16sdtdh="http://schemas.microsoft.com/office/word/2020/wordml/sdtdatahash" xmlns:w16se="http://schemas.microsoft.com/office/word/2015/wordml/symex" xmlns:wpg="http://schemas.microsoft.com/office/word/2010/wordprocessingGroup" xmlns:wpi="http://schemas.microsoft.com/office/word/2010/wordprocessingInk" xmlns:wne="http://schemas.microsoft.com/office/word/2006/wordml" xmlns:wps="http://schemas.microsoft.com/office/word/2010/wordprocessingShape" mc:Ignorable="w14 w15 w16se w16cid w16 w16cex w16sdtdh wp14">
   <w:sdt>
     <w:sdtPr>
       <w:rPr>
@@ -10859,7 +10549,7 @@
 </file>
 
 <file path=word/footer2.xml><?xml version="1.0" encoding="utf-8"?>
-<w:ftr xmlns:wpc="http://schemas.microsoft.com/office/word/2010/wordprocessingCanvas" xmlns:cx="http://schemas.microsoft.com/office/drawing/2014/chartex" xmlns:cx1="http://schemas.microsoft.com/office/drawing/2015/9/8/chartex" xmlns:cx2="http://schemas.microsoft.com/office/drawing/2015/10/21/chartex" xmlns:cx3="http://schemas.microsoft.com/office/drawing/2016/5/9/chartex" xmlns:cx4="http://schemas.microsoft.com/office/drawing/2016/5/10/chartex" xmlns:cx5="http://schemas.microsoft.com/office/drawing/2016/5/11/chartex" xmlns:mc="http://schemas.openxmlformats.org/markup-compatibility/2006" xmlns:o="urn:schemas-microsoft-com:office:office" xmlns:r="http://schemas.openxmlformats.org/officeDocument/2006/relationships" xmlns:m="http://schemas.openxmlformats.org/officeDocument/2006/math" xmlns:v="urn:schemas-microsoft-com:vml" xmlns:wp14="http://schemas.microsoft.com/office/word/2010/wordprocessingDrawing" xmlns:wp="http://schemas.openxmlformats.org/drawingml/2006/wordprocessingDrawing" xmlns:w10="urn:schemas-microsoft-com:office:word" xmlns:w="http://schemas.openxmlformats.org/wordprocessingml/2006/main" xmlns:w14="http://schemas.microsoft.com/office/word/2010/wordml" xmlns:w15="http://schemas.microsoft.com/office/word/2012/wordml" xmlns:wne="http://schemas.microsoft.com/office/word/2006/wordml" xmlns:w16cid="http://schemas.microsoft.com/office/word/2016/wordml/cid" xmlns:w16se="http://schemas.microsoft.com/office/word/2015/wordml/symex" xmlns:wpg="http://schemas.microsoft.com/office/word/2010/wordprocessingGroup" xmlns:wpi="http://schemas.microsoft.com/office/word/2010/wordprocessingInk" xmlns:wps="http://schemas.microsoft.com/office/word/2010/wordprocessingShape" mc:Ignorable="w14 w15 wp14 w16se w16cid">
+<w:ftr xmlns:wpc="http://schemas.microsoft.com/office/word/2010/wordprocessingCanvas" xmlns:cx="http://schemas.microsoft.com/office/drawing/2014/chartex" xmlns:cx1="http://schemas.microsoft.com/office/drawing/2015/9/8/chartex" xmlns:cx2="http://schemas.microsoft.com/office/drawing/2015/10/21/chartex" xmlns:cx3="http://schemas.microsoft.com/office/drawing/2016/5/9/chartex" xmlns:cx4="http://schemas.microsoft.com/office/drawing/2016/5/10/chartex" xmlns:cx5="http://schemas.microsoft.com/office/drawing/2016/5/11/chartex" xmlns:cx6="http://schemas.microsoft.com/office/drawing/2016/5/12/chartex" xmlns:cx7="http://schemas.microsoft.com/office/drawing/2016/5/13/chartex" xmlns:cx8="http://schemas.microsoft.com/office/drawing/2016/5/14/chartex" xmlns:mc="http://schemas.openxmlformats.org/markup-compatibility/2006" xmlns:aink="http://schemas.microsoft.com/office/drawing/2016/ink" xmlns:am3d="http://schemas.microsoft.com/office/drawing/2017/model3d" xmlns:o="urn:schemas-microsoft-com:office:office" xmlns:oel="http://schemas.microsoft.com/office/2019/extlst" xmlns:r="http://schemas.openxmlformats.org/officeDocument/2006/relationships" xmlns:m="http://schemas.openxmlformats.org/officeDocument/2006/math" xmlns:v="urn:schemas-microsoft-com:vml" xmlns:wp14="http://schemas.microsoft.com/office/word/2010/wordprocessingDrawing" xmlns:wp="http://schemas.openxmlformats.org/drawingml/2006/wordprocessingDrawing" xmlns:w10="urn:schemas-microsoft-com:office:word" xmlns:w="http://schemas.openxmlformats.org/wordprocessingml/2006/main" xmlns:w14="http://schemas.microsoft.com/office/word/2010/wordml" xmlns:w15="http://schemas.microsoft.com/office/word/2012/wordml" xmlns:w16cex="http://schemas.microsoft.com/office/word/2018/wordml/cex" xmlns:w16cid="http://schemas.microsoft.com/office/word/2016/wordml/cid" xmlns:w16="http://schemas.microsoft.com/office/word/2018/wordml" xmlns:w16sdtdh="http://schemas.microsoft.com/office/word/2020/wordml/sdtdatahash" xmlns:w16se="http://schemas.microsoft.com/office/word/2015/wordml/symex" xmlns:wpg="http://schemas.microsoft.com/office/word/2010/wordprocessingGroup" xmlns:wpi="http://schemas.microsoft.com/office/word/2010/wordprocessingInk" xmlns:wne="http://schemas.microsoft.com/office/word/2006/wordml" xmlns:wps="http://schemas.microsoft.com/office/word/2010/wordprocessingShape" mc:Ignorable="w14 w15 w16se w16cid w16 w16cex w16sdtdh wp14">
   <w:p>
     <w:pPr>
       <w:pStyle w:val="Footer"/>
@@ -10886,8 +10576,33 @@
 </w:ftr>
 </file>
 
+<file path=word/footnotes.xml><?xml version="1.0" encoding="utf-8"?>
+<w:footnotes xmlns:wpc="http://schemas.microsoft.com/office/word/2010/wordprocessingCanvas" xmlns:cx="http://schemas.microsoft.com/office/drawing/2014/chartex" xmlns:cx1="http://schemas.microsoft.com/office/drawing/2015/9/8/chartex" xmlns:cx2="http://schemas.microsoft.com/office/drawing/2015/10/21/chartex" xmlns:cx3="http://schemas.microsoft.com/office/drawing/2016/5/9/chartex" xmlns:cx4="http://schemas.microsoft.com/office/drawing/2016/5/10/chartex" xmlns:cx5="http://schemas.microsoft.com/office/drawing/2016/5/11/chartex" xmlns:cx6="http://schemas.microsoft.com/office/drawing/2016/5/12/chartex" xmlns:cx7="http://schemas.microsoft.com/office/drawing/2016/5/13/chartex" xmlns:cx8="http://schemas.microsoft.com/office/drawing/2016/5/14/chartex" xmlns:mc="http://schemas.openxmlformats.org/markup-compatibility/2006" xmlns:aink="http://schemas.microsoft.com/office/drawing/2016/ink" xmlns:am3d="http://schemas.microsoft.com/office/drawing/2017/model3d" xmlns:o="urn:schemas-microsoft-com:office:office" xmlns:oel="http://schemas.microsoft.com/office/2019/extlst" xmlns:r="http://schemas.openxmlformats.org/officeDocument/2006/relationships" xmlns:m="http://schemas.openxmlformats.org/officeDocument/2006/math" xmlns:v="urn:schemas-microsoft-com:vml" xmlns:wp14="http://schemas.microsoft.com/office/word/2010/wordprocessingDrawing" xmlns:wp="http://schemas.openxmlformats.org/drawingml/2006/wordprocessingDrawing" xmlns:w10="urn:schemas-microsoft-com:office:word" xmlns:w="http://schemas.openxmlformats.org/wordprocessingml/2006/main" xmlns:w14="http://schemas.microsoft.com/office/word/2010/wordml" xmlns:w15="http://schemas.microsoft.com/office/word/2012/wordml" xmlns:w16cex="http://schemas.microsoft.com/office/word/2018/wordml/cex" xmlns:w16cid="http://schemas.microsoft.com/office/word/2016/wordml/cid" xmlns:w16="http://schemas.microsoft.com/office/word/2018/wordml" xmlns:w16sdtdh="http://schemas.microsoft.com/office/word/2020/wordml/sdtdatahash" xmlns:w16se="http://schemas.microsoft.com/office/word/2015/wordml/symex" xmlns:wpg="http://schemas.microsoft.com/office/word/2010/wordprocessingGroup" xmlns:wpi="http://schemas.microsoft.com/office/word/2010/wordprocessingInk" xmlns:wne="http://schemas.microsoft.com/office/word/2006/wordml" xmlns:wps="http://schemas.microsoft.com/office/word/2010/wordprocessingShape" mc:Ignorable="w14 w15 w16se w16cid w16 w16cex w16sdtdh wp14">
+  <w:footnote w:type="separator" w:id="-1">
+    <w:p>
+      <w:pPr>
+        <w:spacing w:line="240" w:lineRule="auto"/>
+      </w:pPr>
+      <w:r>
+        <w:separator/>
+      </w:r>
+    </w:p>
+  </w:footnote>
+  <w:footnote w:type="continuationSeparator" w:id="0">
+    <w:p>
+      <w:pPr>
+        <w:spacing w:line="240" w:lineRule="auto"/>
+      </w:pPr>
+      <w:r>
+        <w:continuationSeparator/>
+      </w:r>
+    </w:p>
+  </w:footnote>
+</w:footnotes>
+</file>
+
 <file path=word/header1.xml><?xml version="1.0" encoding="utf-8"?>
-<w:hdr xmlns:wpc="http://schemas.microsoft.com/office/word/2010/wordprocessingCanvas" xmlns:cx="http://schemas.microsoft.com/office/drawing/2014/chartex" xmlns:cx1="http://schemas.microsoft.com/office/drawing/2015/9/8/chartex" xmlns:cx2="http://schemas.microsoft.com/office/drawing/2015/10/21/chartex" xmlns:cx3="http://schemas.microsoft.com/office/drawing/2016/5/9/chartex" xmlns:cx4="http://schemas.microsoft.com/office/drawing/2016/5/10/chartex" xmlns:cx5="http://schemas.microsoft.com/office/drawing/2016/5/11/chartex" xmlns:mc="http://schemas.openxmlformats.org/markup-compatibility/2006" xmlns:o="urn:schemas-microsoft-com:office:office" xmlns:r="http://schemas.openxmlformats.org/officeDocument/2006/relationships" xmlns:m="http://schemas.openxmlformats.org/officeDocument/2006/math" xmlns:v="urn:schemas-microsoft-com:vml" xmlns:wp14="http://schemas.microsoft.com/office/word/2010/wordprocessingDrawing" xmlns:wp="http://schemas.openxmlformats.org/drawingml/2006/wordprocessingDrawing" xmlns:w10="urn:schemas-microsoft-com:office:word" xmlns:w="http://schemas.openxmlformats.org/wordprocessingml/2006/main" xmlns:w14="http://schemas.microsoft.com/office/word/2010/wordml" xmlns:w15="http://schemas.microsoft.com/office/word/2012/wordml" xmlns:wne="http://schemas.microsoft.com/office/word/2006/wordml" xmlns:w16cid="http://schemas.microsoft.com/office/word/2016/wordml/cid" xmlns:w16se="http://schemas.microsoft.com/office/word/2015/wordml/symex" xmlns:wpg="http://schemas.microsoft.com/office/word/2010/wordprocessingGroup" xmlns:wpi="http://schemas.microsoft.com/office/word/2010/wordprocessingInk" xmlns:wps="http://schemas.microsoft.com/office/word/2010/wordprocessingShape" mc:Ignorable="w14 w15 wp14 w16se w16cid">
+<w:hdr xmlns:wpc="http://schemas.microsoft.com/office/word/2010/wordprocessingCanvas" xmlns:cx="http://schemas.microsoft.com/office/drawing/2014/chartex" xmlns:cx1="http://schemas.microsoft.com/office/drawing/2015/9/8/chartex" xmlns:cx2="http://schemas.microsoft.com/office/drawing/2015/10/21/chartex" xmlns:cx3="http://schemas.microsoft.com/office/drawing/2016/5/9/chartex" xmlns:cx4="http://schemas.microsoft.com/office/drawing/2016/5/10/chartex" xmlns:cx5="http://schemas.microsoft.com/office/drawing/2016/5/11/chartex" xmlns:cx6="http://schemas.microsoft.com/office/drawing/2016/5/12/chartex" xmlns:cx7="http://schemas.microsoft.com/office/drawing/2016/5/13/chartex" xmlns:cx8="http://schemas.microsoft.com/office/drawing/2016/5/14/chartex" xmlns:mc="http://schemas.openxmlformats.org/markup-compatibility/2006" xmlns:aink="http://schemas.microsoft.com/office/drawing/2016/ink" xmlns:am3d="http://schemas.microsoft.com/office/drawing/2017/model3d" xmlns:o="urn:schemas-microsoft-com:office:office" xmlns:oel="http://schemas.microsoft.com/office/2019/extlst" xmlns:r="http://schemas.openxmlformats.org/officeDocument/2006/relationships" xmlns:m="http://schemas.openxmlformats.org/officeDocument/2006/math" xmlns:v="urn:schemas-microsoft-com:vml" xmlns:wp14="http://schemas.microsoft.com/office/word/2010/wordprocessingDrawing" xmlns:wp="http://schemas.openxmlformats.org/drawingml/2006/wordprocessingDrawing" xmlns:w10="urn:schemas-microsoft-com:office:word" xmlns:w="http://schemas.openxmlformats.org/wordprocessingml/2006/main" xmlns:w14="http://schemas.microsoft.com/office/word/2010/wordml" xmlns:w15="http://schemas.microsoft.com/office/word/2012/wordml" xmlns:w16cex="http://schemas.microsoft.com/office/word/2018/wordml/cex" xmlns:w16cid="http://schemas.microsoft.com/office/word/2016/wordml/cid" xmlns:w16="http://schemas.microsoft.com/office/word/2018/wordml" xmlns:w16sdtdh="http://schemas.microsoft.com/office/word/2020/wordml/sdtdatahash" xmlns:w16se="http://schemas.microsoft.com/office/word/2015/wordml/symex" xmlns:wpg="http://schemas.microsoft.com/office/word/2010/wordprocessingGroup" xmlns:wpi="http://schemas.microsoft.com/office/word/2010/wordprocessingInk" xmlns:wne="http://schemas.microsoft.com/office/word/2006/wordml" xmlns:wps="http://schemas.microsoft.com/office/word/2010/wordprocessingShape" mc:Ignorable="w14 w15 w16se w16cid w16 w16cex w16sdtdh wp14">
   <w:sdt>
     <w:sdtPr>
       <w:rPr>
@@ -11012,7 +10727,7 @@
 </file>
 
 <file path=word/header2.xml><?xml version="1.0" encoding="utf-8"?>
-<w:hdr xmlns:wpc="http://schemas.microsoft.com/office/word/2010/wordprocessingCanvas" xmlns:cx="http://schemas.microsoft.com/office/drawing/2014/chartex" xmlns:cx1="http://schemas.microsoft.com/office/drawing/2015/9/8/chartex" xmlns:cx2="http://schemas.microsoft.com/office/drawing/2015/10/21/chartex" xmlns:cx3="http://schemas.microsoft.com/office/drawing/2016/5/9/chartex" xmlns:cx4="http://schemas.microsoft.com/office/drawing/2016/5/10/chartex" xmlns:cx5="http://schemas.microsoft.com/office/drawing/2016/5/11/chartex" xmlns:mc="http://schemas.openxmlformats.org/markup-compatibility/2006" xmlns:o="urn:schemas-microsoft-com:office:office" xmlns:r="http://schemas.openxmlformats.org/officeDocument/2006/relationships" xmlns:m="http://schemas.openxmlformats.org/officeDocument/2006/math" xmlns:v="urn:schemas-microsoft-com:vml" xmlns:wp14="http://schemas.microsoft.com/office/word/2010/wordprocessingDrawing" xmlns:wp="http://schemas.openxmlformats.org/drawingml/2006/wordprocessingDrawing" xmlns:w10="urn:schemas-microsoft-com:office:word" xmlns:w="http://schemas.openxmlformats.org/wordprocessingml/2006/main" xmlns:w14="http://schemas.microsoft.com/office/word/2010/wordml" xmlns:w15="http://schemas.microsoft.com/office/word/2012/wordml" xmlns:wne="http://schemas.microsoft.com/office/word/2006/wordml" xmlns:w16cid="http://schemas.microsoft.com/office/word/2016/wordml/cid" xmlns:w16se="http://schemas.microsoft.com/office/word/2015/wordml/symex" xmlns:wpg="http://schemas.microsoft.com/office/word/2010/wordprocessingGroup" xmlns:wpi="http://schemas.microsoft.com/office/word/2010/wordprocessingInk" xmlns:wps="http://schemas.microsoft.com/office/word/2010/wordprocessingShape" mc:Ignorable="w14 w15 wp14 w16se w16cid">
+<w:hdr xmlns:wpc="http://schemas.microsoft.com/office/word/2010/wordprocessingCanvas" xmlns:cx="http://schemas.microsoft.com/office/drawing/2014/chartex" xmlns:cx1="http://schemas.microsoft.com/office/drawing/2015/9/8/chartex" xmlns:cx2="http://schemas.microsoft.com/office/drawing/2015/10/21/chartex" xmlns:cx3="http://schemas.microsoft.com/office/drawing/2016/5/9/chartex" xmlns:cx4="http://schemas.microsoft.com/office/drawing/2016/5/10/chartex" xmlns:cx5="http://schemas.microsoft.com/office/drawing/2016/5/11/chartex" xmlns:cx6="http://schemas.microsoft.com/office/drawing/2016/5/12/chartex" xmlns:cx7="http://schemas.microsoft.com/office/drawing/2016/5/13/chartex" xmlns:cx8="http://schemas.microsoft.com/office/drawing/2016/5/14/chartex" xmlns:mc="http://schemas.openxmlformats.org/markup-compatibility/2006" xmlns:aink="http://schemas.microsoft.com/office/drawing/2016/ink" xmlns:am3d="http://schemas.microsoft.com/office/drawing/2017/model3d" xmlns:o="urn:schemas-microsoft-com:office:office" xmlns:oel="http://schemas.microsoft.com/office/2019/extlst" xmlns:r="http://schemas.openxmlformats.org/officeDocument/2006/relationships" xmlns:m="http://schemas.openxmlformats.org/officeDocument/2006/math" xmlns:v="urn:schemas-microsoft-com:vml" xmlns:wp14="http://schemas.microsoft.com/office/word/2010/wordprocessingDrawing" xmlns:wp="http://schemas.openxmlformats.org/drawingml/2006/wordprocessingDrawing" xmlns:w10="urn:schemas-microsoft-com:office:word" xmlns:w="http://schemas.openxmlformats.org/wordprocessingml/2006/main" xmlns:w14="http://schemas.microsoft.com/office/word/2010/wordml" xmlns:w15="http://schemas.microsoft.com/office/word/2012/wordml" xmlns:w16cex="http://schemas.microsoft.com/office/word/2018/wordml/cex" xmlns:w16cid="http://schemas.microsoft.com/office/word/2016/wordml/cid" xmlns:w16="http://schemas.microsoft.com/office/word/2018/wordml" xmlns:w16sdtdh="http://schemas.microsoft.com/office/word/2020/wordml/sdtdatahash" xmlns:w16se="http://schemas.microsoft.com/office/word/2015/wordml/symex" xmlns:wpg="http://schemas.microsoft.com/office/word/2010/wordprocessingGroup" xmlns:wpi="http://schemas.microsoft.com/office/word/2010/wordprocessingInk" xmlns:wne="http://schemas.microsoft.com/office/word/2006/wordml" xmlns:wps="http://schemas.microsoft.com/office/word/2010/wordprocessingShape" mc:Ignorable="w14 w15 w16se w16cid w16 w16cex w16sdtdh wp14">
   <w:sdt>
     <w:sdtPr>
       <w:rPr>
@@ -11068,8 +10783,8 @@
 </file>
 
 <file path=word/numbering.xml><?xml version="1.0" encoding="utf-8"?>
-<w:numbering xmlns:wpc="http://schemas.microsoft.com/office/word/2010/wordprocessingCanvas" xmlns:cx="http://schemas.microsoft.com/office/drawing/2014/chartex" xmlns:cx1="http://schemas.microsoft.com/office/drawing/2015/9/8/chartex" xmlns:cx2="http://schemas.microsoft.com/office/drawing/2015/10/21/chartex" xmlns:cx3="http://schemas.microsoft.com/office/drawing/2016/5/9/chartex" xmlns:cx4="http://schemas.microsoft.com/office/drawing/2016/5/10/chartex" xmlns:cx5="http://schemas.microsoft.com/office/drawing/2016/5/11/chartex" xmlns:mc="http://schemas.openxmlformats.org/markup-compatibility/2006" xmlns:o="urn:schemas-microsoft-com:office:office" xmlns:r="http://schemas.openxmlformats.org/officeDocument/2006/relationships" xmlns:m="http://schemas.openxmlformats.org/officeDocument/2006/math" xmlns:v="urn:schemas-microsoft-com:vml" xmlns:wp14="http://schemas.microsoft.com/office/word/2010/wordprocessingDrawing" xmlns:wp="http://schemas.openxmlformats.org/drawingml/2006/wordprocessingDrawing" xmlns:w10="urn:schemas-microsoft-com:office:word" xmlns:w="http://schemas.openxmlformats.org/wordprocessingml/2006/main" xmlns:w14="http://schemas.microsoft.com/office/word/2010/wordml" xmlns:w15="http://schemas.microsoft.com/office/word/2012/wordml" xmlns:wne="http://schemas.microsoft.com/office/word/2006/wordml" xmlns:w16cid="http://schemas.microsoft.com/office/word/2016/wordml/cid" xmlns:w16se="http://schemas.microsoft.com/office/word/2015/wordml/symex" xmlns:wpg="http://schemas.microsoft.com/office/word/2010/wordprocessingGroup" xmlns:wpi="http://schemas.microsoft.com/office/word/2010/wordprocessingInk" xmlns:wps="http://schemas.microsoft.com/office/word/2010/wordprocessingShape" mc:Ignorable="w14 w15 wp14 w16se w16cid">
-  <w:abstractNum w:abstractNumId="0">
+<w:numbering xmlns:wpc="http://schemas.microsoft.com/office/word/2010/wordprocessingCanvas" xmlns:cx="http://schemas.microsoft.com/office/drawing/2014/chartex" xmlns:cx1="http://schemas.microsoft.com/office/drawing/2015/9/8/chartex" xmlns:cx2="http://schemas.microsoft.com/office/drawing/2015/10/21/chartex" xmlns:cx3="http://schemas.microsoft.com/office/drawing/2016/5/9/chartex" xmlns:cx4="http://schemas.microsoft.com/office/drawing/2016/5/10/chartex" xmlns:cx5="http://schemas.microsoft.com/office/drawing/2016/5/11/chartex" xmlns:cx6="http://schemas.microsoft.com/office/drawing/2016/5/12/chartex" xmlns:cx7="http://schemas.microsoft.com/office/drawing/2016/5/13/chartex" xmlns:cx8="http://schemas.microsoft.com/office/drawing/2016/5/14/chartex" xmlns:mc="http://schemas.openxmlformats.org/markup-compatibility/2006" xmlns:aink="http://schemas.microsoft.com/office/drawing/2016/ink" xmlns:am3d="http://schemas.microsoft.com/office/drawing/2017/model3d" xmlns:o="urn:schemas-microsoft-com:office:office" xmlns:oel="http://schemas.microsoft.com/office/2019/extlst" xmlns:r="http://schemas.openxmlformats.org/officeDocument/2006/relationships" xmlns:m="http://schemas.openxmlformats.org/officeDocument/2006/math" xmlns:v="urn:schemas-microsoft-com:vml" xmlns:wp14="http://schemas.microsoft.com/office/word/2010/wordprocessingDrawing" xmlns:wp="http://schemas.openxmlformats.org/drawingml/2006/wordprocessingDrawing" xmlns:w10="urn:schemas-microsoft-com:office:word" xmlns:w="http://schemas.openxmlformats.org/wordprocessingml/2006/main" xmlns:w14="http://schemas.microsoft.com/office/word/2010/wordml" xmlns:w15="http://schemas.microsoft.com/office/word/2012/wordml" xmlns:w16cex="http://schemas.microsoft.com/office/word/2018/wordml/cex" xmlns:w16cid="http://schemas.microsoft.com/office/word/2016/wordml/cid" xmlns:w16="http://schemas.microsoft.com/office/word/2018/wordml" xmlns:w16sdtdh="http://schemas.microsoft.com/office/word/2020/wordml/sdtdatahash" xmlns:w16se="http://schemas.microsoft.com/office/word/2015/wordml/symex" xmlns:wpg="http://schemas.microsoft.com/office/word/2010/wordprocessingGroup" xmlns:wpi="http://schemas.microsoft.com/office/word/2010/wordprocessingInk" xmlns:wne="http://schemas.microsoft.com/office/word/2006/wordml" xmlns:wps="http://schemas.microsoft.com/office/word/2010/wordprocessingShape" mc:Ignorable="w14 w15 w16se w16cid w16 w16cex w16sdtdh wp14">
+  <w:abstractNum w:abstractNumId="0" w15:restartNumberingAfterBreak="0">
     <w:nsid w:val="FFFFFF7C"/>
     <w:multiLevelType w:val="singleLevel"/>
     <w:tmpl w:val="6ED08D94"/>
@@ -11087,7 +10802,7 @@
       </w:pPr>
     </w:lvl>
   </w:abstractNum>
-  <w:abstractNum w:abstractNumId="1">
+  <w:abstractNum w:abstractNumId="1" w15:restartNumberingAfterBreak="0">
     <w:nsid w:val="FFFFFF7D"/>
     <w:multiLevelType w:val="singleLevel"/>
     <w:tmpl w:val="3D5203EE"/>
@@ -11105,7 +10820,7 @@
       </w:pPr>
     </w:lvl>
   </w:abstractNum>
-  <w:abstractNum w:abstractNumId="2">
+  <w:abstractNum w:abstractNumId="2" w15:restartNumberingAfterBreak="0">
     <w:nsid w:val="FFFFFF7E"/>
     <w:multiLevelType w:val="singleLevel"/>
     <w:tmpl w:val="F2DC96EC"/>
@@ -11123,7 +10838,7 @@
       </w:pPr>
     </w:lvl>
   </w:abstractNum>
-  <w:abstractNum w:abstractNumId="3">
+  <w:abstractNum w:abstractNumId="3" w15:restartNumberingAfterBreak="0">
     <w:nsid w:val="FFFFFF7F"/>
     <w:multiLevelType w:val="singleLevel"/>
     <w:tmpl w:val="94D2CA36"/>
@@ -11141,7 +10856,7 @@
       </w:pPr>
     </w:lvl>
   </w:abstractNum>
-  <w:abstractNum w:abstractNumId="4">
+  <w:abstractNum w:abstractNumId="4" w15:restartNumberingAfterBreak="0">
     <w:nsid w:val="FFFFFF80"/>
     <w:multiLevelType w:val="singleLevel"/>
     <w:tmpl w:val="17BCEBA6"/>
@@ -11162,7 +10877,7 @@
       </w:rPr>
     </w:lvl>
   </w:abstractNum>
-  <w:abstractNum w:abstractNumId="5">
+  <w:abstractNum w:abstractNumId="5" w15:restartNumberingAfterBreak="0">
     <w:nsid w:val="FFFFFF81"/>
     <w:multiLevelType w:val="singleLevel"/>
     <w:tmpl w:val="7D386FFE"/>
@@ -11183,7 +10898,7 @@
       </w:rPr>
     </w:lvl>
   </w:abstractNum>
-  <w:abstractNum w:abstractNumId="6">
+  <w:abstractNum w:abstractNumId="6" w15:restartNumberingAfterBreak="0">
     <w:nsid w:val="FFFFFF82"/>
     <w:multiLevelType w:val="singleLevel"/>
     <w:tmpl w:val="D73A80FE"/>
@@ -11204,7 +10919,7 @@
       </w:rPr>
     </w:lvl>
   </w:abstractNum>
-  <w:abstractNum w:abstractNumId="7">
+  <w:abstractNum w:abstractNumId="7" w15:restartNumberingAfterBreak="0">
     <w:nsid w:val="FFFFFF83"/>
     <w:multiLevelType w:val="singleLevel"/>
     <w:tmpl w:val="0AB08068"/>
@@ -11225,7 +10940,7 @@
       </w:rPr>
     </w:lvl>
   </w:abstractNum>
-  <w:abstractNum w:abstractNumId="8">
+  <w:abstractNum w:abstractNumId="8" w15:restartNumberingAfterBreak="0">
     <w:nsid w:val="FFFFFF88"/>
     <w:multiLevelType w:val="singleLevel"/>
     <w:tmpl w:val="D6E00290"/>
@@ -11246,7 +10961,7 @@
       </w:rPr>
     </w:lvl>
   </w:abstractNum>
-  <w:abstractNum w:abstractNumId="9">
+  <w:abstractNum w:abstractNumId="9" w15:restartNumberingAfterBreak="0">
     <w:nsid w:val="FFFFFF89"/>
     <w:multiLevelType w:val="singleLevel"/>
     <w:tmpl w:val="D6FC344C"/>
@@ -11307,7 +11022,7 @@
 </file>
 
 <file path=word/styles.xml><?xml version="1.0" encoding="utf-8"?>
-<w:styles xmlns:mc="http://schemas.openxmlformats.org/markup-compatibility/2006" xmlns:r="http://schemas.openxmlformats.org/officeDocument/2006/relationships" xmlns:w="http://schemas.openxmlformats.org/wordprocessingml/2006/main" xmlns:w14="http://schemas.microsoft.com/office/word/2010/wordml" xmlns:w15="http://schemas.microsoft.com/office/word/2012/wordml" xmlns:w16cid="http://schemas.microsoft.com/office/word/2016/wordml/cid" xmlns:w16se="http://schemas.microsoft.com/office/word/2015/wordml/symex" mc:Ignorable="w14 w15 w16se w16cid">
+<w:styles xmlns:mc="http://schemas.openxmlformats.org/markup-compatibility/2006" xmlns:r="http://schemas.openxmlformats.org/officeDocument/2006/relationships" xmlns:w="http://schemas.openxmlformats.org/wordprocessingml/2006/main" xmlns:w14="http://schemas.microsoft.com/office/word/2010/wordml" xmlns:w15="http://schemas.microsoft.com/office/word/2012/wordml" xmlns:w16cex="http://schemas.microsoft.com/office/word/2018/wordml/cex" xmlns:w16cid="http://schemas.microsoft.com/office/word/2016/wordml/cid" xmlns:w16="http://schemas.microsoft.com/office/word/2018/wordml" xmlns:w16sdtdh="http://schemas.microsoft.com/office/word/2020/wordml/sdtdatahash" xmlns:w16se="http://schemas.microsoft.com/office/word/2015/wordml/symex" mc:Ignorable="w14 w15 w16se w16cid w16 w16cex w16sdtdh">
   <w:docDefaults>
     <w:rPrDefault>
       <w:rPr>
@@ -11691,11 +11406,11 @@
     <w:lsdException w:name="List Table 5 Dark Accent 6" w:uiPriority="50"/>
     <w:lsdException w:name="List Table 6 Colorful Accent 6" w:uiPriority="51"/>
     <w:lsdException w:name="List Table 7 Colorful Accent 6" w:uiPriority="52"/>
-    <w:lsdException w:name="Smart Link" w:semiHidden="1" w:unhideWhenUsed="1"/>
     <w:lsdException w:name="Mention" w:semiHidden="1" w:unhideWhenUsed="1"/>
     <w:lsdException w:name="Smart Hyperlink" w:semiHidden="1" w:unhideWhenUsed="1"/>
     <w:lsdException w:name="Hashtag" w:semiHidden="1" w:unhideWhenUsed="1"/>
     <w:lsdException w:name="Unresolved Mention" w:semiHidden="1" w:unhideWhenUsed="1"/>
+    <w:lsdException w:name="Smart Link" w:semiHidden="1" w:unhideWhenUsed="1"/>
   </w:latentStyles>
   <w:style w:type="paragraph" w:default="1" w:styleId="Normal">
     <w:name w:val="Normal"/>
@@ -11911,6 +11626,7 @@
   <w:style w:type="character" w:default="1" w:styleId="DefaultParagraphFont">
     <w:name w:val="Default Paragraph Font"/>
     <w:uiPriority w:val="1"/>
+    <w:semiHidden/>
     <w:unhideWhenUsed/>
   </w:style>
   <w:style w:type="table" w:default="1" w:styleId="TableNormal">
@@ -11941,7 +11657,7 @@
     <w:uiPriority w:val="3"/>
     <w:rsid w:val="00AD1F7D"/>
     <w:rPr>
-      <w:rFonts w:ascii="CMU Serif Roman" w:hAnsi="CMU Serif Roman" w:eastAsiaTheme="majorEastAsia" w:cstheme="majorBidi"/>
+      <w:rFonts w:ascii="CMU Serif Roman" w:eastAsiaTheme="majorEastAsia" w:hAnsi="CMU Serif Roman" w:cstheme="majorBidi"/>
       <w:b/>
       <w:bCs/>
       <w:kern w:val="24"/>
@@ -11955,7 +11671,7 @@
     <w:uiPriority w:val="3"/>
     <w:rsid w:val="00AD1F7D"/>
     <w:rPr>
-      <w:rFonts w:ascii="CMU Serif Roman" w:hAnsi="CMU Serif Roman" w:eastAsiaTheme="majorEastAsia" w:cstheme="majorBidi"/>
+      <w:rFonts w:ascii="CMU Serif Roman" w:eastAsiaTheme="majorEastAsia" w:hAnsi="CMU Serif Roman" w:cstheme="majorBidi"/>
       <w:b/>
       <w:bCs/>
       <w:kern w:val="24"/>
@@ -11969,7 +11685,7 @@
     <w:uiPriority w:val="3"/>
     <w:rsid w:val="00AD1F7D"/>
     <w:rPr>
-      <w:rFonts w:ascii="CMU Serif Roman" w:hAnsi="CMU Serif Roman" w:eastAsiaTheme="majorEastAsia" w:cstheme="majorBidi"/>
+      <w:rFonts w:ascii="CMU Serif Roman" w:eastAsiaTheme="majorEastAsia" w:hAnsi="CMU Serif Roman" w:cstheme="majorBidi"/>
       <w:b/>
       <w:bCs/>
       <w:kern w:val="24"/>
@@ -11983,7 +11699,7 @@
     <w:uiPriority w:val="3"/>
     <w:rsid w:val="00AD1F7D"/>
     <w:rPr>
-      <w:rFonts w:ascii="CMU Serif Roman" w:hAnsi="CMU Serif Roman" w:eastAsiaTheme="majorEastAsia" w:cstheme="majorBidi"/>
+      <w:rFonts w:ascii="CMU Serif Roman" w:eastAsiaTheme="majorEastAsia" w:hAnsi="CMU Serif Roman" w:cstheme="majorBidi"/>
       <w:b/>
       <w:bCs/>
       <w:i/>
@@ -12106,7 +11822,7 @@
     <w:uiPriority w:val="99"/>
     <w:rsid w:val="00AD1F7D"/>
     <w:rPr>
-      <w:rFonts w:ascii="CMU Serif Roman" w:hAnsi="CMU Serif Roman" w:eastAsiaTheme="minorEastAsia"/>
+      <w:rFonts w:ascii="CMU Serif Roman" w:eastAsiaTheme="minorEastAsia" w:hAnsi="CMU Serif Roman"/>
       <w:kern w:val="24"/>
       <w:lang w:val="en-US" w:eastAsia="ja-JP"/>
     </w:rPr>
@@ -12167,7 +11883,7 @@
     <w:uiPriority w:val="10"/>
     <w:rsid w:val="00C362EC"/>
     <w:rPr>
-      <w:rFonts w:ascii="Times New Roman" w:hAnsi="Times New Roman" w:eastAsiaTheme="majorEastAsia" w:cstheme="majorBidi"/>
+      <w:rFonts w:ascii="Times New Roman" w:eastAsiaTheme="majorEastAsia" w:hAnsi="Times New Roman" w:cstheme="majorBidi"/>
       <w:bCs/>
       <w:kern w:val="24"/>
       <w:lang w:val="en-US" w:eastAsia="ja-JP"/>
@@ -12208,7 +11924,7 @@
     <w:semiHidden/>
     <w:rsid w:val="00AD1F7D"/>
     <w:rPr>
-      <w:rFonts w:ascii="Segoe UI" w:hAnsi="Segoe UI" w:eastAsiaTheme="minorEastAsia" w:cs="Segoe UI"/>
+      <w:rFonts w:ascii="Segoe UI" w:eastAsiaTheme="minorEastAsia" w:hAnsi="Segoe UI" w:cs="Segoe UI"/>
       <w:kern w:val="24"/>
       <w:sz w:val="18"/>
       <w:szCs w:val="18"/>
@@ -12274,7 +11990,7 @@
     <w:semiHidden/>
     <w:rsid w:val="00AD1F7D"/>
     <w:rPr>
-      <w:rFonts w:ascii="CMU Serif Roman" w:hAnsi="CMU Serif Roman" w:eastAsiaTheme="minorEastAsia"/>
+      <w:rFonts w:ascii="CMU Serif Roman" w:eastAsiaTheme="minorEastAsia" w:hAnsi="CMU Serif Roman"/>
       <w:kern w:val="24"/>
       <w:lang w:val="en-US" w:eastAsia="ja-JP"/>
     </w:rPr>
@@ -12300,7 +12016,7 @@
     <w:semiHidden/>
     <w:rsid w:val="00AD1F7D"/>
     <w:rPr>
-      <w:rFonts w:ascii="CMU Serif Roman" w:hAnsi="CMU Serif Roman" w:eastAsiaTheme="minorEastAsia"/>
+      <w:rFonts w:ascii="CMU Serif Roman" w:eastAsiaTheme="minorEastAsia" w:hAnsi="CMU Serif Roman"/>
       <w:kern w:val="24"/>
       <w:lang w:val="en-US" w:eastAsia="ja-JP"/>
     </w:rPr>
@@ -12330,7 +12046,7 @@
     <w:semiHidden/>
     <w:rsid w:val="00AD1F7D"/>
     <w:rPr>
-      <w:rFonts w:ascii="CMU Serif Roman" w:hAnsi="CMU Serif Roman" w:eastAsiaTheme="minorEastAsia"/>
+      <w:rFonts w:ascii="CMU Serif Roman" w:eastAsiaTheme="minorEastAsia" w:hAnsi="CMU Serif Roman"/>
       <w:kern w:val="24"/>
       <w:sz w:val="16"/>
       <w:szCs w:val="16"/>
@@ -12357,7 +12073,7 @@
     <w:semiHidden/>
     <w:rsid w:val="00AD1F7D"/>
     <w:rPr>
-      <w:rFonts w:ascii="CMU Serif Roman" w:hAnsi="CMU Serif Roman" w:eastAsiaTheme="minorEastAsia"/>
+      <w:rFonts w:ascii="CMU Serif Roman" w:eastAsiaTheme="minorEastAsia" w:hAnsi="CMU Serif Roman"/>
       <w:kern w:val="24"/>
       <w:lang w:val="en-US" w:eastAsia="ja-JP"/>
     </w:rPr>
@@ -12383,7 +12099,7 @@
     <w:semiHidden/>
     <w:rsid w:val="00AD1F7D"/>
     <w:rPr>
-      <w:rFonts w:ascii="CMU Serif Roman" w:hAnsi="CMU Serif Roman" w:eastAsiaTheme="minorEastAsia"/>
+      <w:rFonts w:ascii="CMU Serif Roman" w:eastAsiaTheme="minorEastAsia" w:hAnsi="CMU Serif Roman"/>
       <w:kern w:val="24"/>
       <w:lang w:val="en-US" w:eastAsia="ja-JP"/>
     </w:rPr>
@@ -12408,7 +12124,7 @@
     <w:semiHidden/>
     <w:rsid w:val="00AD1F7D"/>
     <w:rPr>
-      <w:rFonts w:ascii="CMU Serif Roman" w:hAnsi="CMU Serif Roman" w:eastAsiaTheme="minorEastAsia"/>
+      <w:rFonts w:ascii="CMU Serif Roman" w:eastAsiaTheme="minorEastAsia" w:hAnsi="CMU Serif Roman"/>
       <w:kern w:val="24"/>
       <w:lang w:val="en-US" w:eastAsia="ja-JP"/>
     </w:rPr>
@@ -12434,7 +12150,7 @@
     <w:semiHidden/>
     <w:rsid w:val="00AD1F7D"/>
     <w:rPr>
-      <w:rFonts w:ascii="CMU Serif Roman" w:hAnsi="CMU Serif Roman" w:eastAsiaTheme="minorEastAsia"/>
+      <w:rFonts w:ascii="CMU Serif Roman" w:eastAsiaTheme="minorEastAsia" w:hAnsi="CMU Serif Roman"/>
       <w:kern w:val="24"/>
       <w:lang w:val="en-US" w:eastAsia="ja-JP"/>
     </w:rPr>
@@ -12464,7 +12180,7 @@
     <w:semiHidden/>
     <w:rsid w:val="00AD1F7D"/>
     <w:rPr>
-      <w:rFonts w:ascii="CMU Serif Roman" w:hAnsi="CMU Serif Roman" w:eastAsiaTheme="minorEastAsia"/>
+      <w:rFonts w:ascii="CMU Serif Roman" w:eastAsiaTheme="minorEastAsia" w:hAnsi="CMU Serif Roman"/>
       <w:kern w:val="24"/>
       <w:sz w:val="16"/>
       <w:szCs w:val="16"/>
@@ -12510,7 +12226,7 @@
     <w:semiHidden/>
     <w:rsid w:val="00AD1F7D"/>
     <w:rPr>
-      <w:rFonts w:ascii="CMU Serif Roman" w:hAnsi="CMU Serif Roman" w:eastAsiaTheme="minorEastAsia"/>
+      <w:rFonts w:ascii="CMU Serif Roman" w:eastAsiaTheme="minorEastAsia" w:hAnsi="CMU Serif Roman"/>
       <w:kern w:val="24"/>
       <w:lang w:val="en-US" w:eastAsia="ja-JP"/>
     </w:rPr>
@@ -12539,7 +12255,7 @@
     <w:semiHidden/>
     <w:rsid w:val="00AD1F7D"/>
     <w:rPr>
-      <w:rFonts w:ascii="CMU Serif Roman" w:hAnsi="CMU Serif Roman" w:eastAsiaTheme="minorEastAsia"/>
+      <w:rFonts w:ascii="CMU Serif Roman" w:eastAsiaTheme="minorEastAsia" w:hAnsi="CMU Serif Roman"/>
       <w:kern w:val="24"/>
       <w:sz w:val="20"/>
       <w:szCs w:val="20"/>
@@ -12568,7 +12284,7 @@
     <w:semiHidden/>
     <w:rsid w:val="00AD1F7D"/>
     <w:rPr>
-      <w:rFonts w:ascii="CMU Serif Roman" w:hAnsi="CMU Serif Roman" w:eastAsiaTheme="minorEastAsia"/>
+      <w:rFonts w:ascii="CMU Serif Roman" w:eastAsiaTheme="minorEastAsia" w:hAnsi="CMU Serif Roman"/>
       <w:b/>
       <w:bCs/>
       <w:kern w:val="24"/>
@@ -12598,7 +12314,7 @@
     <w:semiHidden/>
     <w:rsid w:val="00AD1F7D"/>
     <w:rPr>
-      <w:rFonts w:ascii="CMU Serif Roman" w:hAnsi="CMU Serif Roman" w:eastAsiaTheme="minorEastAsia"/>
+      <w:rFonts w:ascii="CMU Serif Roman" w:eastAsiaTheme="minorEastAsia" w:hAnsi="CMU Serif Roman"/>
       <w:kern w:val="24"/>
       <w:lang w:val="en-US" w:eastAsia="ja-JP"/>
     </w:rPr>
@@ -12628,14 +12344,14 @@
     <w:semiHidden/>
     <w:rsid w:val="00AD1F7D"/>
     <w:rPr>
-      <w:rFonts w:ascii="Segoe UI" w:hAnsi="Segoe UI" w:eastAsiaTheme="minorEastAsia" w:cs="Segoe UI"/>
+      <w:rFonts w:ascii="Segoe UI" w:eastAsiaTheme="minorEastAsia" w:hAnsi="Segoe UI" w:cs="Segoe UI"/>
       <w:kern w:val="24"/>
       <w:sz w:val="16"/>
       <w:szCs w:val="16"/>
       <w:lang w:val="en-US" w:eastAsia="ja-JP"/>
     </w:rPr>
   </w:style>
-  <w:style w:type="paragraph" w:styleId="E-mailSignature">
+  <w:style w:type="paragraph" w:styleId="EmailSignature">
     <w:name w:val="E-mail Signature"/>
     <w:basedOn w:val="Normal"/>
     <w:link w:val="EmailSignatureChar"/>
@@ -12650,12 +12366,12 @@
   <w:style w:type="character" w:customStyle="1" w:styleId="EmailSignatureChar">
     <w:name w:val="Email Signature Char"/>
     <w:basedOn w:val="DefaultParagraphFont"/>
-    <w:link w:val="E-mailSignature"/>
+    <w:link w:val="EmailSignature"/>
     <w:uiPriority w:val="99"/>
     <w:semiHidden/>
     <w:rsid w:val="00AD1F7D"/>
     <w:rPr>
-      <w:rFonts w:ascii="CMU Serif Roman" w:hAnsi="CMU Serif Roman" w:eastAsiaTheme="minorEastAsia"/>
+      <w:rFonts w:ascii="CMU Serif Roman" w:eastAsiaTheme="minorEastAsia" w:hAnsi="CMU Serif Roman"/>
       <w:kern w:val="24"/>
       <w:lang w:val="en-US" w:eastAsia="ja-JP"/>
     </w:rPr>
@@ -12679,7 +12395,7 @@
     <w:uiPriority w:val="99"/>
     <w:rsid w:val="00852E7C"/>
     <w:rPr>
-      <w:rFonts w:ascii="CMU Serif Roman" w:hAnsi="CMU Serif Roman" w:eastAsiaTheme="minorEastAsia" w:cs="CMU Serif Roman"/>
+      <w:rFonts w:ascii="CMU Serif Roman" w:eastAsiaTheme="minorEastAsia" w:hAnsi="CMU Serif Roman" w:cs="CMU Serif Roman"/>
       <w:kern w:val="24"/>
       <w:sz w:val="16"/>
       <w:szCs w:val="16"/>
@@ -12814,7 +12530,7 @@
     <w:semiHidden/>
     <w:rsid w:val="00AD1F7D"/>
     <w:rPr>
-      <w:rFonts w:ascii="CMU Serif Roman" w:hAnsi="CMU Serif Roman" w:eastAsiaTheme="minorEastAsia"/>
+      <w:rFonts w:ascii="CMU Serif Roman" w:eastAsiaTheme="minorEastAsia" w:hAnsi="CMU Serif Roman"/>
       <w:i/>
       <w:iCs/>
       <w:kern w:val="24"/>
@@ -12846,7 +12562,7 @@
     <w:semiHidden/>
     <w:rsid w:val="00AD1F7D"/>
     <w:rPr>
-      <w:rFonts w:ascii="Consolas" w:hAnsi="Consolas" w:eastAsiaTheme="minorEastAsia" w:cs="Consolas"/>
+      <w:rFonts w:ascii="Consolas" w:eastAsiaTheme="minorEastAsia" w:hAnsi="Consolas" w:cs="Consolas"/>
       <w:kern w:val="24"/>
       <w:sz w:val="20"/>
       <w:szCs w:val="20"/>
@@ -13018,7 +12734,7 @@
     <w:uiPriority w:val="30"/>
     <w:rsid w:val="00AD1F7D"/>
     <w:rPr>
-      <w:rFonts w:ascii="CMU Serif Roman" w:hAnsi="CMU Serif Roman" w:eastAsiaTheme="minorEastAsia"/>
+      <w:rFonts w:ascii="CMU Serif Roman" w:eastAsiaTheme="minorEastAsia" w:hAnsi="CMU Serif Roman"/>
       <w:i/>
       <w:iCs/>
       <w:color w:val="4472C4" w:themeColor="accent1"/>
@@ -13311,7 +13027,7 @@
       <w:contextualSpacing/>
     </w:pPr>
   </w:style>
-  <w:style w:type="paragraph" w:styleId="Macro">
+  <w:style w:type="paragraph" w:styleId="MacroText">
     <w:name w:val="macro"/>
     <w:link w:val="MacroTextChar"/>
     <w:uiPriority w:val="99"/>
@@ -13343,12 +13059,12 @@
   <w:style w:type="character" w:customStyle="1" w:styleId="MacroTextChar">
     <w:name w:val="Macro Text Char"/>
     <w:basedOn w:val="DefaultParagraphFont"/>
-    <w:link w:val="Macro"/>
+    <w:link w:val="MacroText"/>
     <w:uiPriority w:val="99"/>
     <w:semiHidden/>
     <w:rsid w:val="00AD1F7D"/>
     <w:rPr>
-      <w:rFonts w:ascii="Consolas" w:hAnsi="Consolas" w:eastAsiaTheme="minorEastAsia" w:cs="Consolas"/>
+      <w:rFonts w:ascii="Consolas" w:eastAsiaTheme="minorEastAsia" w:hAnsi="Consolas" w:cs="Consolas"/>
       <w:kern w:val="24"/>
       <w:sz w:val="20"/>
       <w:szCs w:val="20"/>
@@ -13433,7 +13149,7 @@
     <w:semiHidden/>
     <w:rsid w:val="00AD1F7D"/>
     <w:rPr>
-      <w:rFonts w:ascii="CMU Serif Roman" w:hAnsi="CMU Serif Roman" w:eastAsiaTheme="minorEastAsia"/>
+      <w:rFonts w:ascii="CMU Serif Roman" w:eastAsiaTheme="minorEastAsia" w:hAnsi="CMU Serif Roman"/>
       <w:kern w:val="24"/>
       <w:lang w:val="en-US" w:eastAsia="ja-JP"/>
     </w:rPr>
@@ -13463,7 +13179,7 @@
     <w:semiHidden/>
     <w:rsid w:val="00AD1F7D"/>
     <w:rPr>
-      <w:rFonts w:ascii="Consolas" w:hAnsi="Consolas" w:eastAsiaTheme="minorEastAsia" w:cs="Consolas"/>
+      <w:rFonts w:ascii="Consolas" w:eastAsiaTheme="minorEastAsia" w:hAnsi="Consolas" w:cs="Consolas"/>
       <w:kern w:val="24"/>
       <w:sz w:val="21"/>
       <w:szCs w:val="21"/>
@@ -13497,7 +13213,7 @@
     <w:uiPriority w:val="29"/>
     <w:rsid w:val="00AD1F7D"/>
     <w:rPr>
-      <w:rFonts w:ascii="CMU Serif Roman" w:hAnsi="CMU Serif Roman" w:eastAsiaTheme="minorEastAsia"/>
+      <w:rFonts w:ascii="CMU Serif Roman" w:eastAsiaTheme="minorEastAsia" w:hAnsi="CMU Serif Roman"/>
       <w:i/>
       <w:iCs/>
       <w:color w:val="404040" w:themeColor="text1" w:themeTint="BF"/>
@@ -13526,7 +13242,7 @@
     <w:semiHidden/>
     <w:rsid w:val="00AD1F7D"/>
     <w:rPr>
-      <w:rFonts w:ascii="CMU Serif Roman" w:hAnsi="CMU Serif Roman" w:eastAsiaTheme="minorEastAsia"/>
+      <w:rFonts w:ascii="CMU Serif Roman" w:eastAsiaTheme="minorEastAsia" w:hAnsi="CMU Serif Roman"/>
       <w:kern w:val="24"/>
       <w:lang w:val="en-US" w:eastAsia="ja-JP"/>
     </w:rPr>
@@ -13551,7 +13267,7 @@
     <w:semiHidden/>
     <w:rsid w:val="00AD1F7D"/>
     <w:rPr>
-      <w:rFonts w:ascii="CMU Serif Roman" w:hAnsi="CMU Serif Roman" w:eastAsiaTheme="minorEastAsia"/>
+      <w:rFonts w:ascii="CMU Serif Roman" w:eastAsiaTheme="minorEastAsia" w:hAnsi="CMU Serif Roman"/>
       <w:kern w:val="24"/>
       <w:lang w:val="en-US" w:eastAsia="ja-JP"/>
     </w:rPr>

</xml_diff>